<commit_message>
Fix textBox filter, resume tests 8-10
</commit_message>
<xml_diff>
--- a/Assessment Task Two V.3.docx
+++ b/Assessment Task Two V.3.docx
@@ -3530,15 +3530,7 @@
         <w:t>; a</w:t>
       </w:r>
       <w:r>
-        <w:t xml:space="preserve"> double mouse </w:t>
-      </w:r>
-      <w:proofErr w:type="gramStart"/>
-      <w:r>
-        <w:t>click</w:t>
-      </w:r>
-      <w:proofErr w:type="gramEnd"/>
-      <w:r>
-        <w:t xml:space="preserve"> </w:t>
+        <w:t xml:space="preserve"> double mouse click </w:t>
       </w:r>
       <w:r>
         <w:t>in</w:t>
@@ -4058,17 +4050,12 @@
               <w:t xml:space="preserve"> has a </w:t>
             </w:r>
             <w:proofErr w:type="spellStart"/>
-            <w:proofErr w:type="gramStart"/>
             <w:r>
               <w:t>compareTo</w:t>
             </w:r>
             <w:proofErr w:type="spellEnd"/>
             <w:r>
-              <w:t>(</w:t>
-            </w:r>
-            <w:proofErr w:type="gramEnd"/>
-            <w:r>
-              <w:t>Information info) method</w:t>
+              <w:t>(Information info) method</w:t>
             </w:r>
           </w:p>
         </w:tc>
@@ -4125,15 +4112,7 @@
               <w:spacing w:after="0"/>
             </w:pPr>
             <w:r>
-              <w:t>The attributes must be encapsulated (</w:t>
-            </w:r>
-            <w:proofErr w:type="gramStart"/>
-            <w:r>
-              <w:t>i.e.</w:t>
-            </w:r>
-            <w:proofErr w:type="gramEnd"/>
-            <w:r>
-              <w:t xml:space="preserve"> private) and be accessible using setters/getters</w:t>
+              <w:t>The attributes must be encapsulated (i.e. private) and be accessible using setters/getters</w:t>
             </w:r>
           </w:p>
         </w:tc>
@@ -4780,29 +4759,7 @@
                 <w:szCs w:val="16"/>
                 <w:shd w:val="clear" w:color="auto" w:fill="FFFFFF"/>
               </w:rPr>
-              <w:t xml:space="preserve">How will the application </w:t>
-            </w:r>
-            <w:proofErr w:type="gramStart"/>
-            <w:r>
-              <w:rPr>
-                <w:rFonts w:cstheme="minorHAnsi"/>
-                <w:color w:val="FF0000"/>
-                <w:sz w:val="16"/>
-                <w:szCs w:val="16"/>
-                <w:shd w:val="clear" w:color="auto" w:fill="FFFFFF"/>
-              </w:rPr>
-              <w:t>behaves</w:t>
-            </w:r>
-            <w:proofErr w:type="gramEnd"/>
-            <w:r>
-              <w:rPr>
-                <w:rFonts w:cstheme="minorHAnsi"/>
-                <w:color w:val="FF0000"/>
-                <w:sz w:val="16"/>
-                <w:szCs w:val="16"/>
-                <w:shd w:val="clear" w:color="auto" w:fill="FFFFFF"/>
-              </w:rPr>
-              <w:t xml:space="preserve"> and what GUI specifications are required</w:t>
+              <w:t>How will the application behaves and what GUI specifications are required</w:t>
             </w:r>
             <w:r>
               <w:rPr>
@@ -5630,7 +5587,6 @@
               </w:rPr>
               <w:t xml:space="preserve"> </w:t>
             </w:r>
-            <w:proofErr w:type="gramStart"/>
             <w:r>
               <w:rPr>
                 <w:rFonts w:ascii="Cascadia Mono" w:hAnsi="Cascadia Mono" w:cs="Cascadia Mono"/>
@@ -5647,9 +5603,9 @@
                 <w:sz w:val="19"/>
                 <w:szCs w:val="19"/>
               </w:rPr>
-              <w:t xml:space="preserve"> :</w:t>
-            </w:r>
-            <w:proofErr w:type="gramEnd"/>
+              <w:t xml:space="preserve"> : </w:t>
+            </w:r>
+            <w:proofErr w:type="spellStart"/>
             <w:r>
               <w:rPr>
                 <w:rFonts w:ascii="Cascadia Mono" w:hAnsi="Cascadia Mono" w:cs="Cascadia Mono"/>
@@ -5657,9 +5613,9 @@
                 <w:sz w:val="19"/>
                 <w:szCs w:val="19"/>
               </w:rPr>
-              <w:t xml:space="preserve"> </w:t>
-            </w:r>
-            <w:proofErr w:type="spellStart"/>
+              <w:t>IComparable</w:t>
+            </w:r>
+            <w:proofErr w:type="spellEnd"/>
             <w:r>
               <w:rPr>
                 <w:rFonts w:ascii="Cascadia Mono" w:hAnsi="Cascadia Mono" w:cs="Cascadia Mono"/>
@@ -5667,17 +5623,30 @@
                 <w:sz w:val="19"/>
                 <w:szCs w:val="19"/>
               </w:rPr>
-              <w:t>IComparable</w:t>
-            </w:r>
-            <w:proofErr w:type="spellEnd"/>
-            <w:r>
+              <w:t>&lt;Information&gt;</w:t>
+            </w:r>
+          </w:p>
+          <w:p>
+            <w:pPr>
+              <w:autoSpaceDE w:val="0"/>
+              <w:autoSpaceDN w:val="0"/>
+              <w:adjustRightInd w:val="0"/>
+              <w:spacing w:after="0" w:line="240" w:lineRule="auto"/>
               <w:rPr>
                 <w:rFonts w:ascii="Cascadia Mono" w:hAnsi="Cascadia Mono" w:cs="Cascadia Mono"/>
                 <w:color w:val="000000"/>
                 <w:sz w:val="19"/>
                 <w:szCs w:val="19"/>
               </w:rPr>
-              <w:t>&lt;Information&gt;</w:t>
+            </w:pPr>
+            <w:r>
+              <w:rPr>
+                <w:rFonts w:ascii="Cascadia Mono" w:hAnsi="Cascadia Mono" w:cs="Cascadia Mono"/>
+                <w:color w:val="000000"/>
+                <w:sz w:val="19"/>
+                <w:szCs w:val="19"/>
+              </w:rPr>
+              <w:t xml:space="preserve">    {</w:t>
             </w:r>
           </w:p>
           <w:p>
@@ -5700,7 +5669,43 @@
                 <w:sz w:val="19"/>
                 <w:szCs w:val="19"/>
               </w:rPr>
-              <w:t xml:space="preserve">    {</w:t>
+              <w:t xml:space="preserve">        </w:t>
+            </w:r>
+            <w:r>
+              <w:rPr>
+                <w:rFonts w:ascii="Cascadia Mono" w:hAnsi="Cascadia Mono" w:cs="Cascadia Mono"/>
+                <w:color w:val="0000FF"/>
+                <w:sz w:val="19"/>
+                <w:szCs w:val="19"/>
+              </w:rPr>
+              <w:t>private</w:t>
+            </w:r>
+            <w:r>
+              <w:rPr>
+                <w:rFonts w:ascii="Cascadia Mono" w:hAnsi="Cascadia Mono" w:cs="Cascadia Mono"/>
+                <w:color w:val="000000"/>
+                <w:sz w:val="19"/>
+                <w:szCs w:val="19"/>
+              </w:rPr>
+              <w:t xml:space="preserve"> </w:t>
+            </w:r>
+            <w:r>
+              <w:rPr>
+                <w:rFonts w:ascii="Cascadia Mono" w:hAnsi="Cascadia Mono" w:cs="Cascadia Mono"/>
+                <w:color w:val="0000FF"/>
+                <w:sz w:val="19"/>
+                <w:szCs w:val="19"/>
+              </w:rPr>
+              <w:t>string</w:t>
+            </w:r>
+            <w:r>
+              <w:rPr>
+                <w:rFonts w:ascii="Cascadia Mono" w:hAnsi="Cascadia Mono" w:cs="Cascadia Mono"/>
+                <w:color w:val="000000"/>
+                <w:sz w:val="19"/>
+                <w:szCs w:val="19"/>
+              </w:rPr>
+              <w:t xml:space="preserve"> name;</w:t>
             </w:r>
           </w:p>
           <w:p>
@@ -5759,19 +5764,67 @@
                 <w:sz w:val="19"/>
                 <w:szCs w:val="19"/>
               </w:rPr>
-              <w:t xml:space="preserve"> </w:t>
-            </w:r>
-            <w:proofErr w:type="gramStart"/>
-            <w:r>
+              <w:t xml:space="preserve"> category;</w:t>
+            </w:r>
+          </w:p>
+          <w:p>
+            <w:pPr>
+              <w:autoSpaceDE w:val="0"/>
+              <w:autoSpaceDN w:val="0"/>
+              <w:adjustRightInd w:val="0"/>
+              <w:spacing w:after="0" w:line="240" w:lineRule="auto"/>
               <w:rPr>
                 <w:rFonts w:ascii="Cascadia Mono" w:hAnsi="Cascadia Mono" w:cs="Cascadia Mono"/>
                 <w:color w:val="000000"/>
                 <w:sz w:val="19"/>
                 <w:szCs w:val="19"/>
               </w:rPr>
-              <w:t>name;</w:t>
-            </w:r>
-            <w:proofErr w:type="gramEnd"/>
+            </w:pPr>
+            <w:r>
+              <w:rPr>
+                <w:rFonts w:ascii="Cascadia Mono" w:hAnsi="Cascadia Mono" w:cs="Cascadia Mono"/>
+                <w:color w:val="000000"/>
+                <w:sz w:val="19"/>
+                <w:szCs w:val="19"/>
+              </w:rPr>
+              <w:t xml:space="preserve">        </w:t>
+            </w:r>
+            <w:r>
+              <w:rPr>
+                <w:rFonts w:ascii="Cascadia Mono" w:hAnsi="Cascadia Mono" w:cs="Cascadia Mono"/>
+                <w:color w:val="0000FF"/>
+                <w:sz w:val="19"/>
+                <w:szCs w:val="19"/>
+              </w:rPr>
+              <w:t>private</w:t>
+            </w:r>
+            <w:r>
+              <w:rPr>
+                <w:rFonts w:ascii="Cascadia Mono" w:hAnsi="Cascadia Mono" w:cs="Cascadia Mono"/>
+                <w:color w:val="000000"/>
+                <w:sz w:val="19"/>
+                <w:szCs w:val="19"/>
+              </w:rPr>
+              <w:t xml:space="preserve"> </w:t>
+            </w:r>
+            <w:r>
+              <w:rPr>
+                <w:rFonts w:ascii="Cascadia Mono" w:hAnsi="Cascadia Mono" w:cs="Cascadia Mono"/>
+                <w:color w:val="0000FF"/>
+                <w:sz w:val="19"/>
+                <w:szCs w:val="19"/>
+              </w:rPr>
+              <w:t>string</w:t>
+            </w:r>
+            <w:r>
+              <w:rPr>
+                <w:rFonts w:ascii="Cascadia Mono" w:hAnsi="Cascadia Mono" w:cs="Cascadia Mono"/>
+                <w:color w:val="000000"/>
+                <w:sz w:val="19"/>
+                <w:szCs w:val="19"/>
+              </w:rPr>
+              <w:t xml:space="preserve"> structure;</w:t>
+            </w:r>
           </w:p>
           <w:p>
             <w:pPr>
@@ -5829,19 +5882,22 @@
                 <w:sz w:val="19"/>
                 <w:szCs w:val="19"/>
               </w:rPr>
-              <w:t xml:space="preserve"> </w:t>
-            </w:r>
-            <w:proofErr w:type="gramStart"/>
-            <w:r>
+              <w:t xml:space="preserve"> definition;</w:t>
+            </w:r>
+          </w:p>
+          <w:p>
+            <w:pPr>
+              <w:autoSpaceDE w:val="0"/>
+              <w:autoSpaceDN w:val="0"/>
+              <w:adjustRightInd w:val="0"/>
+              <w:spacing w:after="0" w:line="240" w:lineRule="auto"/>
               <w:rPr>
                 <w:rFonts w:ascii="Cascadia Mono" w:hAnsi="Cascadia Mono" w:cs="Cascadia Mono"/>
                 <w:color w:val="000000"/>
                 <w:sz w:val="19"/>
                 <w:szCs w:val="19"/>
               </w:rPr>
-              <w:t>category;</w:t>
-            </w:r>
-            <w:proofErr w:type="gramEnd"/>
+            </w:pPr>
           </w:p>
           <w:p>
             <w:pPr>
@@ -5868,11 +5924,11 @@
             <w:r>
               <w:rPr>
                 <w:rFonts w:ascii="Cascadia Mono" w:hAnsi="Cascadia Mono" w:cs="Cascadia Mono"/>
-                <w:color w:val="0000FF"/>
+                <w:color w:val="808080"/>
                 <w:sz w:val="19"/>
                 <w:szCs w:val="19"/>
               </w:rPr>
-              <w:t>private</w:t>
+              <w:t>#region</w:t>
             </w:r>
             <w:r>
               <w:rPr>
@@ -5881,7 +5937,30 @@
                 <w:sz w:val="19"/>
                 <w:szCs w:val="19"/>
               </w:rPr>
-              <w:t xml:space="preserve"> </w:t>
+              <w:t xml:space="preserve"> Setters and Getters</w:t>
+            </w:r>
+          </w:p>
+          <w:p>
+            <w:pPr>
+              <w:autoSpaceDE w:val="0"/>
+              <w:autoSpaceDN w:val="0"/>
+              <w:adjustRightInd w:val="0"/>
+              <w:spacing w:after="0" w:line="240" w:lineRule="auto"/>
+              <w:rPr>
+                <w:rFonts w:ascii="Cascadia Mono" w:hAnsi="Cascadia Mono" w:cs="Cascadia Mono"/>
+                <w:color w:val="000000"/>
+                <w:sz w:val="19"/>
+                <w:szCs w:val="19"/>
+              </w:rPr>
+            </w:pPr>
+            <w:r>
+              <w:rPr>
+                <w:rFonts w:ascii="Cascadia Mono" w:hAnsi="Cascadia Mono" w:cs="Cascadia Mono"/>
+                <w:color w:val="000000"/>
+                <w:sz w:val="19"/>
+                <w:szCs w:val="19"/>
+              </w:rPr>
+              <w:t xml:space="preserve">        </w:t>
             </w:r>
             <w:r>
               <w:rPr>
@@ -5890,7 +5969,7 @@
                 <w:sz w:val="19"/>
                 <w:szCs w:val="19"/>
               </w:rPr>
-              <w:t>string</w:t>
+              <w:t>public</w:t>
             </w:r>
             <w:r>
               <w:rPr>
@@ -5901,7 +5980,15 @@
               </w:rPr>
               <w:t xml:space="preserve"> </w:t>
             </w:r>
-            <w:proofErr w:type="gramStart"/>
+            <w:r>
+              <w:rPr>
+                <w:rFonts w:ascii="Cascadia Mono" w:hAnsi="Cascadia Mono" w:cs="Cascadia Mono"/>
+                <w:color w:val="0000FF"/>
+                <w:sz w:val="19"/>
+                <w:szCs w:val="19"/>
+              </w:rPr>
+              <w:t>void</w:t>
+            </w:r>
             <w:r>
               <w:rPr>
                 <w:rFonts w:ascii="Cascadia Mono" w:hAnsi="Cascadia Mono" w:cs="Cascadia Mono"/>
@@ -5909,9 +5996,66 @@
                 <w:sz w:val="19"/>
                 <w:szCs w:val="19"/>
               </w:rPr>
-              <w:t>structure;</w:t>
-            </w:r>
-            <w:proofErr w:type="gramEnd"/>
+              <w:t xml:space="preserve"> </w:t>
+            </w:r>
+            <w:proofErr w:type="spellStart"/>
+            <w:r>
+              <w:rPr>
+                <w:rFonts w:ascii="Cascadia Mono" w:hAnsi="Cascadia Mono" w:cs="Cascadia Mono"/>
+                <w:color w:val="000000"/>
+                <w:sz w:val="19"/>
+                <w:szCs w:val="19"/>
+              </w:rPr>
+              <w:t>SetName</w:t>
+            </w:r>
+            <w:proofErr w:type="spellEnd"/>
+            <w:r>
+              <w:rPr>
+                <w:rFonts w:ascii="Cascadia Mono" w:hAnsi="Cascadia Mono" w:cs="Cascadia Mono"/>
+                <w:color w:val="000000"/>
+                <w:sz w:val="19"/>
+                <w:szCs w:val="19"/>
+              </w:rPr>
+              <w:t>(</w:t>
+            </w:r>
+            <w:r>
+              <w:rPr>
+                <w:rFonts w:ascii="Cascadia Mono" w:hAnsi="Cascadia Mono" w:cs="Cascadia Mono"/>
+                <w:color w:val="0000FF"/>
+                <w:sz w:val="19"/>
+                <w:szCs w:val="19"/>
+              </w:rPr>
+              <w:t>string</w:t>
+            </w:r>
+            <w:r>
+              <w:rPr>
+                <w:rFonts w:ascii="Cascadia Mono" w:hAnsi="Cascadia Mono" w:cs="Cascadia Mono"/>
+                <w:color w:val="000000"/>
+                <w:sz w:val="19"/>
+                <w:szCs w:val="19"/>
+              </w:rPr>
+              <w:t xml:space="preserve"> </w:t>
+            </w:r>
+            <w:proofErr w:type="spellStart"/>
+            <w:r>
+              <w:rPr>
+                <w:rFonts w:ascii="Cascadia Mono" w:hAnsi="Cascadia Mono" w:cs="Cascadia Mono"/>
+                <w:color w:val="000000"/>
+                <w:sz w:val="19"/>
+                <w:szCs w:val="19"/>
+              </w:rPr>
+              <w:t>newName</w:t>
+            </w:r>
+            <w:proofErr w:type="spellEnd"/>
+            <w:r>
+              <w:rPr>
+                <w:rFonts w:ascii="Cascadia Mono" w:hAnsi="Cascadia Mono" w:cs="Cascadia Mono"/>
+                <w:color w:val="000000"/>
+                <w:sz w:val="19"/>
+                <w:szCs w:val="19"/>
+              </w:rPr>
+              <w:t>)</w:t>
+            </w:r>
           </w:p>
           <w:p>
             <w:pPr>
@@ -5933,6 +6077,109 @@
                 <w:sz w:val="19"/>
                 <w:szCs w:val="19"/>
               </w:rPr>
+              <w:t xml:space="preserve">        {</w:t>
+            </w:r>
+          </w:p>
+          <w:p>
+            <w:pPr>
+              <w:autoSpaceDE w:val="0"/>
+              <w:autoSpaceDN w:val="0"/>
+              <w:adjustRightInd w:val="0"/>
+              <w:spacing w:after="0" w:line="240" w:lineRule="auto"/>
+              <w:rPr>
+                <w:rFonts w:ascii="Cascadia Mono" w:hAnsi="Cascadia Mono" w:cs="Cascadia Mono"/>
+                <w:color w:val="000000"/>
+                <w:sz w:val="19"/>
+                <w:szCs w:val="19"/>
+              </w:rPr>
+            </w:pPr>
+            <w:r>
+              <w:rPr>
+                <w:rFonts w:ascii="Cascadia Mono" w:hAnsi="Cascadia Mono" w:cs="Cascadia Mono"/>
+                <w:color w:val="000000"/>
+                <w:sz w:val="19"/>
+                <w:szCs w:val="19"/>
+              </w:rPr>
+              <w:t xml:space="preserve">            name = </w:t>
+            </w:r>
+            <w:proofErr w:type="spellStart"/>
+            <w:r>
+              <w:rPr>
+                <w:rFonts w:ascii="Cascadia Mono" w:hAnsi="Cascadia Mono" w:cs="Cascadia Mono"/>
+                <w:color w:val="000000"/>
+                <w:sz w:val="19"/>
+                <w:szCs w:val="19"/>
+              </w:rPr>
+              <w:t>newName</w:t>
+            </w:r>
+            <w:proofErr w:type="spellEnd"/>
+            <w:r>
+              <w:rPr>
+                <w:rFonts w:ascii="Cascadia Mono" w:hAnsi="Cascadia Mono" w:cs="Cascadia Mono"/>
+                <w:color w:val="000000"/>
+                <w:sz w:val="19"/>
+                <w:szCs w:val="19"/>
+              </w:rPr>
+              <w:t>;</w:t>
+            </w:r>
+          </w:p>
+          <w:p>
+            <w:pPr>
+              <w:autoSpaceDE w:val="0"/>
+              <w:autoSpaceDN w:val="0"/>
+              <w:adjustRightInd w:val="0"/>
+              <w:spacing w:after="0" w:line="240" w:lineRule="auto"/>
+              <w:rPr>
+                <w:rFonts w:ascii="Cascadia Mono" w:hAnsi="Cascadia Mono" w:cs="Cascadia Mono"/>
+                <w:color w:val="000000"/>
+                <w:sz w:val="19"/>
+                <w:szCs w:val="19"/>
+              </w:rPr>
+            </w:pPr>
+            <w:r>
+              <w:rPr>
+                <w:rFonts w:ascii="Cascadia Mono" w:hAnsi="Cascadia Mono" w:cs="Cascadia Mono"/>
+                <w:color w:val="000000"/>
+                <w:sz w:val="19"/>
+                <w:szCs w:val="19"/>
+              </w:rPr>
+              <w:t xml:space="preserve">        }</w:t>
+            </w:r>
+          </w:p>
+          <w:p>
+            <w:pPr>
+              <w:autoSpaceDE w:val="0"/>
+              <w:autoSpaceDN w:val="0"/>
+              <w:adjustRightInd w:val="0"/>
+              <w:spacing w:after="0" w:line="240" w:lineRule="auto"/>
+              <w:rPr>
+                <w:rFonts w:ascii="Cascadia Mono" w:hAnsi="Cascadia Mono" w:cs="Cascadia Mono"/>
+                <w:color w:val="000000"/>
+                <w:sz w:val="19"/>
+                <w:szCs w:val="19"/>
+              </w:rPr>
+            </w:pPr>
+          </w:p>
+          <w:p>
+            <w:pPr>
+              <w:autoSpaceDE w:val="0"/>
+              <w:autoSpaceDN w:val="0"/>
+              <w:adjustRightInd w:val="0"/>
+              <w:spacing w:after="0" w:line="240" w:lineRule="auto"/>
+              <w:rPr>
+                <w:rFonts w:ascii="Cascadia Mono" w:hAnsi="Cascadia Mono" w:cs="Cascadia Mono"/>
+                <w:color w:val="000000"/>
+                <w:sz w:val="19"/>
+                <w:szCs w:val="19"/>
+              </w:rPr>
+            </w:pPr>
+            <w:r>
+              <w:rPr>
+                <w:rFonts w:ascii="Cascadia Mono" w:hAnsi="Cascadia Mono" w:cs="Cascadia Mono"/>
+                <w:color w:val="000000"/>
+                <w:sz w:val="19"/>
+                <w:szCs w:val="19"/>
+              </w:rPr>
               <w:t xml:space="preserve">        </w:t>
             </w:r>
             <w:r>
@@ -5942,7 +6189,7 @@
                 <w:sz w:val="19"/>
                 <w:szCs w:val="19"/>
               </w:rPr>
-              <w:t>private</w:t>
+              <w:t>public</w:t>
             </w:r>
             <w:r>
               <w:rPr>
@@ -5971,7 +6218,7 @@
               </w:rPr>
               <w:t xml:space="preserve"> </w:t>
             </w:r>
-            <w:proofErr w:type="gramStart"/>
+            <w:proofErr w:type="spellStart"/>
             <w:r>
               <w:rPr>
                 <w:rFonts w:ascii="Cascadia Mono" w:hAnsi="Cascadia Mono" w:cs="Cascadia Mono"/>
@@ -5979,9 +6226,18 @@
                 <w:sz w:val="19"/>
                 <w:szCs w:val="19"/>
               </w:rPr>
-              <w:t>definition;</w:t>
-            </w:r>
-            <w:proofErr w:type="gramEnd"/>
+              <w:t>GetName</w:t>
+            </w:r>
+            <w:proofErr w:type="spellEnd"/>
+            <w:r>
+              <w:rPr>
+                <w:rFonts w:ascii="Cascadia Mono" w:hAnsi="Cascadia Mono" w:cs="Cascadia Mono"/>
+                <w:color w:val="000000"/>
+                <w:sz w:val="19"/>
+                <w:szCs w:val="19"/>
+              </w:rPr>
+              <w:t>()</w:t>
+            </w:r>
           </w:p>
           <w:p>
             <w:pPr>
@@ -5996,6 +6252,15 @@
                 <w:szCs w:val="19"/>
               </w:rPr>
             </w:pPr>
+            <w:r>
+              <w:rPr>
+                <w:rFonts w:ascii="Cascadia Mono" w:hAnsi="Cascadia Mono" w:cs="Cascadia Mono"/>
+                <w:color w:val="000000"/>
+                <w:sz w:val="19"/>
+                <w:szCs w:val="19"/>
+              </w:rPr>
+              <w:t xml:space="preserve">        {</w:t>
+            </w:r>
           </w:p>
           <w:p>
             <w:pPr>
@@ -6017,6 +6282,1271 @@
                 <w:sz w:val="19"/>
                 <w:szCs w:val="19"/>
               </w:rPr>
+              <w:t xml:space="preserve">            </w:t>
+            </w:r>
+            <w:r>
+              <w:rPr>
+                <w:rFonts w:ascii="Cascadia Mono" w:hAnsi="Cascadia Mono" w:cs="Cascadia Mono"/>
+                <w:color w:val="0000FF"/>
+                <w:sz w:val="19"/>
+                <w:szCs w:val="19"/>
+              </w:rPr>
+              <w:t>return</w:t>
+            </w:r>
+            <w:r>
+              <w:rPr>
+                <w:rFonts w:ascii="Cascadia Mono" w:hAnsi="Cascadia Mono" w:cs="Cascadia Mono"/>
+                <w:color w:val="000000"/>
+                <w:sz w:val="19"/>
+                <w:szCs w:val="19"/>
+              </w:rPr>
+              <w:t xml:space="preserve"> name;</w:t>
+            </w:r>
+          </w:p>
+          <w:p>
+            <w:pPr>
+              <w:autoSpaceDE w:val="0"/>
+              <w:autoSpaceDN w:val="0"/>
+              <w:adjustRightInd w:val="0"/>
+              <w:spacing w:after="0" w:line="240" w:lineRule="auto"/>
+              <w:rPr>
+                <w:rFonts w:ascii="Cascadia Mono" w:hAnsi="Cascadia Mono" w:cs="Cascadia Mono"/>
+                <w:color w:val="000000"/>
+                <w:sz w:val="19"/>
+                <w:szCs w:val="19"/>
+              </w:rPr>
+            </w:pPr>
+            <w:r>
+              <w:rPr>
+                <w:rFonts w:ascii="Cascadia Mono" w:hAnsi="Cascadia Mono" w:cs="Cascadia Mono"/>
+                <w:color w:val="000000"/>
+                <w:sz w:val="19"/>
+                <w:szCs w:val="19"/>
+              </w:rPr>
+              <w:t xml:space="preserve">        }</w:t>
+            </w:r>
+          </w:p>
+          <w:p>
+            <w:pPr>
+              <w:autoSpaceDE w:val="0"/>
+              <w:autoSpaceDN w:val="0"/>
+              <w:adjustRightInd w:val="0"/>
+              <w:spacing w:after="0" w:line="240" w:lineRule="auto"/>
+              <w:rPr>
+                <w:rFonts w:ascii="Cascadia Mono" w:hAnsi="Cascadia Mono" w:cs="Cascadia Mono"/>
+                <w:color w:val="000000"/>
+                <w:sz w:val="19"/>
+                <w:szCs w:val="19"/>
+              </w:rPr>
+            </w:pPr>
+          </w:p>
+          <w:p>
+            <w:pPr>
+              <w:autoSpaceDE w:val="0"/>
+              <w:autoSpaceDN w:val="0"/>
+              <w:adjustRightInd w:val="0"/>
+              <w:spacing w:after="0" w:line="240" w:lineRule="auto"/>
+              <w:rPr>
+                <w:rFonts w:ascii="Cascadia Mono" w:hAnsi="Cascadia Mono" w:cs="Cascadia Mono"/>
+                <w:color w:val="000000"/>
+                <w:sz w:val="19"/>
+                <w:szCs w:val="19"/>
+              </w:rPr>
+            </w:pPr>
+            <w:r>
+              <w:rPr>
+                <w:rFonts w:ascii="Cascadia Mono" w:hAnsi="Cascadia Mono" w:cs="Cascadia Mono"/>
+                <w:color w:val="000000"/>
+                <w:sz w:val="19"/>
+                <w:szCs w:val="19"/>
+              </w:rPr>
+              <w:t xml:space="preserve">        </w:t>
+            </w:r>
+            <w:r>
+              <w:rPr>
+                <w:rFonts w:ascii="Cascadia Mono" w:hAnsi="Cascadia Mono" w:cs="Cascadia Mono"/>
+                <w:color w:val="0000FF"/>
+                <w:sz w:val="19"/>
+                <w:szCs w:val="19"/>
+              </w:rPr>
+              <w:t>public</w:t>
+            </w:r>
+            <w:r>
+              <w:rPr>
+                <w:rFonts w:ascii="Cascadia Mono" w:hAnsi="Cascadia Mono" w:cs="Cascadia Mono"/>
+                <w:color w:val="000000"/>
+                <w:sz w:val="19"/>
+                <w:szCs w:val="19"/>
+              </w:rPr>
+              <w:t xml:space="preserve"> </w:t>
+            </w:r>
+            <w:r>
+              <w:rPr>
+                <w:rFonts w:ascii="Cascadia Mono" w:hAnsi="Cascadia Mono" w:cs="Cascadia Mono"/>
+                <w:color w:val="0000FF"/>
+                <w:sz w:val="19"/>
+                <w:szCs w:val="19"/>
+              </w:rPr>
+              <w:t>void</w:t>
+            </w:r>
+            <w:r>
+              <w:rPr>
+                <w:rFonts w:ascii="Cascadia Mono" w:hAnsi="Cascadia Mono" w:cs="Cascadia Mono"/>
+                <w:color w:val="000000"/>
+                <w:sz w:val="19"/>
+                <w:szCs w:val="19"/>
+              </w:rPr>
+              <w:t xml:space="preserve"> </w:t>
+            </w:r>
+            <w:proofErr w:type="spellStart"/>
+            <w:r>
+              <w:rPr>
+                <w:rFonts w:ascii="Cascadia Mono" w:hAnsi="Cascadia Mono" w:cs="Cascadia Mono"/>
+                <w:color w:val="000000"/>
+                <w:sz w:val="19"/>
+                <w:szCs w:val="19"/>
+              </w:rPr>
+              <w:t>SetCategory</w:t>
+            </w:r>
+            <w:proofErr w:type="spellEnd"/>
+            <w:r>
+              <w:rPr>
+                <w:rFonts w:ascii="Cascadia Mono" w:hAnsi="Cascadia Mono" w:cs="Cascadia Mono"/>
+                <w:color w:val="000000"/>
+                <w:sz w:val="19"/>
+                <w:szCs w:val="19"/>
+              </w:rPr>
+              <w:t>(</w:t>
+            </w:r>
+            <w:r>
+              <w:rPr>
+                <w:rFonts w:ascii="Cascadia Mono" w:hAnsi="Cascadia Mono" w:cs="Cascadia Mono"/>
+                <w:color w:val="0000FF"/>
+                <w:sz w:val="19"/>
+                <w:szCs w:val="19"/>
+              </w:rPr>
+              <w:t>string</w:t>
+            </w:r>
+            <w:r>
+              <w:rPr>
+                <w:rFonts w:ascii="Cascadia Mono" w:hAnsi="Cascadia Mono" w:cs="Cascadia Mono"/>
+                <w:color w:val="000000"/>
+                <w:sz w:val="19"/>
+                <w:szCs w:val="19"/>
+              </w:rPr>
+              <w:t xml:space="preserve"> </w:t>
+            </w:r>
+            <w:proofErr w:type="spellStart"/>
+            <w:r>
+              <w:rPr>
+                <w:rFonts w:ascii="Cascadia Mono" w:hAnsi="Cascadia Mono" w:cs="Cascadia Mono"/>
+                <w:color w:val="000000"/>
+                <w:sz w:val="19"/>
+                <w:szCs w:val="19"/>
+              </w:rPr>
+              <w:t>newCategory</w:t>
+            </w:r>
+            <w:proofErr w:type="spellEnd"/>
+            <w:r>
+              <w:rPr>
+                <w:rFonts w:ascii="Cascadia Mono" w:hAnsi="Cascadia Mono" w:cs="Cascadia Mono"/>
+                <w:color w:val="000000"/>
+                <w:sz w:val="19"/>
+                <w:szCs w:val="19"/>
+              </w:rPr>
+              <w:t>)</w:t>
+            </w:r>
+          </w:p>
+          <w:p>
+            <w:pPr>
+              <w:autoSpaceDE w:val="0"/>
+              <w:autoSpaceDN w:val="0"/>
+              <w:adjustRightInd w:val="0"/>
+              <w:spacing w:after="0" w:line="240" w:lineRule="auto"/>
+              <w:rPr>
+                <w:rFonts w:ascii="Cascadia Mono" w:hAnsi="Cascadia Mono" w:cs="Cascadia Mono"/>
+                <w:color w:val="000000"/>
+                <w:sz w:val="19"/>
+                <w:szCs w:val="19"/>
+              </w:rPr>
+            </w:pPr>
+            <w:r>
+              <w:rPr>
+                <w:rFonts w:ascii="Cascadia Mono" w:hAnsi="Cascadia Mono" w:cs="Cascadia Mono"/>
+                <w:color w:val="000000"/>
+                <w:sz w:val="19"/>
+                <w:szCs w:val="19"/>
+              </w:rPr>
+              <w:t xml:space="preserve">        {</w:t>
+            </w:r>
+          </w:p>
+          <w:p>
+            <w:pPr>
+              <w:autoSpaceDE w:val="0"/>
+              <w:autoSpaceDN w:val="0"/>
+              <w:adjustRightInd w:val="0"/>
+              <w:spacing w:after="0" w:line="240" w:lineRule="auto"/>
+              <w:rPr>
+                <w:rFonts w:ascii="Cascadia Mono" w:hAnsi="Cascadia Mono" w:cs="Cascadia Mono"/>
+                <w:color w:val="000000"/>
+                <w:sz w:val="19"/>
+                <w:szCs w:val="19"/>
+              </w:rPr>
+            </w:pPr>
+            <w:r>
+              <w:rPr>
+                <w:rFonts w:ascii="Cascadia Mono" w:hAnsi="Cascadia Mono" w:cs="Cascadia Mono"/>
+                <w:color w:val="000000"/>
+                <w:sz w:val="19"/>
+                <w:szCs w:val="19"/>
+              </w:rPr>
+              <w:t xml:space="preserve">            category = </w:t>
+            </w:r>
+            <w:proofErr w:type="spellStart"/>
+            <w:r>
+              <w:rPr>
+                <w:rFonts w:ascii="Cascadia Mono" w:hAnsi="Cascadia Mono" w:cs="Cascadia Mono"/>
+                <w:color w:val="000000"/>
+                <w:sz w:val="19"/>
+                <w:szCs w:val="19"/>
+              </w:rPr>
+              <w:t>newCategory</w:t>
+            </w:r>
+            <w:proofErr w:type="spellEnd"/>
+            <w:r>
+              <w:rPr>
+                <w:rFonts w:ascii="Cascadia Mono" w:hAnsi="Cascadia Mono" w:cs="Cascadia Mono"/>
+                <w:color w:val="000000"/>
+                <w:sz w:val="19"/>
+                <w:szCs w:val="19"/>
+              </w:rPr>
+              <w:t>;</w:t>
+            </w:r>
+          </w:p>
+          <w:p>
+            <w:pPr>
+              <w:autoSpaceDE w:val="0"/>
+              <w:autoSpaceDN w:val="0"/>
+              <w:adjustRightInd w:val="0"/>
+              <w:spacing w:after="0" w:line="240" w:lineRule="auto"/>
+              <w:rPr>
+                <w:rFonts w:ascii="Cascadia Mono" w:hAnsi="Cascadia Mono" w:cs="Cascadia Mono"/>
+                <w:color w:val="000000"/>
+                <w:sz w:val="19"/>
+                <w:szCs w:val="19"/>
+              </w:rPr>
+            </w:pPr>
+            <w:r>
+              <w:rPr>
+                <w:rFonts w:ascii="Cascadia Mono" w:hAnsi="Cascadia Mono" w:cs="Cascadia Mono"/>
+                <w:color w:val="000000"/>
+                <w:sz w:val="19"/>
+                <w:szCs w:val="19"/>
+              </w:rPr>
+              <w:t xml:space="preserve">        }</w:t>
+            </w:r>
+          </w:p>
+          <w:p>
+            <w:pPr>
+              <w:autoSpaceDE w:val="0"/>
+              <w:autoSpaceDN w:val="0"/>
+              <w:adjustRightInd w:val="0"/>
+              <w:spacing w:after="0" w:line="240" w:lineRule="auto"/>
+              <w:rPr>
+                <w:rFonts w:ascii="Cascadia Mono" w:hAnsi="Cascadia Mono" w:cs="Cascadia Mono"/>
+                <w:color w:val="000000"/>
+                <w:sz w:val="19"/>
+                <w:szCs w:val="19"/>
+              </w:rPr>
+            </w:pPr>
+          </w:p>
+          <w:p>
+            <w:pPr>
+              <w:autoSpaceDE w:val="0"/>
+              <w:autoSpaceDN w:val="0"/>
+              <w:adjustRightInd w:val="0"/>
+              <w:spacing w:after="0" w:line="240" w:lineRule="auto"/>
+              <w:rPr>
+                <w:rFonts w:ascii="Cascadia Mono" w:hAnsi="Cascadia Mono" w:cs="Cascadia Mono"/>
+                <w:color w:val="000000"/>
+                <w:sz w:val="19"/>
+                <w:szCs w:val="19"/>
+              </w:rPr>
+            </w:pPr>
+            <w:r>
+              <w:rPr>
+                <w:rFonts w:ascii="Cascadia Mono" w:hAnsi="Cascadia Mono" w:cs="Cascadia Mono"/>
+                <w:color w:val="000000"/>
+                <w:sz w:val="19"/>
+                <w:szCs w:val="19"/>
+              </w:rPr>
+              <w:t xml:space="preserve">        </w:t>
+            </w:r>
+            <w:r>
+              <w:rPr>
+                <w:rFonts w:ascii="Cascadia Mono" w:hAnsi="Cascadia Mono" w:cs="Cascadia Mono"/>
+                <w:color w:val="0000FF"/>
+                <w:sz w:val="19"/>
+                <w:szCs w:val="19"/>
+              </w:rPr>
+              <w:t>public</w:t>
+            </w:r>
+            <w:r>
+              <w:rPr>
+                <w:rFonts w:ascii="Cascadia Mono" w:hAnsi="Cascadia Mono" w:cs="Cascadia Mono"/>
+                <w:color w:val="000000"/>
+                <w:sz w:val="19"/>
+                <w:szCs w:val="19"/>
+              </w:rPr>
+              <w:t xml:space="preserve"> </w:t>
+            </w:r>
+            <w:r>
+              <w:rPr>
+                <w:rFonts w:ascii="Cascadia Mono" w:hAnsi="Cascadia Mono" w:cs="Cascadia Mono"/>
+                <w:color w:val="0000FF"/>
+                <w:sz w:val="19"/>
+                <w:szCs w:val="19"/>
+              </w:rPr>
+              <w:t>string</w:t>
+            </w:r>
+            <w:r>
+              <w:rPr>
+                <w:rFonts w:ascii="Cascadia Mono" w:hAnsi="Cascadia Mono" w:cs="Cascadia Mono"/>
+                <w:color w:val="000000"/>
+                <w:sz w:val="19"/>
+                <w:szCs w:val="19"/>
+              </w:rPr>
+              <w:t xml:space="preserve"> </w:t>
+            </w:r>
+            <w:proofErr w:type="spellStart"/>
+            <w:r>
+              <w:rPr>
+                <w:rFonts w:ascii="Cascadia Mono" w:hAnsi="Cascadia Mono" w:cs="Cascadia Mono"/>
+                <w:color w:val="000000"/>
+                <w:sz w:val="19"/>
+                <w:szCs w:val="19"/>
+              </w:rPr>
+              <w:t>GetCategory</w:t>
+            </w:r>
+            <w:proofErr w:type="spellEnd"/>
+            <w:r>
+              <w:rPr>
+                <w:rFonts w:ascii="Cascadia Mono" w:hAnsi="Cascadia Mono" w:cs="Cascadia Mono"/>
+                <w:color w:val="000000"/>
+                <w:sz w:val="19"/>
+                <w:szCs w:val="19"/>
+              </w:rPr>
+              <w:t>()</w:t>
+            </w:r>
+          </w:p>
+          <w:p>
+            <w:pPr>
+              <w:autoSpaceDE w:val="0"/>
+              <w:autoSpaceDN w:val="0"/>
+              <w:adjustRightInd w:val="0"/>
+              <w:spacing w:after="0" w:line="240" w:lineRule="auto"/>
+              <w:rPr>
+                <w:rFonts w:ascii="Cascadia Mono" w:hAnsi="Cascadia Mono" w:cs="Cascadia Mono"/>
+                <w:color w:val="000000"/>
+                <w:sz w:val="19"/>
+                <w:szCs w:val="19"/>
+              </w:rPr>
+            </w:pPr>
+            <w:r>
+              <w:rPr>
+                <w:rFonts w:ascii="Cascadia Mono" w:hAnsi="Cascadia Mono" w:cs="Cascadia Mono"/>
+                <w:color w:val="000000"/>
+                <w:sz w:val="19"/>
+                <w:szCs w:val="19"/>
+              </w:rPr>
+              <w:t xml:space="preserve">        {</w:t>
+            </w:r>
+          </w:p>
+          <w:p>
+            <w:pPr>
+              <w:autoSpaceDE w:val="0"/>
+              <w:autoSpaceDN w:val="0"/>
+              <w:adjustRightInd w:val="0"/>
+              <w:spacing w:after="0" w:line="240" w:lineRule="auto"/>
+              <w:rPr>
+                <w:rFonts w:ascii="Cascadia Mono" w:hAnsi="Cascadia Mono" w:cs="Cascadia Mono"/>
+                <w:color w:val="000000"/>
+                <w:sz w:val="19"/>
+                <w:szCs w:val="19"/>
+              </w:rPr>
+            </w:pPr>
+            <w:r>
+              <w:rPr>
+                <w:rFonts w:ascii="Cascadia Mono" w:hAnsi="Cascadia Mono" w:cs="Cascadia Mono"/>
+                <w:color w:val="000000"/>
+                <w:sz w:val="19"/>
+                <w:szCs w:val="19"/>
+              </w:rPr>
+              <w:t xml:space="preserve">            </w:t>
+            </w:r>
+            <w:r>
+              <w:rPr>
+                <w:rFonts w:ascii="Cascadia Mono" w:hAnsi="Cascadia Mono" w:cs="Cascadia Mono"/>
+                <w:color w:val="0000FF"/>
+                <w:sz w:val="19"/>
+                <w:szCs w:val="19"/>
+              </w:rPr>
+              <w:t>return</w:t>
+            </w:r>
+            <w:r>
+              <w:rPr>
+                <w:rFonts w:ascii="Cascadia Mono" w:hAnsi="Cascadia Mono" w:cs="Cascadia Mono"/>
+                <w:color w:val="000000"/>
+                <w:sz w:val="19"/>
+                <w:szCs w:val="19"/>
+              </w:rPr>
+              <w:t xml:space="preserve"> category;</w:t>
+            </w:r>
+          </w:p>
+          <w:p>
+            <w:pPr>
+              <w:autoSpaceDE w:val="0"/>
+              <w:autoSpaceDN w:val="0"/>
+              <w:adjustRightInd w:val="0"/>
+              <w:spacing w:after="0" w:line="240" w:lineRule="auto"/>
+              <w:rPr>
+                <w:rFonts w:ascii="Cascadia Mono" w:hAnsi="Cascadia Mono" w:cs="Cascadia Mono"/>
+                <w:color w:val="000000"/>
+                <w:sz w:val="19"/>
+                <w:szCs w:val="19"/>
+              </w:rPr>
+            </w:pPr>
+            <w:r>
+              <w:rPr>
+                <w:rFonts w:ascii="Cascadia Mono" w:hAnsi="Cascadia Mono" w:cs="Cascadia Mono"/>
+                <w:color w:val="000000"/>
+                <w:sz w:val="19"/>
+                <w:szCs w:val="19"/>
+              </w:rPr>
+              <w:lastRenderedPageBreak/>
+              <w:t xml:space="preserve">        }</w:t>
+            </w:r>
+          </w:p>
+          <w:p>
+            <w:pPr>
+              <w:autoSpaceDE w:val="0"/>
+              <w:autoSpaceDN w:val="0"/>
+              <w:adjustRightInd w:val="0"/>
+              <w:spacing w:after="0" w:line="240" w:lineRule="auto"/>
+              <w:rPr>
+                <w:rFonts w:ascii="Cascadia Mono" w:hAnsi="Cascadia Mono" w:cs="Cascadia Mono"/>
+                <w:color w:val="000000"/>
+                <w:sz w:val="19"/>
+                <w:szCs w:val="19"/>
+              </w:rPr>
+            </w:pPr>
+          </w:p>
+          <w:p>
+            <w:pPr>
+              <w:autoSpaceDE w:val="0"/>
+              <w:autoSpaceDN w:val="0"/>
+              <w:adjustRightInd w:val="0"/>
+              <w:spacing w:after="0" w:line="240" w:lineRule="auto"/>
+              <w:rPr>
+                <w:rFonts w:ascii="Cascadia Mono" w:hAnsi="Cascadia Mono" w:cs="Cascadia Mono"/>
+                <w:color w:val="000000"/>
+                <w:sz w:val="19"/>
+                <w:szCs w:val="19"/>
+              </w:rPr>
+            </w:pPr>
+            <w:r>
+              <w:rPr>
+                <w:rFonts w:ascii="Cascadia Mono" w:hAnsi="Cascadia Mono" w:cs="Cascadia Mono"/>
+                <w:color w:val="000000"/>
+                <w:sz w:val="19"/>
+                <w:szCs w:val="19"/>
+              </w:rPr>
+              <w:t xml:space="preserve">        </w:t>
+            </w:r>
+            <w:r>
+              <w:rPr>
+                <w:rFonts w:ascii="Cascadia Mono" w:hAnsi="Cascadia Mono" w:cs="Cascadia Mono"/>
+                <w:color w:val="0000FF"/>
+                <w:sz w:val="19"/>
+                <w:szCs w:val="19"/>
+              </w:rPr>
+              <w:t>public</w:t>
+            </w:r>
+            <w:r>
+              <w:rPr>
+                <w:rFonts w:ascii="Cascadia Mono" w:hAnsi="Cascadia Mono" w:cs="Cascadia Mono"/>
+                <w:color w:val="000000"/>
+                <w:sz w:val="19"/>
+                <w:szCs w:val="19"/>
+              </w:rPr>
+              <w:t xml:space="preserve"> </w:t>
+            </w:r>
+            <w:r>
+              <w:rPr>
+                <w:rFonts w:ascii="Cascadia Mono" w:hAnsi="Cascadia Mono" w:cs="Cascadia Mono"/>
+                <w:color w:val="0000FF"/>
+                <w:sz w:val="19"/>
+                <w:szCs w:val="19"/>
+              </w:rPr>
+              <w:t>void</w:t>
+            </w:r>
+            <w:r>
+              <w:rPr>
+                <w:rFonts w:ascii="Cascadia Mono" w:hAnsi="Cascadia Mono" w:cs="Cascadia Mono"/>
+                <w:color w:val="000000"/>
+                <w:sz w:val="19"/>
+                <w:szCs w:val="19"/>
+              </w:rPr>
+              <w:t xml:space="preserve"> </w:t>
+            </w:r>
+            <w:proofErr w:type="spellStart"/>
+            <w:r>
+              <w:rPr>
+                <w:rFonts w:ascii="Cascadia Mono" w:hAnsi="Cascadia Mono" w:cs="Cascadia Mono"/>
+                <w:color w:val="000000"/>
+                <w:sz w:val="19"/>
+                <w:szCs w:val="19"/>
+              </w:rPr>
+              <w:t>SetStructure</w:t>
+            </w:r>
+            <w:proofErr w:type="spellEnd"/>
+            <w:r>
+              <w:rPr>
+                <w:rFonts w:ascii="Cascadia Mono" w:hAnsi="Cascadia Mono" w:cs="Cascadia Mono"/>
+                <w:color w:val="000000"/>
+                <w:sz w:val="19"/>
+                <w:szCs w:val="19"/>
+              </w:rPr>
+              <w:t>(</w:t>
+            </w:r>
+            <w:r>
+              <w:rPr>
+                <w:rFonts w:ascii="Cascadia Mono" w:hAnsi="Cascadia Mono" w:cs="Cascadia Mono"/>
+                <w:color w:val="0000FF"/>
+                <w:sz w:val="19"/>
+                <w:szCs w:val="19"/>
+              </w:rPr>
+              <w:t>string</w:t>
+            </w:r>
+            <w:r>
+              <w:rPr>
+                <w:rFonts w:ascii="Cascadia Mono" w:hAnsi="Cascadia Mono" w:cs="Cascadia Mono"/>
+                <w:color w:val="000000"/>
+                <w:sz w:val="19"/>
+                <w:szCs w:val="19"/>
+              </w:rPr>
+              <w:t xml:space="preserve"> </w:t>
+            </w:r>
+            <w:proofErr w:type="spellStart"/>
+            <w:r>
+              <w:rPr>
+                <w:rFonts w:ascii="Cascadia Mono" w:hAnsi="Cascadia Mono" w:cs="Cascadia Mono"/>
+                <w:color w:val="000000"/>
+                <w:sz w:val="19"/>
+                <w:szCs w:val="19"/>
+              </w:rPr>
+              <w:t>newStructure</w:t>
+            </w:r>
+            <w:proofErr w:type="spellEnd"/>
+            <w:r>
+              <w:rPr>
+                <w:rFonts w:ascii="Cascadia Mono" w:hAnsi="Cascadia Mono" w:cs="Cascadia Mono"/>
+                <w:color w:val="000000"/>
+                <w:sz w:val="19"/>
+                <w:szCs w:val="19"/>
+              </w:rPr>
+              <w:t>)</w:t>
+            </w:r>
+          </w:p>
+          <w:p>
+            <w:pPr>
+              <w:autoSpaceDE w:val="0"/>
+              <w:autoSpaceDN w:val="0"/>
+              <w:adjustRightInd w:val="0"/>
+              <w:spacing w:after="0" w:line="240" w:lineRule="auto"/>
+              <w:rPr>
+                <w:rFonts w:ascii="Cascadia Mono" w:hAnsi="Cascadia Mono" w:cs="Cascadia Mono"/>
+                <w:color w:val="000000"/>
+                <w:sz w:val="19"/>
+                <w:szCs w:val="19"/>
+              </w:rPr>
+            </w:pPr>
+            <w:r>
+              <w:rPr>
+                <w:rFonts w:ascii="Cascadia Mono" w:hAnsi="Cascadia Mono" w:cs="Cascadia Mono"/>
+                <w:color w:val="000000"/>
+                <w:sz w:val="19"/>
+                <w:szCs w:val="19"/>
+              </w:rPr>
+              <w:t xml:space="preserve">        {</w:t>
+            </w:r>
+          </w:p>
+          <w:p>
+            <w:pPr>
+              <w:autoSpaceDE w:val="0"/>
+              <w:autoSpaceDN w:val="0"/>
+              <w:adjustRightInd w:val="0"/>
+              <w:spacing w:after="0" w:line="240" w:lineRule="auto"/>
+              <w:rPr>
+                <w:rFonts w:ascii="Cascadia Mono" w:hAnsi="Cascadia Mono" w:cs="Cascadia Mono"/>
+                <w:color w:val="000000"/>
+                <w:sz w:val="19"/>
+                <w:szCs w:val="19"/>
+              </w:rPr>
+            </w:pPr>
+            <w:r>
+              <w:rPr>
+                <w:rFonts w:ascii="Cascadia Mono" w:hAnsi="Cascadia Mono" w:cs="Cascadia Mono"/>
+                <w:color w:val="000000"/>
+                <w:sz w:val="19"/>
+                <w:szCs w:val="19"/>
+              </w:rPr>
+              <w:t xml:space="preserve">            structure = </w:t>
+            </w:r>
+            <w:proofErr w:type="spellStart"/>
+            <w:r>
+              <w:rPr>
+                <w:rFonts w:ascii="Cascadia Mono" w:hAnsi="Cascadia Mono" w:cs="Cascadia Mono"/>
+                <w:color w:val="000000"/>
+                <w:sz w:val="19"/>
+                <w:szCs w:val="19"/>
+              </w:rPr>
+              <w:t>newStructure</w:t>
+            </w:r>
+            <w:proofErr w:type="spellEnd"/>
+            <w:r>
+              <w:rPr>
+                <w:rFonts w:ascii="Cascadia Mono" w:hAnsi="Cascadia Mono" w:cs="Cascadia Mono"/>
+                <w:color w:val="000000"/>
+                <w:sz w:val="19"/>
+                <w:szCs w:val="19"/>
+              </w:rPr>
+              <w:t>;</w:t>
+            </w:r>
+          </w:p>
+          <w:p>
+            <w:pPr>
+              <w:autoSpaceDE w:val="0"/>
+              <w:autoSpaceDN w:val="0"/>
+              <w:adjustRightInd w:val="0"/>
+              <w:spacing w:after="0" w:line="240" w:lineRule="auto"/>
+              <w:rPr>
+                <w:rFonts w:ascii="Cascadia Mono" w:hAnsi="Cascadia Mono" w:cs="Cascadia Mono"/>
+                <w:color w:val="000000"/>
+                <w:sz w:val="19"/>
+                <w:szCs w:val="19"/>
+              </w:rPr>
+            </w:pPr>
+            <w:r>
+              <w:rPr>
+                <w:rFonts w:ascii="Cascadia Mono" w:hAnsi="Cascadia Mono" w:cs="Cascadia Mono"/>
+                <w:color w:val="000000"/>
+                <w:sz w:val="19"/>
+                <w:szCs w:val="19"/>
+              </w:rPr>
+              <w:t xml:space="preserve">        }</w:t>
+            </w:r>
+          </w:p>
+          <w:p>
+            <w:pPr>
+              <w:autoSpaceDE w:val="0"/>
+              <w:autoSpaceDN w:val="0"/>
+              <w:adjustRightInd w:val="0"/>
+              <w:spacing w:after="0" w:line="240" w:lineRule="auto"/>
+              <w:rPr>
+                <w:rFonts w:ascii="Cascadia Mono" w:hAnsi="Cascadia Mono" w:cs="Cascadia Mono"/>
+                <w:color w:val="000000"/>
+                <w:sz w:val="19"/>
+                <w:szCs w:val="19"/>
+              </w:rPr>
+            </w:pPr>
+          </w:p>
+          <w:p>
+            <w:pPr>
+              <w:autoSpaceDE w:val="0"/>
+              <w:autoSpaceDN w:val="0"/>
+              <w:adjustRightInd w:val="0"/>
+              <w:spacing w:after="0" w:line="240" w:lineRule="auto"/>
+              <w:rPr>
+                <w:rFonts w:ascii="Cascadia Mono" w:hAnsi="Cascadia Mono" w:cs="Cascadia Mono"/>
+                <w:color w:val="000000"/>
+                <w:sz w:val="19"/>
+                <w:szCs w:val="19"/>
+              </w:rPr>
+            </w:pPr>
+            <w:r>
+              <w:rPr>
+                <w:rFonts w:ascii="Cascadia Mono" w:hAnsi="Cascadia Mono" w:cs="Cascadia Mono"/>
+                <w:color w:val="000000"/>
+                <w:sz w:val="19"/>
+                <w:szCs w:val="19"/>
+              </w:rPr>
+              <w:t xml:space="preserve">        </w:t>
+            </w:r>
+            <w:r>
+              <w:rPr>
+                <w:rFonts w:ascii="Cascadia Mono" w:hAnsi="Cascadia Mono" w:cs="Cascadia Mono"/>
+                <w:color w:val="0000FF"/>
+                <w:sz w:val="19"/>
+                <w:szCs w:val="19"/>
+              </w:rPr>
+              <w:t>public</w:t>
+            </w:r>
+            <w:r>
+              <w:rPr>
+                <w:rFonts w:ascii="Cascadia Mono" w:hAnsi="Cascadia Mono" w:cs="Cascadia Mono"/>
+                <w:color w:val="000000"/>
+                <w:sz w:val="19"/>
+                <w:szCs w:val="19"/>
+              </w:rPr>
+              <w:t xml:space="preserve"> </w:t>
+            </w:r>
+            <w:r>
+              <w:rPr>
+                <w:rFonts w:ascii="Cascadia Mono" w:hAnsi="Cascadia Mono" w:cs="Cascadia Mono"/>
+                <w:color w:val="0000FF"/>
+                <w:sz w:val="19"/>
+                <w:szCs w:val="19"/>
+              </w:rPr>
+              <w:t>string</w:t>
+            </w:r>
+            <w:r>
+              <w:rPr>
+                <w:rFonts w:ascii="Cascadia Mono" w:hAnsi="Cascadia Mono" w:cs="Cascadia Mono"/>
+                <w:color w:val="000000"/>
+                <w:sz w:val="19"/>
+                <w:szCs w:val="19"/>
+              </w:rPr>
+              <w:t xml:space="preserve"> </w:t>
+            </w:r>
+            <w:proofErr w:type="spellStart"/>
+            <w:r>
+              <w:rPr>
+                <w:rFonts w:ascii="Cascadia Mono" w:hAnsi="Cascadia Mono" w:cs="Cascadia Mono"/>
+                <w:color w:val="000000"/>
+                <w:sz w:val="19"/>
+                <w:szCs w:val="19"/>
+              </w:rPr>
+              <w:t>GetStructure</w:t>
+            </w:r>
+            <w:proofErr w:type="spellEnd"/>
+            <w:r>
+              <w:rPr>
+                <w:rFonts w:ascii="Cascadia Mono" w:hAnsi="Cascadia Mono" w:cs="Cascadia Mono"/>
+                <w:color w:val="000000"/>
+                <w:sz w:val="19"/>
+                <w:szCs w:val="19"/>
+              </w:rPr>
+              <w:t>()</w:t>
+            </w:r>
+          </w:p>
+          <w:p>
+            <w:pPr>
+              <w:autoSpaceDE w:val="0"/>
+              <w:autoSpaceDN w:val="0"/>
+              <w:adjustRightInd w:val="0"/>
+              <w:spacing w:after="0" w:line="240" w:lineRule="auto"/>
+              <w:rPr>
+                <w:rFonts w:ascii="Cascadia Mono" w:hAnsi="Cascadia Mono" w:cs="Cascadia Mono"/>
+                <w:color w:val="000000"/>
+                <w:sz w:val="19"/>
+                <w:szCs w:val="19"/>
+              </w:rPr>
+            </w:pPr>
+            <w:r>
+              <w:rPr>
+                <w:rFonts w:ascii="Cascadia Mono" w:hAnsi="Cascadia Mono" w:cs="Cascadia Mono"/>
+                <w:color w:val="000000"/>
+                <w:sz w:val="19"/>
+                <w:szCs w:val="19"/>
+              </w:rPr>
+              <w:t xml:space="preserve">        {</w:t>
+            </w:r>
+          </w:p>
+          <w:p>
+            <w:pPr>
+              <w:autoSpaceDE w:val="0"/>
+              <w:autoSpaceDN w:val="0"/>
+              <w:adjustRightInd w:val="0"/>
+              <w:spacing w:after="0" w:line="240" w:lineRule="auto"/>
+              <w:rPr>
+                <w:rFonts w:ascii="Cascadia Mono" w:hAnsi="Cascadia Mono" w:cs="Cascadia Mono"/>
+                <w:color w:val="000000"/>
+                <w:sz w:val="19"/>
+                <w:szCs w:val="19"/>
+              </w:rPr>
+            </w:pPr>
+            <w:r>
+              <w:rPr>
+                <w:rFonts w:ascii="Cascadia Mono" w:hAnsi="Cascadia Mono" w:cs="Cascadia Mono"/>
+                <w:color w:val="000000"/>
+                <w:sz w:val="19"/>
+                <w:szCs w:val="19"/>
+              </w:rPr>
+              <w:t xml:space="preserve">            </w:t>
+            </w:r>
+            <w:r>
+              <w:rPr>
+                <w:rFonts w:ascii="Cascadia Mono" w:hAnsi="Cascadia Mono" w:cs="Cascadia Mono"/>
+                <w:color w:val="0000FF"/>
+                <w:sz w:val="19"/>
+                <w:szCs w:val="19"/>
+              </w:rPr>
+              <w:t>return</w:t>
+            </w:r>
+            <w:r>
+              <w:rPr>
+                <w:rFonts w:ascii="Cascadia Mono" w:hAnsi="Cascadia Mono" w:cs="Cascadia Mono"/>
+                <w:color w:val="000000"/>
+                <w:sz w:val="19"/>
+                <w:szCs w:val="19"/>
+              </w:rPr>
+              <w:t xml:space="preserve"> structure;</w:t>
+            </w:r>
+          </w:p>
+          <w:p>
+            <w:pPr>
+              <w:autoSpaceDE w:val="0"/>
+              <w:autoSpaceDN w:val="0"/>
+              <w:adjustRightInd w:val="0"/>
+              <w:spacing w:after="0" w:line="240" w:lineRule="auto"/>
+              <w:rPr>
+                <w:rFonts w:ascii="Cascadia Mono" w:hAnsi="Cascadia Mono" w:cs="Cascadia Mono"/>
+                <w:color w:val="000000"/>
+                <w:sz w:val="19"/>
+                <w:szCs w:val="19"/>
+              </w:rPr>
+            </w:pPr>
+            <w:r>
+              <w:rPr>
+                <w:rFonts w:ascii="Cascadia Mono" w:hAnsi="Cascadia Mono" w:cs="Cascadia Mono"/>
+                <w:color w:val="000000"/>
+                <w:sz w:val="19"/>
+                <w:szCs w:val="19"/>
+              </w:rPr>
+              <w:t xml:space="preserve">        }</w:t>
+            </w:r>
+          </w:p>
+          <w:p>
+            <w:pPr>
+              <w:autoSpaceDE w:val="0"/>
+              <w:autoSpaceDN w:val="0"/>
+              <w:adjustRightInd w:val="0"/>
+              <w:spacing w:after="0" w:line="240" w:lineRule="auto"/>
+              <w:rPr>
+                <w:rFonts w:ascii="Cascadia Mono" w:hAnsi="Cascadia Mono" w:cs="Cascadia Mono"/>
+                <w:color w:val="000000"/>
+                <w:sz w:val="19"/>
+                <w:szCs w:val="19"/>
+              </w:rPr>
+            </w:pPr>
+          </w:p>
+          <w:p>
+            <w:pPr>
+              <w:autoSpaceDE w:val="0"/>
+              <w:autoSpaceDN w:val="0"/>
+              <w:adjustRightInd w:val="0"/>
+              <w:spacing w:after="0" w:line="240" w:lineRule="auto"/>
+              <w:rPr>
+                <w:rFonts w:ascii="Cascadia Mono" w:hAnsi="Cascadia Mono" w:cs="Cascadia Mono"/>
+                <w:color w:val="000000"/>
+                <w:sz w:val="19"/>
+                <w:szCs w:val="19"/>
+              </w:rPr>
+            </w:pPr>
+            <w:r>
+              <w:rPr>
+                <w:rFonts w:ascii="Cascadia Mono" w:hAnsi="Cascadia Mono" w:cs="Cascadia Mono"/>
+                <w:color w:val="000000"/>
+                <w:sz w:val="19"/>
+                <w:szCs w:val="19"/>
+              </w:rPr>
+              <w:t xml:space="preserve">        </w:t>
+            </w:r>
+            <w:r>
+              <w:rPr>
+                <w:rFonts w:ascii="Cascadia Mono" w:hAnsi="Cascadia Mono" w:cs="Cascadia Mono"/>
+                <w:color w:val="0000FF"/>
+                <w:sz w:val="19"/>
+                <w:szCs w:val="19"/>
+              </w:rPr>
+              <w:t>public</w:t>
+            </w:r>
+            <w:r>
+              <w:rPr>
+                <w:rFonts w:ascii="Cascadia Mono" w:hAnsi="Cascadia Mono" w:cs="Cascadia Mono"/>
+                <w:color w:val="000000"/>
+                <w:sz w:val="19"/>
+                <w:szCs w:val="19"/>
+              </w:rPr>
+              <w:t xml:space="preserve"> </w:t>
+            </w:r>
+            <w:r>
+              <w:rPr>
+                <w:rFonts w:ascii="Cascadia Mono" w:hAnsi="Cascadia Mono" w:cs="Cascadia Mono"/>
+                <w:color w:val="0000FF"/>
+                <w:sz w:val="19"/>
+                <w:szCs w:val="19"/>
+              </w:rPr>
+              <w:t>void</w:t>
+            </w:r>
+            <w:r>
+              <w:rPr>
+                <w:rFonts w:ascii="Cascadia Mono" w:hAnsi="Cascadia Mono" w:cs="Cascadia Mono"/>
+                <w:color w:val="000000"/>
+                <w:sz w:val="19"/>
+                <w:szCs w:val="19"/>
+              </w:rPr>
+              <w:t xml:space="preserve"> </w:t>
+            </w:r>
+            <w:proofErr w:type="spellStart"/>
+            <w:r>
+              <w:rPr>
+                <w:rFonts w:ascii="Cascadia Mono" w:hAnsi="Cascadia Mono" w:cs="Cascadia Mono"/>
+                <w:color w:val="000000"/>
+                <w:sz w:val="19"/>
+                <w:szCs w:val="19"/>
+              </w:rPr>
+              <w:t>SetDefinition</w:t>
+            </w:r>
+            <w:proofErr w:type="spellEnd"/>
+            <w:r>
+              <w:rPr>
+                <w:rFonts w:ascii="Cascadia Mono" w:hAnsi="Cascadia Mono" w:cs="Cascadia Mono"/>
+                <w:color w:val="000000"/>
+                <w:sz w:val="19"/>
+                <w:szCs w:val="19"/>
+              </w:rPr>
+              <w:t>(</w:t>
+            </w:r>
+            <w:r>
+              <w:rPr>
+                <w:rFonts w:ascii="Cascadia Mono" w:hAnsi="Cascadia Mono" w:cs="Cascadia Mono"/>
+                <w:color w:val="0000FF"/>
+                <w:sz w:val="19"/>
+                <w:szCs w:val="19"/>
+              </w:rPr>
+              <w:t>string</w:t>
+            </w:r>
+            <w:r>
+              <w:rPr>
+                <w:rFonts w:ascii="Cascadia Mono" w:hAnsi="Cascadia Mono" w:cs="Cascadia Mono"/>
+                <w:color w:val="000000"/>
+                <w:sz w:val="19"/>
+                <w:szCs w:val="19"/>
+              </w:rPr>
+              <w:t xml:space="preserve"> </w:t>
+            </w:r>
+            <w:proofErr w:type="spellStart"/>
+            <w:r>
+              <w:rPr>
+                <w:rFonts w:ascii="Cascadia Mono" w:hAnsi="Cascadia Mono" w:cs="Cascadia Mono"/>
+                <w:color w:val="000000"/>
+                <w:sz w:val="19"/>
+                <w:szCs w:val="19"/>
+              </w:rPr>
+              <w:t>newDefinition</w:t>
+            </w:r>
+            <w:proofErr w:type="spellEnd"/>
+            <w:r>
+              <w:rPr>
+                <w:rFonts w:ascii="Cascadia Mono" w:hAnsi="Cascadia Mono" w:cs="Cascadia Mono"/>
+                <w:color w:val="000000"/>
+                <w:sz w:val="19"/>
+                <w:szCs w:val="19"/>
+              </w:rPr>
+              <w:t>)</w:t>
+            </w:r>
+          </w:p>
+          <w:p>
+            <w:pPr>
+              <w:autoSpaceDE w:val="0"/>
+              <w:autoSpaceDN w:val="0"/>
+              <w:adjustRightInd w:val="0"/>
+              <w:spacing w:after="0" w:line="240" w:lineRule="auto"/>
+              <w:rPr>
+                <w:rFonts w:ascii="Cascadia Mono" w:hAnsi="Cascadia Mono" w:cs="Cascadia Mono"/>
+                <w:color w:val="000000"/>
+                <w:sz w:val="19"/>
+                <w:szCs w:val="19"/>
+              </w:rPr>
+            </w:pPr>
+            <w:r>
+              <w:rPr>
+                <w:rFonts w:ascii="Cascadia Mono" w:hAnsi="Cascadia Mono" w:cs="Cascadia Mono"/>
+                <w:color w:val="000000"/>
+                <w:sz w:val="19"/>
+                <w:szCs w:val="19"/>
+              </w:rPr>
+              <w:t xml:space="preserve">        {</w:t>
+            </w:r>
+          </w:p>
+          <w:p>
+            <w:pPr>
+              <w:autoSpaceDE w:val="0"/>
+              <w:autoSpaceDN w:val="0"/>
+              <w:adjustRightInd w:val="0"/>
+              <w:spacing w:after="0" w:line="240" w:lineRule="auto"/>
+              <w:rPr>
+                <w:rFonts w:ascii="Cascadia Mono" w:hAnsi="Cascadia Mono" w:cs="Cascadia Mono"/>
+                <w:color w:val="000000"/>
+                <w:sz w:val="19"/>
+                <w:szCs w:val="19"/>
+              </w:rPr>
+            </w:pPr>
+            <w:r>
+              <w:rPr>
+                <w:rFonts w:ascii="Cascadia Mono" w:hAnsi="Cascadia Mono" w:cs="Cascadia Mono"/>
+                <w:color w:val="000000"/>
+                <w:sz w:val="19"/>
+                <w:szCs w:val="19"/>
+              </w:rPr>
+              <w:t xml:space="preserve">            definition = </w:t>
+            </w:r>
+            <w:proofErr w:type="spellStart"/>
+            <w:r>
+              <w:rPr>
+                <w:rFonts w:ascii="Cascadia Mono" w:hAnsi="Cascadia Mono" w:cs="Cascadia Mono"/>
+                <w:color w:val="000000"/>
+                <w:sz w:val="19"/>
+                <w:szCs w:val="19"/>
+              </w:rPr>
+              <w:t>newDefinition</w:t>
+            </w:r>
+            <w:proofErr w:type="spellEnd"/>
+            <w:r>
+              <w:rPr>
+                <w:rFonts w:ascii="Cascadia Mono" w:hAnsi="Cascadia Mono" w:cs="Cascadia Mono"/>
+                <w:color w:val="000000"/>
+                <w:sz w:val="19"/>
+                <w:szCs w:val="19"/>
+              </w:rPr>
+              <w:t>;</w:t>
+            </w:r>
+          </w:p>
+          <w:p>
+            <w:pPr>
+              <w:autoSpaceDE w:val="0"/>
+              <w:autoSpaceDN w:val="0"/>
+              <w:adjustRightInd w:val="0"/>
+              <w:spacing w:after="0" w:line="240" w:lineRule="auto"/>
+              <w:rPr>
+                <w:rFonts w:ascii="Cascadia Mono" w:hAnsi="Cascadia Mono" w:cs="Cascadia Mono"/>
+                <w:color w:val="000000"/>
+                <w:sz w:val="19"/>
+                <w:szCs w:val="19"/>
+              </w:rPr>
+            </w:pPr>
+            <w:r>
+              <w:rPr>
+                <w:rFonts w:ascii="Cascadia Mono" w:hAnsi="Cascadia Mono" w:cs="Cascadia Mono"/>
+                <w:color w:val="000000"/>
+                <w:sz w:val="19"/>
+                <w:szCs w:val="19"/>
+              </w:rPr>
+              <w:t xml:space="preserve">        }</w:t>
+            </w:r>
+          </w:p>
+          <w:p>
+            <w:pPr>
+              <w:autoSpaceDE w:val="0"/>
+              <w:autoSpaceDN w:val="0"/>
+              <w:adjustRightInd w:val="0"/>
+              <w:spacing w:after="0" w:line="240" w:lineRule="auto"/>
+              <w:rPr>
+                <w:rFonts w:ascii="Cascadia Mono" w:hAnsi="Cascadia Mono" w:cs="Cascadia Mono"/>
+                <w:color w:val="000000"/>
+                <w:sz w:val="19"/>
+                <w:szCs w:val="19"/>
+              </w:rPr>
+            </w:pPr>
+          </w:p>
+          <w:p>
+            <w:pPr>
+              <w:autoSpaceDE w:val="0"/>
+              <w:autoSpaceDN w:val="0"/>
+              <w:adjustRightInd w:val="0"/>
+              <w:spacing w:after="0" w:line="240" w:lineRule="auto"/>
+              <w:rPr>
+                <w:rFonts w:ascii="Cascadia Mono" w:hAnsi="Cascadia Mono" w:cs="Cascadia Mono"/>
+                <w:color w:val="000000"/>
+                <w:sz w:val="19"/>
+                <w:szCs w:val="19"/>
+              </w:rPr>
+            </w:pPr>
+            <w:r>
+              <w:rPr>
+                <w:rFonts w:ascii="Cascadia Mono" w:hAnsi="Cascadia Mono" w:cs="Cascadia Mono"/>
+                <w:color w:val="000000"/>
+                <w:sz w:val="19"/>
+                <w:szCs w:val="19"/>
+              </w:rPr>
+              <w:t xml:space="preserve">        </w:t>
+            </w:r>
+            <w:r>
+              <w:rPr>
+                <w:rFonts w:ascii="Cascadia Mono" w:hAnsi="Cascadia Mono" w:cs="Cascadia Mono"/>
+                <w:color w:val="0000FF"/>
+                <w:sz w:val="19"/>
+                <w:szCs w:val="19"/>
+              </w:rPr>
+              <w:t>public</w:t>
+            </w:r>
+            <w:r>
+              <w:rPr>
+                <w:rFonts w:ascii="Cascadia Mono" w:hAnsi="Cascadia Mono" w:cs="Cascadia Mono"/>
+                <w:color w:val="000000"/>
+                <w:sz w:val="19"/>
+                <w:szCs w:val="19"/>
+              </w:rPr>
+              <w:t xml:space="preserve"> </w:t>
+            </w:r>
+            <w:r>
+              <w:rPr>
+                <w:rFonts w:ascii="Cascadia Mono" w:hAnsi="Cascadia Mono" w:cs="Cascadia Mono"/>
+                <w:color w:val="0000FF"/>
+                <w:sz w:val="19"/>
+                <w:szCs w:val="19"/>
+              </w:rPr>
+              <w:t>string</w:t>
+            </w:r>
+            <w:r>
+              <w:rPr>
+                <w:rFonts w:ascii="Cascadia Mono" w:hAnsi="Cascadia Mono" w:cs="Cascadia Mono"/>
+                <w:color w:val="000000"/>
+                <w:sz w:val="19"/>
+                <w:szCs w:val="19"/>
+              </w:rPr>
+              <w:t xml:space="preserve"> </w:t>
+            </w:r>
+            <w:proofErr w:type="spellStart"/>
+            <w:r>
+              <w:rPr>
+                <w:rFonts w:ascii="Cascadia Mono" w:hAnsi="Cascadia Mono" w:cs="Cascadia Mono"/>
+                <w:color w:val="000000"/>
+                <w:sz w:val="19"/>
+                <w:szCs w:val="19"/>
+              </w:rPr>
+              <w:t>GetDefinition</w:t>
+            </w:r>
+            <w:proofErr w:type="spellEnd"/>
+            <w:r>
+              <w:rPr>
+                <w:rFonts w:ascii="Cascadia Mono" w:hAnsi="Cascadia Mono" w:cs="Cascadia Mono"/>
+                <w:color w:val="000000"/>
+                <w:sz w:val="19"/>
+                <w:szCs w:val="19"/>
+              </w:rPr>
+              <w:t>()</w:t>
+            </w:r>
+          </w:p>
+          <w:p>
+            <w:pPr>
+              <w:autoSpaceDE w:val="0"/>
+              <w:autoSpaceDN w:val="0"/>
+              <w:adjustRightInd w:val="0"/>
+              <w:spacing w:after="0" w:line="240" w:lineRule="auto"/>
+              <w:rPr>
+                <w:rFonts w:ascii="Cascadia Mono" w:hAnsi="Cascadia Mono" w:cs="Cascadia Mono"/>
+                <w:color w:val="000000"/>
+                <w:sz w:val="19"/>
+                <w:szCs w:val="19"/>
+              </w:rPr>
+            </w:pPr>
+            <w:r>
+              <w:rPr>
+                <w:rFonts w:ascii="Cascadia Mono" w:hAnsi="Cascadia Mono" w:cs="Cascadia Mono"/>
+                <w:color w:val="000000"/>
+                <w:sz w:val="19"/>
+                <w:szCs w:val="19"/>
+              </w:rPr>
+              <w:t xml:space="preserve">        {</w:t>
+            </w:r>
+          </w:p>
+          <w:p>
+            <w:pPr>
+              <w:autoSpaceDE w:val="0"/>
+              <w:autoSpaceDN w:val="0"/>
+              <w:adjustRightInd w:val="0"/>
+              <w:spacing w:after="0" w:line="240" w:lineRule="auto"/>
+              <w:rPr>
+                <w:rFonts w:ascii="Cascadia Mono" w:hAnsi="Cascadia Mono" w:cs="Cascadia Mono"/>
+                <w:color w:val="000000"/>
+                <w:sz w:val="19"/>
+                <w:szCs w:val="19"/>
+              </w:rPr>
+            </w:pPr>
+            <w:r>
+              <w:rPr>
+                <w:rFonts w:ascii="Cascadia Mono" w:hAnsi="Cascadia Mono" w:cs="Cascadia Mono"/>
+                <w:color w:val="000000"/>
+                <w:sz w:val="19"/>
+                <w:szCs w:val="19"/>
+              </w:rPr>
+              <w:t xml:space="preserve">            </w:t>
+            </w:r>
+            <w:r>
+              <w:rPr>
+                <w:rFonts w:ascii="Cascadia Mono" w:hAnsi="Cascadia Mono" w:cs="Cascadia Mono"/>
+                <w:color w:val="0000FF"/>
+                <w:sz w:val="19"/>
+                <w:szCs w:val="19"/>
+              </w:rPr>
+              <w:t>return</w:t>
+            </w:r>
+            <w:r>
+              <w:rPr>
+                <w:rFonts w:ascii="Cascadia Mono" w:hAnsi="Cascadia Mono" w:cs="Cascadia Mono"/>
+                <w:color w:val="000000"/>
+                <w:sz w:val="19"/>
+                <w:szCs w:val="19"/>
+              </w:rPr>
+              <w:t xml:space="preserve"> definition;</w:t>
+            </w:r>
+          </w:p>
+          <w:p>
+            <w:pPr>
+              <w:autoSpaceDE w:val="0"/>
+              <w:autoSpaceDN w:val="0"/>
+              <w:adjustRightInd w:val="0"/>
+              <w:spacing w:after="0" w:line="240" w:lineRule="auto"/>
+              <w:rPr>
+                <w:rFonts w:ascii="Cascadia Mono" w:hAnsi="Cascadia Mono" w:cs="Cascadia Mono"/>
+                <w:color w:val="000000"/>
+                <w:sz w:val="19"/>
+                <w:szCs w:val="19"/>
+              </w:rPr>
+            </w:pPr>
+            <w:r>
+              <w:rPr>
+                <w:rFonts w:ascii="Cascadia Mono" w:hAnsi="Cascadia Mono" w:cs="Cascadia Mono"/>
+                <w:color w:val="000000"/>
+                <w:sz w:val="19"/>
+                <w:szCs w:val="19"/>
+              </w:rPr>
+              <w:t xml:space="preserve">        }</w:t>
+            </w:r>
+          </w:p>
+          <w:p>
+            <w:pPr>
+              <w:autoSpaceDE w:val="0"/>
+              <w:autoSpaceDN w:val="0"/>
+              <w:adjustRightInd w:val="0"/>
+              <w:spacing w:after="0" w:line="240" w:lineRule="auto"/>
+              <w:rPr>
+                <w:rFonts w:ascii="Cascadia Mono" w:hAnsi="Cascadia Mono" w:cs="Cascadia Mono"/>
+                <w:color w:val="000000"/>
+                <w:sz w:val="19"/>
+                <w:szCs w:val="19"/>
+              </w:rPr>
+            </w:pPr>
+            <w:r>
+              <w:rPr>
+                <w:rFonts w:ascii="Cascadia Mono" w:hAnsi="Cascadia Mono" w:cs="Cascadia Mono"/>
+                <w:color w:val="000000"/>
+                <w:sz w:val="19"/>
+                <w:szCs w:val="19"/>
+              </w:rPr>
               <w:t xml:space="preserve">        </w:t>
             </w:r>
             <w:r>
@@ -6026,9 +7556,45 @@
                 <w:sz w:val="19"/>
                 <w:szCs w:val="19"/>
               </w:rPr>
-              <w:t>#</w:t>
-            </w:r>
-            <w:proofErr w:type="gramStart"/>
+              <w:t>#endregion</w:t>
+            </w:r>
+          </w:p>
+          <w:p>
+            <w:pPr>
+              <w:autoSpaceDE w:val="0"/>
+              <w:autoSpaceDN w:val="0"/>
+              <w:adjustRightInd w:val="0"/>
+              <w:spacing w:after="0" w:line="240" w:lineRule="auto"/>
+              <w:rPr>
+                <w:rFonts w:ascii="Cascadia Mono" w:hAnsi="Cascadia Mono" w:cs="Cascadia Mono"/>
+                <w:color w:val="000000"/>
+                <w:sz w:val="19"/>
+                <w:szCs w:val="19"/>
+              </w:rPr>
+            </w:pPr>
+          </w:p>
+          <w:p>
+            <w:pPr>
+              <w:autoSpaceDE w:val="0"/>
+              <w:autoSpaceDN w:val="0"/>
+              <w:adjustRightInd w:val="0"/>
+              <w:spacing w:after="0" w:line="240" w:lineRule="auto"/>
+              <w:rPr>
+                <w:rFonts w:ascii="Cascadia Mono" w:hAnsi="Cascadia Mono" w:cs="Cascadia Mono"/>
+                <w:color w:val="000000"/>
+                <w:sz w:val="19"/>
+                <w:szCs w:val="19"/>
+              </w:rPr>
+            </w:pPr>
+            <w:r>
+              <w:rPr>
+                <w:rFonts w:ascii="Cascadia Mono" w:hAnsi="Cascadia Mono" w:cs="Cascadia Mono"/>
+                <w:color w:val="000000"/>
+                <w:sz w:val="19"/>
+                <w:szCs w:val="19"/>
+              </w:rPr>
+              <w:t xml:space="preserve">        </w:t>
+            </w:r>
             <w:r>
               <w:rPr>
                 <w:rFonts w:ascii="Cascadia Mono" w:hAnsi="Cascadia Mono" w:cs="Cascadia Mono"/>
@@ -6036,9 +7602,8 @@
                 <w:sz w:val="19"/>
                 <w:szCs w:val="19"/>
               </w:rPr>
-              <w:t>region</w:t>
-            </w:r>
-            <w:proofErr w:type="gramEnd"/>
+              <w:t>#region</w:t>
+            </w:r>
             <w:r>
               <w:rPr>
                 <w:rFonts w:ascii="Cascadia Mono" w:hAnsi="Cascadia Mono" w:cs="Cascadia Mono"/>
@@ -6046,7 +7611,7 @@
                 <w:sz w:val="19"/>
                 <w:szCs w:val="19"/>
               </w:rPr>
-              <w:t xml:space="preserve"> Setters and Getters</w:t>
+              <w:t xml:space="preserve"> Utilities</w:t>
             </w:r>
           </w:p>
           <w:p>
@@ -6096,7 +7661,7 @@
                 <w:sz w:val="19"/>
                 <w:szCs w:val="19"/>
               </w:rPr>
-              <w:t>void</w:t>
+              <w:t>int</w:t>
             </w:r>
             <w:r>
               <w:rPr>
@@ -6108,7 +7673,6 @@
               <w:t xml:space="preserve"> </w:t>
             </w:r>
             <w:proofErr w:type="spellStart"/>
-            <w:proofErr w:type="gramStart"/>
             <w:r>
               <w:rPr>
                 <w:rFonts w:ascii="Cascadia Mono" w:hAnsi="Cascadia Mono" w:cs="Cascadia Mono"/>
@@ -6116,7 +7680,7 @@
                 <w:sz w:val="19"/>
                 <w:szCs w:val="19"/>
               </w:rPr>
-              <w:t>SetName</w:t>
+              <w:t>CompareTo</w:t>
             </w:r>
             <w:proofErr w:type="spellEnd"/>
             <w:r>
@@ -6126,9 +7690,54 @@
                 <w:sz w:val="19"/>
                 <w:szCs w:val="19"/>
               </w:rPr>
-              <w:t>(</w:t>
-            </w:r>
-            <w:proofErr w:type="gramEnd"/>
+              <w:t>(Information info)</w:t>
+            </w:r>
+          </w:p>
+          <w:p>
+            <w:pPr>
+              <w:autoSpaceDE w:val="0"/>
+              <w:autoSpaceDN w:val="0"/>
+              <w:adjustRightInd w:val="0"/>
+              <w:spacing w:after="0" w:line="240" w:lineRule="auto"/>
+              <w:rPr>
+                <w:rFonts w:ascii="Cascadia Mono" w:hAnsi="Cascadia Mono" w:cs="Cascadia Mono"/>
+                <w:color w:val="000000"/>
+                <w:sz w:val="19"/>
+                <w:szCs w:val="19"/>
+              </w:rPr>
+            </w:pPr>
+            <w:r>
+              <w:rPr>
+                <w:rFonts w:ascii="Cascadia Mono" w:hAnsi="Cascadia Mono" w:cs="Cascadia Mono"/>
+                <w:color w:val="000000"/>
+                <w:sz w:val="19"/>
+                <w:szCs w:val="19"/>
+              </w:rPr>
+              <w:t xml:space="preserve">        {</w:t>
+            </w:r>
+          </w:p>
+          <w:p>
+            <w:pPr>
+              <w:autoSpaceDE w:val="0"/>
+              <w:autoSpaceDN w:val="0"/>
+              <w:adjustRightInd w:val="0"/>
+              <w:spacing w:after="0" w:line="240" w:lineRule="auto"/>
+              <w:rPr>
+                <w:rFonts w:ascii="Cascadia Mono" w:hAnsi="Cascadia Mono" w:cs="Cascadia Mono"/>
+                <w:color w:val="000000"/>
+                <w:sz w:val="19"/>
+                <w:szCs w:val="19"/>
+              </w:rPr>
+            </w:pPr>
+            <w:r>
+              <w:rPr>
+                <w:rFonts w:ascii="Cascadia Mono" w:hAnsi="Cascadia Mono" w:cs="Cascadia Mono"/>
+                <w:color w:val="000000"/>
+                <w:sz w:val="19"/>
+                <w:szCs w:val="19"/>
+              </w:rPr>
+              <w:t xml:space="preserve">            </w:t>
+            </w:r>
             <w:r>
               <w:rPr>
                 <w:rFonts w:ascii="Cascadia Mono" w:hAnsi="Cascadia Mono" w:cs="Cascadia Mono"/>
@@ -6136,7 +7745,7 @@
                 <w:sz w:val="19"/>
                 <w:szCs w:val="19"/>
               </w:rPr>
-              <w:t>string</w:t>
+              <w:t>return</w:t>
             </w:r>
             <w:r>
               <w:rPr>
@@ -6155,7 +7764,7 @@
                 <w:sz w:val="19"/>
                 <w:szCs w:val="19"/>
               </w:rPr>
-              <w:t>newName</w:t>
+              <w:t>name.CompareTo</w:t>
             </w:r>
             <w:proofErr w:type="spellEnd"/>
             <w:r>
@@ -6165,7 +7774,7 @@
                 <w:sz w:val="19"/>
                 <w:szCs w:val="19"/>
               </w:rPr>
-              <w:t>)</w:t>
+              <w:t>(info.name);</w:t>
             </w:r>
           </w:p>
           <w:p>
@@ -6188,7 +7797,7 @@
                 <w:sz w:val="19"/>
                 <w:szCs w:val="19"/>
               </w:rPr>
-              <w:t xml:space="preserve">        {</w:t>
+              <w:t xml:space="preserve">        }</w:t>
             </w:r>
           </w:p>
           <w:p>
@@ -6211,1555 +7820,6 @@
                 <w:sz w:val="19"/>
                 <w:szCs w:val="19"/>
               </w:rPr>
-              <w:t xml:space="preserve">            name = </w:t>
-            </w:r>
-            <w:proofErr w:type="spellStart"/>
-            <w:proofErr w:type="gramStart"/>
-            <w:r>
-              <w:rPr>
-                <w:rFonts w:ascii="Cascadia Mono" w:hAnsi="Cascadia Mono" w:cs="Cascadia Mono"/>
-                <w:color w:val="000000"/>
-                <w:sz w:val="19"/>
-                <w:szCs w:val="19"/>
-              </w:rPr>
-              <w:t>newName</w:t>
-            </w:r>
-            <w:proofErr w:type="spellEnd"/>
-            <w:r>
-              <w:rPr>
-                <w:rFonts w:ascii="Cascadia Mono" w:hAnsi="Cascadia Mono" w:cs="Cascadia Mono"/>
-                <w:color w:val="000000"/>
-                <w:sz w:val="19"/>
-                <w:szCs w:val="19"/>
-              </w:rPr>
-              <w:t>;</w:t>
-            </w:r>
-            <w:proofErr w:type="gramEnd"/>
-          </w:p>
-          <w:p>
-            <w:pPr>
-              <w:autoSpaceDE w:val="0"/>
-              <w:autoSpaceDN w:val="0"/>
-              <w:adjustRightInd w:val="0"/>
-              <w:spacing w:after="0" w:line="240" w:lineRule="auto"/>
-              <w:rPr>
-                <w:rFonts w:ascii="Cascadia Mono" w:hAnsi="Cascadia Mono" w:cs="Cascadia Mono"/>
-                <w:color w:val="000000"/>
-                <w:sz w:val="19"/>
-                <w:szCs w:val="19"/>
-              </w:rPr>
-            </w:pPr>
-            <w:r>
-              <w:rPr>
-                <w:rFonts w:ascii="Cascadia Mono" w:hAnsi="Cascadia Mono" w:cs="Cascadia Mono"/>
-                <w:color w:val="000000"/>
-                <w:sz w:val="19"/>
-                <w:szCs w:val="19"/>
-              </w:rPr>
-              <w:t xml:space="preserve">        }</w:t>
-            </w:r>
-          </w:p>
-          <w:p>
-            <w:pPr>
-              <w:autoSpaceDE w:val="0"/>
-              <w:autoSpaceDN w:val="0"/>
-              <w:adjustRightInd w:val="0"/>
-              <w:spacing w:after="0" w:line="240" w:lineRule="auto"/>
-              <w:rPr>
-                <w:rFonts w:ascii="Cascadia Mono" w:hAnsi="Cascadia Mono" w:cs="Cascadia Mono"/>
-                <w:color w:val="000000"/>
-                <w:sz w:val="19"/>
-                <w:szCs w:val="19"/>
-              </w:rPr>
-            </w:pPr>
-          </w:p>
-          <w:p>
-            <w:pPr>
-              <w:autoSpaceDE w:val="0"/>
-              <w:autoSpaceDN w:val="0"/>
-              <w:adjustRightInd w:val="0"/>
-              <w:spacing w:after="0" w:line="240" w:lineRule="auto"/>
-              <w:rPr>
-                <w:rFonts w:ascii="Cascadia Mono" w:hAnsi="Cascadia Mono" w:cs="Cascadia Mono"/>
-                <w:color w:val="000000"/>
-                <w:sz w:val="19"/>
-                <w:szCs w:val="19"/>
-              </w:rPr>
-            </w:pPr>
-            <w:r>
-              <w:rPr>
-                <w:rFonts w:ascii="Cascadia Mono" w:hAnsi="Cascadia Mono" w:cs="Cascadia Mono"/>
-                <w:color w:val="000000"/>
-                <w:sz w:val="19"/>
-                <w:szCs w:val="19"/>
-              </w:rPr>
-              <w:t xml:space="preserve">        </w:t>
-            </w:r>
-            <w:r>
-              <w:rPr>
-                <w:rFonts w:ascii="Cascadia Mono" w:hAnsi="Cascadia Mono" w:cs="Cascadia Mono"/>
-                <w:color w:val="0000FF"/>
-                <w:sz w:val="19"/>
-                <w:szCs w:val="19"/>
-              </w:rPr>
-              <w:t>public</w:t>
-            </w:r>
-            <w:r>
-              <w:rPr>
-                <w:rFonts w:ascii="Cascadia Mono" w:hAnsi="Cascadia Mono" w:cs="Cascadia Mono"/>
-                <w:color w:val="000000"/>
-                <w:sz w:val="19"/>
-                <w:szCs w:val="19"/>
-              </w:rPr>
-              <w:t xml:space="preserve"> </w:t>
-            </w:r>
-            <w:r>
-              <w:rPr>
-                <w:rFonts w:ascii="Cascadia Mono" w:hAnsi="Cascadia Mono" w:cs="Cascadia Mono"/>
-                <w:color w:val="0000FF"/>
-                <w:sz w:val="19"/>
-                <w:szCs w:val="19"/>
-              </w:rPr>
-              <w:t>string</w:t>
-            </w:r>
-            <w:r>
-              <w:rPr>
-                <w:rFonts w:ascii="Cascadia Mono" w:hAnsi="Cascadia Mono" w:cs="Cascadia Mono"/>
-                <w:color w:val="000000"/>
-                <w:sz w:val="19"/>
-                <w:szCs w:val="19"/>
-              </w:rPr>
-              <w:t xml:space="preserve"> </w:t>
-            </w:r>
-            <w:proofErr w:type="spellStart"/>
-            <w:proofErr w:type="gramStart"/>
-            <w:r>
-              <w:rPr>
-                <w:rFonts w:ascii="Cascadia Mono" w:hAnsi="Cascadia Mono" w:cs="Cascadia Mono"/>
-                <w:color w:val="000000"/>
-                <w:sz w:val="19"/>
-                <w:szCs w:val="19"/>
-              </w:rPr>
-              <w:t>GetName</w:t>
-            </w:r>
-            <w:proofErr w:type="spellEnd"/>
-            <w:r>
-              <w:rPr>
-                <w:rFonts w:ascii="Cascadia Mono" w:hAnsi="Cascadia Mono" w:cs="Cascadia Mono"/>
-                <w:color w:val="000000"/>
-                <w:sz w:val="19"/>
-                <w:szCs w:val="19"/>
-              </w:rPr>
-              <w:t>(</w:t>
-            </w:r>
-            <w:proofErr w:type="gramEnd"/>
-            <w:r>
-              <w:rPr>
-                <w:rFonts w:ascii="Cascadia Mono" w:hAnsi="Cascadia Mono" w:cs="Cascadia Mono"/>
-                <w:color w:val="000000"/>
-                <w:sz w:val="19"/>
-                <w:szCs w:val="19"/>
-              </w:rPr>
-              <w:t>)</w:t>
-            </w:r>
-          </w:p>
-          <w:p>
-            <w:pPr>
-              <w:autoSpaceDE w:val="0"/>
-              <w:autoSpaceDN w:val="0"/>
-              <w:adjustRightInd w:val="0"/>
-              <w:spacing w:after="0" w:line="240" w:lineRule="auto"/>
-              <w:rPr>
-                <w:rFonts w:ascii="Cascadia Mono" w:hAnsi="Cascadia Mono" w:cs="Cascadia Mono"/>
-                <w:color w:val="000000"/>
-                <w:sz w:val="19"/>
-                <w:szCs w:val="19"/>
-              </w:rPr>
-            </w:pPr>
-            <w:r>
-              <w:rPr>
-                <w:rFonts w:ascii="Cascadia Mono" w:hAnsi="Cascadia Mono" w:cs="Cascadia Mono"/>
-                <w:color w:val="000000"/>
-                <w:sz w:val="19"/>
-                <w:szCs w:val="19"/>
-              </w:rPr>
-              <w:t xml:space="preserve">        {</w:t>
-            </w:r>
-          </w:p>
-          <w:p>
-            <w:pPr>
-              <w:autoSpaceDE w:val="0"/>
-              <w:autoSpaceDN w:val="0"/>
-              <w:adjustRightInd w:val="0"/>
-              <w:spacing w:after="0" w:line="240" w:lineRule="auto"/>
-              <w:rPr>
-                <w:rFonts w:ascii="Cascadia Mono" w:hAnsi="Cascadia Mono" w:cs="Cascadia Mono"/>
-                <w:color w:val="000000"/>
-                <w:sz w:val="19"/>
-                <w:szCs w:val="19"/>
-              </w:rPr>
-            </w:pPr>
-            <w:r>
-              <w:rPr>
-                <w:rFonts w:ascii="Cascadia Mono" w:hAnsi="Cascadia Mono" w:cs="Cascadia Mono"/>
-                <w:color w:val="000000"/>
-                <w:sz w:val="19"/>
-                <w:szCs w:val="19"/>
-              </w:rPr>
-              <w:t xml:space="preserve">            </w:t>
-            </w:r>
-            <w:r>
-              <w:rPr>
-                <w:rFonts w:ascii="Cascadia Mono" w:hAnsi="Cascadia Mono" w:cs="Cascadia Mono"/>
-                <w:color w:val="0000FF"/>
-                <w:sz w:val="19"/>
-                <w:szCs w:val="19"/>
-              </w:rPr>
-              <w:t>return</w:t>
-            </w:r>
-            <w:r>
-              <w:rPr>
-                <w:rFonts w:ascii="Cascadia Mono" w:hAnsi="Cascadia Mono" w:cs="Cascadia Mono"/>
-                <w:color w:val="000000"/>
-                <w:sz w:val="19"/>
-                <w:szCs w:val="19"/>
-              </w:rPr>
-              <w:t xml:space="preserve"> </w:t>
-            </w:r>
-            <w:proofErr w:type="gramStart"/>
-            <w:r>
-              <w:rPr>
-                <w:rFonts w:ascii="Cascadia Mono" w:hAnsi="Cascadia Mono" w:cs="Cascadia Mono"/>
-                <w:color w:val="000000"/>
-                <w:sz w:val="19"/>
-                <w:szCs w:val="19"/>
-              </w:rPr>
-              <w:t>name;</w:t>
-            </w:r>
-            <w:proofErr w:type="gramEnd"/>
-          </w:p>
-          <w:p>
-            <w:pPr>
-              <w:autoSpaceDE w:val="0"/>
-              <w:autoSpaceDN w:val="0"/>
-              <w:adjustRightInd w:val="0"/>
-              <w:spacing w:after="0" w:line="240" w:lineRule="auto"/>
-              <w:rPr>
-                <w:rFonts w:ascii="Cascadia Mono" w:hAnsi="Cascadia Mono" w:cs="Cascadia Mono"/>
-                <w:color w:val="000000"/>
-                <w:sz w:val="19"/>
-                <w:szCs w:val="19"/>
-              </w:rPr>
-            </w:pPr>
-            <w:r>
-              <w:rPr>
-                <w:rFonts w:ascii="Cascadia Mono" w:hAnsi="Cascadia Mono" w:cs="Cascadia Mono"/>
-                <w:color w:val="000000"/>
-                <w:sz w:val="19"/>
-                <w:szCs w:val="19"/>
-              </w:rPr>
-              <w:t xml:space="preserve">        }</w:t>
-            </w:r>
-          </w:p>
-          <w:p>
-            <w:pPr>
-              <w:autoSpaceDE w:val="0"/>
-              <w:autoSpaceDN w:val="0"/>
-              <w:adjustRightInd w:val="0"/>
-              <w:spacing w:after="0" w:line="240" w:lineRule="auto"/>
-              <w:rPr>
-                <w:rFonts w:ascii="Cascadia Mono" w:hAnsi="Cascadia Mono" w:cs="Cascadia Mono"/>
-                <w:color w:val="000000"/>
-                <w:sz w:val="19"/>
-                <w:szCs w:val="19"/>
-              </w:rPr>
-            </w:pPr>
-          </w:p>
-          <w:p>
-            <w:pPr>
-              <w:autoSpaceDE w:val="0"/>
-              <w:autoSpaceDN w:val="0"/>
-              <w:adjustRightInd w:val="0"/>
-              <w:spacing w:after="0" w:line="240" w:lineRule="auto"/>
-              <w:rPr>
-                <w:rFonts w:ascii="Cascadia Mono" w:hAnsi="Cascadia Mono" w:cs="Cascadia Mono"/>
-                <w:color w:val="000000"/>
-                <w:sz w:val="19"/>
-                <w:szCs w:val="19"/>
-              </w:rPr>
-            </w:pPr>
-            <w:r>
-              <w:rPr>
-                <w:rFonts w:ascii="Cascadia Mono" w:hAnsi="Cascadia Mono" w:cs="Cascadia Mono"/>
-                <w:color w:val="000000"/>
-                <w:sz w:val="19"/>
-                <w:szCs w:val="19"/>
-              </w:rPr>
-              <w:t xml:space="preserve">        </w:t>
-            </w:r>
-            <w:r>
-              <w:rPr>
-                <w:rFonts w:ascii="Cascadia Mono" w:hAnsi="Cascadia Mono" w:cs="Cascadia Mono"/>
-                <w:color w:val="0000FF"/>
-                <w:sz w:val="19"/>
-                <w:szCs w:val="19"/>
-              </w:rPr>
-              <w:t>public</w:t>
-            </w:r>
-            <w:r>
-              <w:rPr>
-                <w:rFonts w:ascii="Cascadia Mono" w:hAnsi="Cascadia Mono" w:cs="Cascadia Mono"/>
-                <w:color w:val="000000"/>
-                <w:sz w:val="19"/>
-                <w:szCs w:val="19"/>
-              </w:rPr>
-              <w:t xml:space="preserve"> </w:t>
-            </w:r>
-            <w:r>
-              <w:rPr>
-                <w:rFonts w:ascii="Cascadia Mono" w:hAnsi="Cascadia Mono" w:cs="Cascadia Mono"/>
-                <w:color w:val="0000FF"/>
-                <w:sz w:val="19"/>
-                <w:szCs w:val="19"/>
-              </w:rPr>
-              <w:t>void</w:t>
-            </w:r>
-            <w:r>
-              <w:rPr>
-                <w:rFonts w:ascii="Cascadia Mono" w:hAnsi="Cascadia Mono" w:cs="Cascadia Mono"/>
-                <w:color w:val="000000"/>
-                <w:sz w:val="19"/>
-                <w:szCs w:val="19"/>
-              </w:rPr>
-              <w:t xml:space="preserve"> </w:t>
-            </w:r>
-            <w:proofErr w:type="spellStart"/>
-            <w:proofErr w:type="gramStart"/>
-            <w:r>
-              <w:rPr>
-                <w:rFonts w:ascii="Cascadia Mono" w:hAnsi="Cascadia Mono" w:cs="Cascadia Mono"/>
-                <w:color w:val="000000"/>
-                <w:sz w:val="19"/>
-                <w:szCs w:val="19"/>
-              </w:rPr>
-              <w:t>SetCategory</w:t>
-            </w:r>
-            <w:proofErr w:type="spellEnd"/>
-            <w:r>
-              <w:rPr>
-                <w:rFonts w:ascii="Cascadia Mono" w:hAnsi="Cascadia Mono" w:cs="Cascadia Mono"/>
-                <w:color w:val="000000"/>
-                <w:sz w:val="19"/>
-                <w:szCs w:val="19"/>
-              </w:rPr>
-              <w:t>(</w:t>
-            </w:r>
-            <w:proofErr w:type="gramEnd"/>
-            <w:r>
-              <w:rPr>
-                <w:rFonts w:ascii="Cascadia Mono" w:hAnsi="Cascadia Mono" w:cs="Cascadia Mono"/>
-                <w:color w:val="0000FF"/>
-                <w:sz w:val="19"/>
-                <w:szCs w:val="19"/>
-              </w:rPr>
-              <w:t>string</w:t>
-            </w:r>
-            <w:r>
-              <w:rPr>
-                <w:rFonts w:ascii="Cascadia Mono" w:hAnsi="Cascadia Mono" w:cs="Cascadia Mono"/>
-                <w:color w:val="000000"/>
-                <w:sz w:val="19"/>
-                <w:szCs w:val="19"/>
-              </w:rPr>
-              <w:t xml:space="preserve"> </w:t>
-            </w:r>
-            <w:proofErr w:type="spellStart"/>
-            <w:r>
-              <w:rPr>
-                <w:rFonts w:ascii="Cascadia Mono" w:hAnsi="Cascadia Mono" w:cs="Cascadia Mono"/>
-                <w:color w:val="000000"/>
-                <w:sz w:val="19"/>
-                <w:szCs w:val="19"/>
-              </w:rPr>
-              <w:t>newCategory</w:t>
-            </w:r>
-            <w:proofErr w:type="spellEnd"/>
-            <w:r>
-              <w:rPr>
-                <w:rFonts w:ascii="Cascadia Mono" w:hAnsi="Cascadia Mono" w:cs="Cascadia Mono"/>
-                <w:color w:val="000000"/>
-                <w:sz w:val="19"/>
-                <w:szCs w:val="19"/>
-              </w:rPr>
-              <w:t>)</w:t>
-            </w:r>
-          </w:p>
-          <w:p>
-            <w:pPr>
-              <w:autoSpaceDE w:val="0"/>
-              <w:autoSpaceDN w:val="0"/>
-              <w:adjustRightInd w:val="0"/>
-              <w:spacing w:after="0" w:line="240" w:lineRule="auto"/>
-              <w:rPr>
-                <w:rFonts w:ascii="Cascadia Mono" w:hAnsi="Cascadia Mono" w:cs="Cascadia Mono"/>
-                <w:color w:val="000000"/>
-                <w:sz w:val="19"/>
-                <w:szCs w:val="19"/>
-              </w:rPr>
-            </w:pPr>
-            <w:r>
-              <w:rPr>
-                <w:rFonts w:ascii="Cascadia Mono" w:hAnsi="Cascadia Mono" w:cs="Cascadia Mono"/>
-                <w:color w:val="000000"/>
-                <w:sz w:val="19"/>
-                <w:szCs w:val="19"/>
-              </w:rPr>
-              <w:t xml:space="preserve">        {</w:t>
-            </w:r>
-          </w:p>
-          <w:p>
-            <w:pPr>
-              <w:autoSpaceDE w:val="0"/>
-              <w:autoSpaceDN w:val="0"/>
-              <w:adjustRightInd w:val="0"/>
-              <w:spacing w:after="0" w:line="240" w:lineRule="auto"/>
-              <w:rPr>
-                <w:rFonts w:ascii="Cascadia Mono" w:hAnsi="Cascadia Mono" w:cs="Cascadia Mono"/>
-                <w:color w:val="000000"/>
-                <w:sz w:val="19"/>
-                <w:szCs w:val="19"/>
-              </w:rPr>
-            </w:pPr>
-            <w:r>
-              <w:rPr>
-                <w:rFonts w:ascii="Cascadia Mono" w:hAnsi="Cascadia Mono" w:cs="Cascadia Mono"/>
-                <w:color w:val="000000"/>
-                <w:sz w:val="19"/>
-                <w:szCs w:val="19"/>
-              </w:rPr>
-              <w:t xml:space="preserve">            category = </w:t>
-            </w:r>
-            <w:proofErr w:type="spellStart"/>
-            <w:proofErr w:type="gramStart"/>
-            <w:r>
-              <w:rPr>
-                <w:rFonts w:ascii="Cascadia Mono" w:hAnsi="Cascadia Mono" w:cs="Cascadia Mono"/>
-                <w:color w:val="000000"/>
-                <w:sz w:val="19"/>
-                <w:szCs w:val="19"/>
-              </w:rPr>
-              <w:t>newCategory</w:t>
-            </w:r>
-            <w:proofErr w:type="spellEnd"/>
-            <w:r>
-              <w:rPr>
-                <w:rFonts w:ascii="Cascadia Mono" w:hAnsi="Cascadia Mono" w:cs="Cascadia Mono"/>
-                <w:color w:val="000000"/>
-                <w:sz w:val="19"/>
-                <w:szCs w:val="19"/>
-              </w:rPr>
-              <w:t>;</w:t>
-            </w:r>
-            <w:proofErr w:type="gramEnd"/>
-          </w:p>
-          <w:p>
-            <w:pPr>
-              <w:autoSpaceDE w:val="0"/>
-              <w:autoSpaceDN w:val="0"/>
-              <w:adjustRightInd w:val="0"/>
-              <w:spacing w:after="0" w:line="240" w:lineRule="auto"/>
-              <w:rPr>
-                <w:rFonts w:ascii="Cascadia Mono" w:hAnsi="Cascadia Mono" w:cs="Cascadia Mono"/>
-                <w:color w:val="000000"/>
-                <w:sz w:val="19"/>
-                <w:szCs w:val="19"/>
-              </w:rPr>
-            </w:pPr>
-            <w:r>
-              <w:rPr>
-                <w:rFonts w:ascii="Cascadia Mono" w:hAnsi="Cascadia Mono" w:cs="Cascadia Mono"/>
-                <w:color w:val="000000"/>
-                <w:sz w:val="19"/>
-                <w:szCs w:val="19"/>
-              </w:rPr>
-              <w:t xml:space="preserve">        }</w:t>
-            </w:r>
-          </w:p>
-          <w:p>
-            <w:pPr>
-              <w:autoSpaceDE w:val="0"/>
-              <w:autoSpaceDN w:val="0"/>
-              <w:adjustRightInd w:val="0"/>
-              <w:spacing w:after="0" w:line="240" w:lineRule="auto"/>
-              <w:rPr>
-                <w:rFonts w:ascii="Cascadia Mono" w:hAnsi="Cascadia Mono" w:cs="Cascadia Mono"/>
-                <w:color w:val="000000"/>
-                <w:sz w:val="19"/>
-                <w:szCs w:val="19"/>
-              </w:rPr>
-            </w:pPr>
-          </w:p>
-          <w:p>
-            <w:pPr>
-              <w:autoSpaceDE w:val="0"/>
-              <w:autoSpaceDN w:val="0"/>
-              <w:adjustRightInd w:val="0"/>
-              <w:spacing w:after="0" w:line="240" w:lineRule="auto"/>
-              <w:rPr>
-                <w:rFonts w:ascii="Cascadia Mono" w:hAnsi="Cascadia Mono" w:cs="Cascadia Mono"/>
-                <w:color w:val="000000"/>
-                <w:sz w:val="19"/>
-                <w:szCs w:val="19"/>
-              </w:rPr>
-            </w:pPr>
-            <w:r>
-              <w:rPr>
-                <w:rFonts w:ascii="Cascadia Mono" w:hAnsi="Cascadia Mono" w:cs="Cascadia Mono"/>
-                <w:color w:val="000000"/>
-                <w:sz w:val="19"/>
-                <w:szCs w:val="19"/>
-              </w:rPr>
-              <w:t xml:space="preserve">        </w:t>
-            </w:r>
-            <w:r>
-              <w:rPr>
-                <w:rFonts w:ascii="Cascadia Mono" w:hAnsi="Cascadia Mono" w:cs="Cascadia Mono"/>
-                <w:color w:val="0000FF"/>
-                <w:sz w:val="19"/>
-                <w:szCs w:val="19"/>
-              </w:rPr>
-              <w:t>public</w:t>
-            </w:r>
-            <w:r>
-              <w:rPr>
-                <w:rFonts w:ascii="Cascadia Mono" w:hAnsi="Cascadia Mono" w:cs="Cascadia Mono"/>
-                <w:color w:val="000000"/>
-                <w:sz w:val="19"/>
-                <w:szCs w:val="19"/>
-              </w:rPr>
-              <w:t xml:space="preserve"> </w:t>
-            </w:r>
-            <w:r>
-              <w:rPr>
-                <w:rFonts w:ascii="Cascadia Mono" w:hAnsi="Cascadia Mono" w:cs="Cascadia Mono"/>
-                <w:color w:val="0000FF"/>
-                <w:sz w:val="19"/>
-                <w:szCs w:val="19"/>
-              </w:rPr>
-              <w:t>string</w:t>
-            </w:r>
-            <w:r>
-              <w:rPr>
-                <w:rFonts w:ascii="Cascadia Mono" w:hAnsi="Cascadia Mono" w:cs="Cascadia Mono"/>
-                <w:color w:val="000000"/>
-                <w:sz w:val="19"/>
-                <w:szCs w:val="19"/>
-              </w:rPr>
-              <w:t xml:space="preserve"> </w:t>
-            </w:r>
-            <w:proofErr w:type="spellStart"/>
-            <w:proofErr w:type="gramStart"/>
-            <w:r>
-              <w:rPr>
-                <w:rFonts w:ascii="Cascadia Mono" w:hAnsi="Cascadia Mono" w:cs="Cascadia Mono"/>
-                <w:color w:val="000000"/>
-                <w:sz w:val="19"/>
-                <w:szCs w:val="19"/>
-              </w:rPr>
-              <w:t>GetCategory</w:t>
-            </w:r>
-            <w:proofErr w:type="spellEnd"/>
-            <w:r>
-              <w:rPr>
-                <w:rFonts w:ascii="Cascadia Mono" w:hAnsi="Cascadia Mono" w:cs="Cascadia Mono"/>
-                <w:color w:val="000000"/>
-                <w:sz w:val="19"/>
-                <w:szCs w:val="19"/>
-              </w:rPr>
-              <w:t>(</w:t>
-            </w:r>
-            <w:proofErr w:type="gramEnd"/>
-            <w:r>
-              <w:rPr>
-                <w:rFonts w:ascii="Cascadia Mono" w:hAnsi="Cascadia Mono" w:cs="Cascadia Mono"/>
-                <w:color w:val="000000"/>
-                <w:sz w:val="19"/>
-                <w:szCs w:val="19"/>
-              </w:rPr>
-              <w:t>)</w:t>
-            </w:r>
-          </w:p>
-          <w:p>
-            <w:pPr>
-              <w:autoSpaceDE w:val="0"/>
-              <w:autoSpaceDN w:val="0"/>
-              <w:adjustRightInd w:val="0"/>
-              <w:spacing w:after="0" w:line="240" w:lineRule="auto"/>
-              <w:rPr>
-                <w:rFonts w:ascii="Cascadia Mono" w:hAnsi="Cascadia Mono" w:cs="Cascadia Mono"/>
-                <w:color w:val="000000"/>
-                <w:sz w:val="19"/>
-                <w:szCs w:val="19"/>
-              </w:rPr>
-            </w:pPr>
-            <w:r>
-              <w:rPr>
-                <w:rFonts w:ascii="Cascadia Mono" w:hAnsi="Cascadia Mono" w:cs="Cascadia Mono"/>
-                <w:color w:val="000000"/>
-                <w:sz w:val="19"/>
-                <w:szCs w:val="19"/>
-              </w:rPr>
-              <w:t xml:space="preserve">        {</w:t>
-            </w:r>
-          </w:p>
-          <w:p>
-            <w:pPr>
-              <w:autoSpaceDE w:val="0"/>
-              <w:autoSpaceDN w:val="0"/>
-              <w:adjustRightInd w:val="0"/>
-              <w:spacing w:after="0" w:line="240" w:lineRule="auto"/>
-              <w:rPr>
-                <w:rFonts w:ascii="Cascadia Mono" w:hAnsi="Cascadia Mono" w:cs="Cascadia Mono"/>
-                <w:color w:val="000000"/>
-                <w:sz w:val="19"/>
-                <w:szCs w:val="19"/>
-              </w:rPr>
-            </w:pPr>
-            <w:r>
-              <w:rPr>
-                <w:rFonts w:ascii="Cascadia Mono" w:hAnsi="Cascadia Mono" w:cs="Cascadia Mono"/>
-                <w:color w:val="000000"/>
-                <w:sz w:val="19"/>
-                <w:szCs w:val="19"/>
-              </w:rPr>
-              <w:t xml:space="preserve">            </w:t>
-            </w:r>
-            <w:r>
-              <w:rPr>
-                <w:rFonts w:ascii="Cascadia Mono" w:hAnsi="Cascadia Mono" w:cs="Cascadia Mono"/>
-                <w:color w:val="0000FF"/>
-                <w:sz w:val="19"/>
-                <w:szCs w:val="19"/>
-              </w:rPr>
-              <w:t>return</w:t>
-            </w:r>
-            <w:r>
-              <w:rPr>
-                <w:rFonts w:ascii="Cascadia Mono" w:hAnsi="Cascadia Mono" w:cs="Cascadia Mono"/>
-                <w:color w:val="000000"/>
-                <w:sz w:val="19"/>
-                <w:szCs w:val="19"/>
-              </w:rPr>
-              <w:t xml:space="preserve"> </w:t>
-            </w:r>
-            <w:proofErr w:type="gramStart"/>
-            <w:r>
-              <w:rPr>
-                <w:rFonts w:ascii="Cascadia Mono" w:hAnsi="Cascadia Mono" w:cs="Cascadia Mono"/>
-                <w:color w:val="000000"/>
-                <w:sz w:val="19"/>
-                <w:szCs w:val="19"/>
-              </w:rPr>
-              <w:t>category;</w:t>
-            </w:r>
-            <w:proofErr w:type="gramEnd"/>
-          </w:p>
-          <w:p>
-            <w:pPr>
-              <w:autoSpaceDE w:val="0"/>
-              <w:autoSpaceDN w:val="0"/>
-              <w:adjustRightInd w:val="0"/>
-              <w:spacing w:after="0" w:line="240" w:lineRule="auto"/>
-              <w:rPr>
-                <w:rFonts w:ascii="Cascadia Mono" w:hAnsi="Cascadia Mono" w:cs="Cascadia Mono"/>
-                <w:color w:val="000000"/>
-                <w:sz w:val="19"/>
-                <w:szCs w:val="19"/>
-              </w:rPr>
-            </w:pPr>
-            <w:r>
-              <w:rPr>
-                <w:rFonts w:ascii="Cascadia Mono" w:hAnsi="Cascadia Mono" w:cs="Cascadia Mono"/>
-                <w:color w:val="000000"/>
-                <w:sz w:val="19"/>
-                <w:szCs w:val="19"/>
-              </w:rPr>
-              <w:lastRenderedPageBreak/>
-              <w:t xml:space="preserve">        }</w:t>
-            </w:r>
-          </w:p>
-          <w:p>
-            <w:pPr>
-              <w:autoSpaceDE w:val="0"/>
-              <w:autoSpaceDN w:val="0"/>
-              <w:adjustRightInd w:val="0"/>
-              <w:spacing w:after="0" w:line="240" w:lineRule="auto"/>
-              <w:rPr>
-                <w:rFonts w:ascii="Cascadia Mono" w:hAnsi="Cascadia Mono" w:cs="Cascadia Mono"/>
-                <w:color w:val="000000"/>
-                <w:sz w:val="19"/>
-                <w:szCs w:val="19"/>
-              </w:rPr>
-            </w:pPr>
-          </w:p>
-          <w:p>
-            <w:pPr>
-              <w:autoSpaceDE w:val="0"/>
-              <w:autoSpaceDN w:val="0"/>
-              <w:adjustRightInd w:val="0"/>
-              <w:spacing w:after="0" w:line="240" w:lineRule="auto"/>
-              <w:rPr>
-                <w:rFonts w:ascii="Cascadia Mono" w:hAnsi="Cascadia Mono" w:cs="Cascadia Mono"/>
-                <w:color w:val="000000"/>
-                <w:sz w:val="19"/>
-                <w:szCs w:val="19"/>
-              </w:rPr>
-            </w:pPr>
-            <w:r>
-              <w:rPr>
-                <w:rFonts w:ascii="Cascadia Mono" w:hAnsi="Cascadia Mono" w:cs="Cascadia Mono"/>
-                <w:color w:val="000000"/>
-                <w:sz w:val="19"/>
-                <w:szCs w:val="19"/>
-              </w:rPr>
-              <w:t xml:space="preserve">        </w:t>
-            </w:r>
-            <w:r>
-              <w:rPr>
-                <w:rFonts w:ascii="Cascadia Mono" w:hAnsi="Cascadia Mono" w:cs="Cascadia Mono"/>
-                <w:color w:val="0000FF"/>
-                <w:sz w:val="19"/>
-                <w:szCs w:val="19"/>
-              </w:rPr>
-              <w:t>public</w:t>
-            </w:r>
-            <w:r>
-              <w:rPr>
-                <w:rFonts w:ascii="Cascadia Mono" w:hAnsi="Cascadia Mono" w:cs="Cascadia Mono"/>
-                <w:color w:val="000000"/>
-                <w:sz w:val="19"/>
-                <w:szCs w:val="19"/>
-              </w:rPr>
-              <w:t xml:space="preserve"> </w:t>
-            </w:r>
-            <w:r>
-              <w:rPr>
-                <w:rFonts w:ascii="Cascadia Mono" w:hAnsi="Cascadia Mono" w:cs="Cascadia Mono"/>
-                <w:color w:val="0000FF"/>
-                <w:sz w:val="19"/>
-                <w:szCs w:val="19"/>
-              </w:rPr>
-              <w:t>void</w:t>
-            </w:r>
-            <w:r>
-              <w:rPr>
-                <w:rFonts w:ascii="Cascadia Mono" w:hAnsi="Cascadia Mono" w:cs="Cascadia Mono"/>
-                <w:color w:val="000000"/>
-                <w:sz w:val="19"/>
-                <w:szCs w:val="19"/>
-              </w:rPr>
-              <w:t xml:space="preserve"> </w:t>
-            </w:r>
-            <w:proofErr w:type="spellStart"/>
-            <w:proofErr w:type="gramStart"/>
-            <w:r>
-              <w:rPr>
-                <w:rFonts w:ascii="Cascadia Mono" w:hAnsi="Cascadia Mono" w:cs="Cascadia Mono"/>
-                <w:color w:val="000000"/>
-                <w:sz w:val="19"/>
-                <w:szCs w:val="19"/>
-              </w:rPr>
-              <w:t>SetStructure</w:t>
-            </w:r>
-            <w:proofErr w:type="spellEnd"/>
-            <w:r>
-              <w:rPr>
-                <w:rFonts w:ascii="Cascadia Mono" w:hAnsi="Cascadia Mono" w:cs="Cascadia Mono"/>
-                <w:color w:val="000000"/>
-                <w:sz w:val="19"/>
-                <w:szCs w:val="19"/>
-              </w:rPr>
-              <w:t>(</w:t>
-            </w:r>
-            <w:proofErr w:type="gramEnd"/>
-            <w:r>
-              <w:rPr>
-                <w:rFonts w:ascii="Cascadia Mono" w:hAnsi="Cascadia Mono" w:cs="Cascadia Mono"/>
-                <w:color w:val="0000FF"/>
-                <w:sz w:val="19"/>
-                <w:szCs w:val="19"/>
-              </w:rPr>
-              <w:t>string</w:t>
-            </w:r>
-            <w:r>
-              <w:rPr>
-                <w:rFonts w:ascii="Cascadia Mono" w:hAnsi="Cascadia Mono" w:cs="Cascadia Mono"/>
-                <w:color w:val="000000"/>
-                <w:sz w:val="19"/>
-                <w:szCs w:val="19"/>
-              </w:rPr>
-              <w:t xml:space="preserve"> </w:t>
-            </w:r>
-            <w:proofErr w:type="spellStart"/>
-            <w:r>
-              <w:rPr>
-                <w:rFonts w:ascii="Cascadia Mono" w:hAnsi="Cascadia Mono" w:cs="Cascadia Mono"/>
-                <w:color w:val="000000"/>
-                <w:sz w:val="19"/>
-                <w:szCs w:val="19"/>
-              </w:rPr>
-              <w:t>newStructure</w:t>
-            </w:r>
-            <w:proofErr w:type="spellEnd"/>
-            <w:r>
-              <w:rPr>
-                <w:rFonts w:ascii="Cascadia Mono" w:hAnsi="Cascadia Mono" w:cs="Cascadia Mono"/>
-                <w:color w:val="000000"/>
-                <w:sz w:val="19"/>
-                <w:szCs w:val="19"/>
-              </w:rPr>
-              <w:t>)</w:t>
-            </w:r>
-          </w:p>
-          <w:p>
-            <w:pPr>
-              <w:autoSpaceDE w:val="0"/>
-              <w:autoSpaceDN w:val="0"/>
-              <w:adjustRightInd w:val="0"/>
-              <w:spacing w:after="0" w:line="240" w:lineRule="auto"/>
-              <w:rPr>
-                <w:rFonts w:ascii="Cascadia Mono" w:hAnsi="Cascadia Mono" w:cs="Cascadia Mono"/>
-                <w:color w:val="000000"/>
-                <w:sz w:val="19"/>
-                <w:szCs w:val="19"/>
-              </w:rPr>
-            </w:pPr>
-            <w:r>
-              <w:rPr>
-                <w:rFonts w:ascii="Cascadia Mono" w:hAnsi="Cascadia Mono" w:cs="Cascadia Mono"/>
-                <w:color w:val="000000"/>
-                <w:sz w:val="19"/>
-                <w:szCs w:val="19"/>
-              </w:rPr>
-              <w:t xml:space="preserve">        {</w:t>
-            </w:r>
-          </w:p>
-          <w:p>
-            <w:pPr>
-              <w:autoSpaceDE w:val="0"/>
-              <w:autoSpaceDN w:val="0"/>
-              <w:adjustRightInd w:val="0"/>
-              <w:spacing w:after="0" w:line="240" w:lineRule="auto"/>
-              <w:rPr>
-                <w:rFonts w:ascii="Cascadia Mono" w:hAnsi="Cascadia Mono" w:cs="Cascadia Mono"/>
-                <w:color w:val="000000"/>
-                <w:sz w:val="19"/>
-                <w:szCs w:val="19"/>
-              </w:rPr>
-            </w:pPr>
-            <w:r>
-              <w:rPr>
-                <w:rFonts w:ascii="Cascadia Mono" w:hAnsi="Cascadia Mono" w:cs="Cascadia Mono"/>
-                <w:color w:val="000000"/>
-                <w:sz w:val="19"/>
-                <w:szCs w:val="19"/>
-              </w:rPr>
-              <w:t xml:space="preserve">            structure = </w:t>
-            </w:r>
-            <w:proofErr w:type="spellStart"/>
-            <w:proofErr w:type="gramStart"/>
-            <w:r>
-              <w:rPr>
-                <w:rFonts w:ascii="Cascadia Mono" w:hAnsi="Cascadia Mono" w:cs="Cascadia Mono"/>
-                <w:color w:val="000000"/>
-                <w:sz w:val="19"/>
-                <w:szCs w:val="19"/>
-              </w:rPr>
-              <w:t>newStructure</w:t>
-            </w:r>
-            <w:proofErr w:type="spellEnd"/>
-            <w:r>
-              <w:rPr>
-                <w:rFonts w:ascii="Cascadia Mono" w:hAnsi="Cascadia Mono" w:cs="Cascadia Mono"/>
-                <w:color w:val="000000"/>
-                <w:sz w:val="19"/>
-                <w:szCs w:val="19"/>
-              </w:rPr>
-              <w:t>;</w:t>
-            </w:r>
-            <w:proofErr w:type="gramEnd"/>
-          </w:p>
-          <w:p>
-            <w:pPr>
-              <w:autoSpaceDE w:val="0"/>
-              <w:autoSpaceDN w:val="0"/>
-              <w:adjustRightInd w:val="0"/>
-              <w:spacing w:after="0" w:line="240" w:lineRule="auto"/>
-              <w:rPr>
-                <w:rFonts w:ascii="Cascadia Mono" w:hAnsi="Cascadia Mono" w:cs="Cascadia Mono"/>
-                <w:color w:val="000000"/>
-                <w:sz w:val="19"/>
-                <w:szCs w:val="19"/>
-              </w:rPr>
-            </w:pPr>
-            <w:r>
-              <w:rPr>
-                <w:rFonts w:ascii="Cascadia Mono" w:hAnsi="Cascadia Mono" w:cs="Cascadia Mono"/>
-                <w:color w:val="000000"/>
-                <w:sz w:val="19"/>
-                <w:szCs w:val="19"/>
-              </w:rPr>
-              <w:t xml:space="preserve">        }</w:t>
-            </w:r>
-          </w:p>
-          <w:p>
-            <w:pPr>
-              <w:autoSpaceDE w:val="0"/>
-              <w:autoSpaceDN w:val="0"/>
-              <w:adjustRightInd w:val="0"/>
-              <w:spacing w:after="0" w:line="240" w:lineRule="auto"/>
-              <w:rPr>
-                <w:rFonts w:ascii="Cascadia Mono" w:hAnsi="Cascadia Mono" w:cs="Cascadia Mono"/>
-                <w:color w:val="000000"/>
-                <w:sz w:val="19"/>
-                <w:szCs w:val="19"/>
-              </w:rPr>
-            </w:pPr>
-          </w:p>
-          <w:p>
-            <w:pPr>
-              <w:autoSpaceDE w:val="0"/>
-              <w:autoSpaceDN w:val="0"/>
-              <w:adjustRightInd w:val="0"/>
-              <w:spacing w:after="0" w:line="240" w:lineRule="auto"/>
-              <w:rPr>
-                <w:rFonts w:ascii="Cascadia Mono" w:hAnsi="Cascadia Mono" w:cs="Cascadia Mono"/>
-                <w:color w:val="000000"/>
-                <w:sz w:val="19"/>
-                <w:szCs w:val="19"/>
-              </w:rPr>
-            </w:pPr>
-            <w:r>
-              <w:rPr>
-                <w:rFonts w:ascii="Cascadia Mono" w:hAnsi="Cascadia Mono" w:cs="Cascadia Mono"/>
-                <w:color w:val="000000"/>
-                <w:sz w:val="19"/>
-                <w:szCs w:val="19"/>
-              </w:rPr>
-              <w:t xml:space="preserve">        </w:t>
-            </w:r>
-            <w:r>
-              <w:rPr>
-                <w:rFonts w:ascii="Cascadia Mono" w:hAnsi="Cascadia Mono" w:cs="Cascadia Mono"/>
-                <w:color w:val="0000FF"/>
-                <w:sz w:val="19"/>
-                <w:szCs w:val="19"/>
-              </w:rPr>
-              <w:t>public</w:t>
-            </w:r>
-            <w:r>
-              <w:rPr>
-                <w:rFonts w:ascii="Cascadia Mono" w:hAnsi="Cascadia Mono" w:cs="Cascadia Mono"/>
-                <w:color w:val="000000"/>
-                <w:sz w:val="19"/>
-                <w:szCs w:val="19"/>
-              </w:rPr>
-              <w:t xml:space="preserve"> </w:t>
-            </w:r>
-            <w:r>
-              <w:rPr>
-                <w:rFonts w:ascii="Cascadia Mono" w:hAnsi="Cascadia Mono" w:cs="Cascadia Mono"/>
-                <w:color w:val="0000FF"/>
-                <w:sz w:val="19"/>
-                <w:szCs w:val="19"/>
-              </w:rPr>
-              <w:t>string</w:t>
-            </w:r>
-            <w:r>
-              <w:rPr>
-                <w:rFonts w:ascii="Cascadia Mono" w:hAnsi="Cascadia Mono" w:cs="Cascadia Mono"/>
-                <w:color w:val="000000"/>
-                <w:sz w:val="19"/>
-                <w:szCs w:val="19"/>
-              </w:rPr>
-              <w:t xml:space="preserve"> </w:t>
-            </w:r>
-            <w:proofErr w:type="spellStart"/>
-            <w:proofErr w:type="gramStart"/>
-            <w:r>
-              <w:rPr>
-                <w:rFonts w:ascii="Cascadia Mono" w:hAnsi="Cascadia Mono" w:cs="Cascadia Mono"/>
-                <w:color w:val="000000"/>
-                <w:sz w:val="19"/>
-                <w:szCs w:val="19"/>
-              </w:rPr>
-              <w:t>GetStructure</w:t>
-            </w:r>
-            <w:proofErr w:type="spellEnd"/>
-            <w:r>
-              <w:rPr>
-                <w:rFonts w:ascii="Cascadia Mono" w:hAnsi="Cascadia Mono" w:cs="Cascadia Mono"/>
-                <w:color w:val="000000"/>
-                <w:sz w:val="19"/>
-                <w:szCs w:val="19"/>
-              </w:rPr>
-              <w:t>(</w:t>
-            </w:r>
-            <w:proofErr w:type="gramEnd"/>
-            <w:r>
-              <w:rPr>
-                <w:rFonts w:ascii="Cascadia Mono" w:hAnsi="Cascadia Mono" w:cs="Cascadia Mono"/>
-                <w:color w:val="000000"/>
-                <w:sz w:val="19"/>
-                <w:szCs w:val="19"/>
-              </w:rPr>
-              <w:t>)</w:t>
-            </w:r>
-          </w:p>
-          <w:p>
-            <w:pPr>
-              <w:autoSpaceDE w:val="0"/>
-              <w:autoSpaceDN w:val="0"/>
-              <w:adjustRightInd w:val="0"/>
-              <w:spacing w:after="0" w:line="240" w:lineRule="auto"/>
-              <w:rPr>
-                <w:rFonts w:ascii="Cascadia Mono" w:hAnsi="Cascadia Mono" w:cs="Cascadia Mono"/>
-                <w:color w:val="000000"/>
-                <w:sz w:val="19"/>
-                <w:szCs w:val="19"/>
-              </w:rPr>
-            </w:pPr>
-            <w:r>
-              <w:rPr>
-                <w:rFonts w:ascii="Cascadia Mono" w:hAnsi="Cascadia Mono" w:cs="Cascadia Mono"/>
-                <w:color w:val="000000"/>
-                <w:sz w:val="19"/>
-                <w:szCs w:val="19"/>
-              </w:rPr>
-              <w:t xml:space="preserve">        {</w:t>
-            </w:r>
-          </w:p>
-          <w:p>
-            <w:pPr>
-              <w:autoSpaceDE w:val="0"/>
-              <w:autoSpaceDN w:val="0"/>
-              <w:adjustRightInd w:val="0"/>
-              <w:spacing w:after="0" w:line="240" w:lineRule="auto"/>
-              <w:rPr>
-                <w:rFonts w:ascii="Cascadia Mono" w:hAnsi="Cascadia Mono" w:cs="Cascadia Mono"/>
-                <w:color w:val="000000"/>
-                <w:sz w:val="19"/>
-                <w:szCs w:val="19"/>
-              </w:rPr>
-            </w:pPr>
-            <w:r>
-              <w:rPr>
-                <w:rFonts w:ascii="Cascadia Mono" w:hAnsi="Cascadia Mono" w:cs="Cascadia Mono"/>
-                <w:color w:val="000000"/>
-                <w:sz w:val="19"/>
-                <w:szCs w:val="19"/>
-              </w:rPr>
-              <w:t xml:space="preserve">            </w:t>
-            </w:r>
-            <w:r>
-              <w:rPr>
-                <w:rFonts w:ascii="Cascadia Mono" w:hAnsi="Cascadia Mono" w:cs="Cascadia Mono"/>
-                <w:color w:val="0000FF"/>
-                <w:sz w:val="19"/>
-                <w:szCs w:val="19"/>
-              </w:rPr>
-              <w:t>return</w:t>
-            </w:r>
-            <w:r>
-              <w:rPr>
-                <w:rFonts w:ascii="Cascadia Mono" w:hAnsi="Cascadia Mono" w:cs="Cascadia Mono"/>
-                <w:color w:val="000000"/>
-                <w:sz w:val="19"/>
-                <w:szCs w:val="19"/>
-              </w:rPr>
-              <w:t xml:space="preserve"> </w:t>
-            </w:r>
-            <w:proofErr w:type="gramStart"/>
-            <w:r>
-              <w:rPr>
-                <w:rFonts w:ascii="Cascadia Mono" w:hAnsi="Cascadia Mono" w:cs="Cascadia Mono"/>
-                <w:color w:val="000000"/>
-                <w:sz w:val="19"/>
-                <w:szCs w:val="19"/>
-              </w:rPr>
-              <w:t>structure;</w:t>
-            </w:r>
-            <w:proofErr w:type="gramEnd"/>
-          </w:p>
-          <w:p>
-            <w:pPr>
-              <w:autoSpaceDE w:val="0"/>
-              <w:autoSpaceDN w:val="0"/>
-              <w:adjustRightInd w:val="0"/>
-              <w:spacing w:after="0" w:line="240" w:lineRule="auto"/>
-              <w:rPr>
-                <w:rFonts w:ascii="Cascadia Mono" w:hAnsi="Cascadia Mono" w:cs="Cascadia Mono"/>
-                <w:color w:val="000000"/>
-                <w:sz w:val="19"/>
-                <w:szCs w:val="19"/>
-              </w:rPr>
-            </w:pPr>
-            <w:r>
-              <w:rPr>
-                <w:rFonts w:ascii="Cascadia Mono" w:hAnsi="Cascadia Mono" w:cs="Cascadia Mono"/>
-                <w:color w:val="000000"/>
-                <w:sz w:val="19"/>
-                <w:szCs w:val="19"/>
-              </w:rPr>
-              <w:t xml:space="preserve">        }</w:t>
-            </w:r>
-          </w:p>
-          <w:p>
-            <w:pPr>
-              <w:autoSpaceDE w:val="0"/>
-              <w:autoSpaceDN w:val="0"/>
-              <w:adjustRightInd w:val="0"/>
-              <w:spacing w:after="0" w:line="240" w:lineRule="auto"/>
-              <w:rPr>
-                <w:rFonts w:ascii="Cascadia Mono" w:hAnsi="Cascadia Mono" w:cs="Cascadia Mono"/>
-                <w:color w:val="000000"/>
-                <w:sz w:val="19"/>
-                <w:szCs w:val="19"/>
-              </w:rPr>
-            </w:pPr>
-          </w:p>
-          <w:p>
-            <w:pPr>
-              <w:autoSpaceDE w:val="0"/>
-              <w:autoSpaceDN w:val="0"/>
-              <w:adjustRightInd w:val="0"/>
-              <w:spacing w:after="0" w:line="240" w:lineRule="auto"/>
-              <w:rPr>
-                <w:rFonts w:ascii="Cascadia Mono" w:hAnsi="Cascadia Mono" w:cs="Cascadia Mono"/>
-                <w:color w:val="000000"/>
-                <w:sz w:val="19"/>
-                <w:szCs w:val="19"/>
-              </w:rPr>
-            </w:pPr>
-            <w:r>
-              <w:rPr>
-                <w:rFonts w:ascii="Cascadia Mono" w:hAnsi="Cascadia Mono" w:cs="Cascadia Mono"/>
-                <w:color w:val="000000"/>
-                <w:sz w:val="19"/>
-                <w:szCs w:val="19"/>
-              </w:rPr>
-              <w:t xml:space="preserve">        </w:t>
-            </w:r>
-            <w:r>
-              <w:rPr>
-                <w:rFonts w:ascii="Cascadia Mono" w:hAnsi="Cascadia Mono" w:cs="Cascadia Mono"/>
-                <w:color w:val="0000FF"/>
-                <w:sz w:val="19"/>
-                <w:szCs w:val="19"/>
-              </w:rPr>
-              <w:t>public</w:t>
-            </w:r>
-            <w:r>
-              <w:rPr>
-                <w:rFonts w:ascii="Cascadia Mono" w:hAnsi="Cascadia Mono" w:cs="Cascadia Mono"/>
-                <w:color w:val="000000"/>
-                <w:sz w:val="19"/>
-                <w:szCs w:val="19"/>
-              </w:rPr>
-              <w:t xml:space="preserve"> </w:t>
-            </w:r>
-            <w:r>
-              <w:rPr>
-                <w:rFonts w:ascii="Cascadia Mono" w:hAnsi="Cascadia Mono" w:cs="Cascadia Mono"/>
-                <w:color w:val="0000FF"/>
-                <w:sz w:val="19"/>
-                <w:szCs w:val="19"/>
-              </w:rPr>
-              <w:t>void</w:t>
-            </w:r>
-            <w:r>
-              <w:rPr>
-                <w:rFonts w:ascii="Cascadia Mono" w:hAnsi="Cascadia Mono" w:cs="Cascadia Mono"/>
-                <w:color w:val="000000"/>
-                <w:sz w:val="19"/>
-                <w:szCs w:val="19"/>
-              </w:rPr>
-              <w:t xml:space="preserve"> </w:t>
-            </w:r>
-            <w:proofErr w:type="spellStart"/>
-            <w:proofErr w:type="gramStart"/>
-            <w:r>
-              <w:rPr>
-                <w:rFonts w:ascii="Cascadia Mono" w:hAnsi="Cascadia Mono" w:cs="Cascadia Mono"/>
-                <w:color w:val="000000"/>
-                <w:sz w:val="19"/>
-                <w:szCs w:val="19"/>
-              </w:rPr>
-              <w:t>SetDefinition</w:t>
-            </w:r>
-            <w:proofErr w:type="spellEnd"/>
-            <w:r>
-              <w:rPr>
-                <w:rFonts w:ascii="Cascadia Mono" w:hAnsi="Cascadia Mono" w:cs="Cascadia Mono"/>
-                <w:color w:val="000000"/>
-                <w:sz w:val="19"/>
-                <w:szCs w:val="19"/>
-              </w:rPr>
-              <w:t>(</w:t>
-            </w:r>
-            <w:proofErr w:type="gramEnd"/>
-            <w:r>
-              <w:rPr>
-                <w:rFonts w:ascii="Cascadia Mono" w:hAnsi="Cascadia Mono" w:cs="Cascadia Mono"/>
-                <w:color w:val="0000FF"/>
-                <w:sz w:val="19"/>
-                <w:szCs w:val="19"/>
-              </w:rPr>
-              <w:t>string</w:t>
-            </w:r>
-            <w:r>
-              <w:rPr>
-                <w:rFonts w:ascii="Cascadia Mono" w:hAnsi="Cascadia Mono" w:cs="Cascadia Mono"/>
-                <w:color w:val="000000"/>
-                <w:sz w:val="19"/>
-                <w:szCs w:val="19"/>
-              </w:rPr>
-              <w:t xml:space="preserve"> </w:t>
-            </w:r>
-            <w:proofErr w:type="spellStart"/>
-            <w:r>
-              <w:rPr>
-                <w:rFonts w:ascii="Cascadia Mono" w:hAnsi="Cascadia Mono" w:cs="Cascadia Mono"/>
-                <w:color w:val="000000"/>
-                <w:sz w:val="19"/>
-                <w:szCs w:val="19"/>
-              </w:rPr>
-              <w:t>newDefinition</w:t>
-            </w:r>
-            <w:proofErr w:type="spellEnd"/>
-            <w:r>
-              <w:rPr>
-                <w:rFonts w:ascii="Cascadia Mono" w:hAnsi="Cascadia Mono" w:cs="Cascadia Mono"/>
-                <w:color w:val="000000"/>
-                <w:sz w:val="19"/>
-                <w:szCs w:val="19"/>
-              </w:rPr>
-              <w:t>)</w:t>
-            </w:r>
-          </w:p>
-          <w:p>
-            <w:pPr>
-              <w:autoSpaceDE w:val="0"/>
-              <w:autoSpaceDN w:val="0"/>
-              <w:adjustRightInd w:val="0"/>
-              <w:spacing w:after="0" w:line="240" w:lineRule="auto"/>
-              <w:rPr>
-                <w:rFonts w:ascii="Cascadia Mono" w:hAnsi="Cascadia Mono" w:cs="Cascadia Mono"/>
-                <w:color w:val="000000"/>
-                <w:sz w:val="19"/>
-                <w:szCs w:val="19"/>
-              </w:rPr>
-            </w:pPr>
-            <w:r>
-              <w:rPr>
-                <w:rFonts w:ascii="Cascadia Mono" w:hAnsi="Cascadia Mono" w:cs="Cascadia Mono"/>
-                <w:color w:val="000000"/>
-                <w:sz w:val="19"/>
-                <w:szCs w:val="19"/>
-              </w:rPr>
-              <w:t xml:space="preserve">        {</w:t>
-            </w:r>
-          </w:p>
-          <w:p>
-            <w:pPr>
-              <w:autoSpaceDE w:val="0"/>
-              <w:autoSpaceDN w:val="0"/>
-              <w:adjustRightInd w:val="0"/>
-              <w:spacing w:after="0" w:line="240" w:lineRule="auto"/>
-              <w:rPr>
-                <w:rFonts w:ascii="Cascadia Mono" w:hAnsi="Cascadia Mono" w:cs="Cascadia Mono"/>
-                <w:color w:val="000000"/>
-                <w:sz w:val="19"/>
-                <w:szCs w:val="19"/>
-              </w:rPr>
-            </w:pPr>
-            <w:r>
-              <w:rPr>
-                <w:rFonts w:ascii="Cascadia Mono" w:hAnsi="Cascadia Mono" w:cs="Cascadia Mono"/>
-                <w:color w:val="000000"/>
-                <w:sz w:val="19"/>
-                <w:szCs w:val="19"/>
-              </w:rPr>
-              <w:t xml:space="preserve">            definition = </w:t>
-            </w:r>
-            <w:proofErr w:type="spellStart"/>
-            <w:proofErr w:type="gramStart"/>
-            <w:r>
-              <w:rPr>
-                <w:rFonts w:ascii="Cascadia Mono" w:hAnsi="Cascadia Mono" w:cs="Cascadia Mono"/>
-                <w:color w:val="000000"/>
-                <w:sz w:val="19"/>
-                <w:szCs w:val="19"/>
-              </w:rPr>
-              <w:t>newDefinition</w:t>
-            </w:r>
-            <w:proofErr w:type="spellEnd"/>
-            <w:r>
-              <w:rPr>
-                <w:rFonts w:ascii="Cascadia Mono" w:hAnsi="Cascadia Mono" w:cs="Cascadia Mono"/>
-                <w:color w:val="000000"/>
-                <w:sz w:val="19"/>
-                <w:szCs w:val="19"/>
-              </w:rPr>
-              <w:t>;</w:t>
-            </w:r>
-            <w:proofErr w:type="gramEnd"/>
-          </w:p>
-          <w:p>
-            <w:pPr>
-              <w:autoSpaceDE w:val="0"/>
-              <w:autoSpaceDN w:val="0"/>
-              <w:adjustRightInd w:val="0"/>
-              <w:spacing w:after="0" w:line="240" w:lineRule="auto"/>
-              <w:rPr>
-                <w:rFonts w:ascii="Cascadia Mono" w:hAnsi="Cascadia Mono" w:cs="Cascadia Mono"/>
-                <w:color w:val="000000"/>
-                <w:sz w:val="19"/>
-                <w:szCs w:val="19"/>
-              </w:rPr>
-            </w:pPr>
-            <w:r>
-              <w:rPr>
-                <w:rFonts w:ascii="Cascadia Mono" w:hAnsi="Cascadia Mono" w:cs="Cascadia Mono"/>
-                <w:color w:val="000000"/>
-                <w:sz w:val="19"/>
-                <w:szCs w:val="19"/>
-              </w:rPr>
-              <w:t xml:space="preserve">        }</w:t>
-            </w:r>
-          </w:p>
-          <w:p>
-            <w:pPr>
-              <w:autoSpaceDE w:val="0"/>
-              <w:autoSpaceDN w:val="0"/>
-              <w:adjustRightInd w:val="0"/>
-              <w:spacing w:after="0" w:line="240" w:lineRule="auto"/>
-              <w:rPr>
-                <w:rFonts w:ascii="Cascadia Mono" w:hAnsi="Cascadia Mono" w:cs="Cascadia Mono"/>
-                <w:color w:val="000000"/>
-                <w:sz w:val="19"/>
-                <w:szCs w:val="19"/>
-              </w:rPr>
-            </w:pPr>
-          </w:p>
-          <w:p>
-            <w:pPr>
-              <w:autoSpaceDE w:val="0"/>
-              <w:autoSpaceDN w:val="0"/>
-              <w:adjustRightInd w:val="0"/>
-              <w:spacing w:after="0" w:line="240" w:lineRule="auto"/>
-              <w:rPr>
-                <w:rFonts w:ascii="Cascadia Mono" w:hAnsi="Cascadia Mono" w:cs="Cascadia Mono"/>
-                <w:color w:val="000000"/>
-                <w:sz w:val="19"/>
-                <w:szCs w:val="19"/>
-              </w:rPr>
-            </w:pPr>
-            <w:r>
-              <w:rPr>
-                <w:rFonts w:ascii="Cascadia Mono" w:hAnsi="Cascadia Mono" w:cs="Cascadia Mono"/>
-                <w:color w:val="000000"/>
-                <w:sz w:val="19"/>
-                <w:szCs w:val="19"/>
-              </w:rPr>
-              <w:t xml:space="preserve">        </w:t>
-            </w:r>
-            <w:r>
-              <w:rPr>
-                <w:rFonts w:ascii="Cascadia Mono" w:hAnsi="Cascadia Mono" w:cs="Cascadia Mono"/>
-                <w:color w:val="0000FF"/>
-                <w:sz w:val="19"/>
-                <w:szCs w:val="19"/>
-              </w:rPr>
-              <w:t>public</w:t>
-            </w:r>
-            <w:r>
-              <w:rPr>
-                <w:rFonts w:ascii="Cascadia Mono" w:hAnsi="Cascadia Mono" w:cs="Cascadia Mono"/>
-                <w:color w:val="000000"/>
-                <w:sz w:val="19"/>
-                <w:szCs w:val="19"/>
-              </w:rPr>
-              <w:t xml:space="preserve"> </w:t>
-            </w:r>
-            <w:r>
-              <w:rPr>
-                <w:rFonts w:ascii="Cascadia Mono" w:hAnsi="Cascadia Mono" w:cs="Cascadia Mono"/>
-                <w:color w:val="0000FF"/>
-                <w:sz w:val="19"/>
-                <w:szCs w:val="19"/>
-              </w:rPr>
-              <w:t>string</w:t>
-            </w:r>
-            <w:r>
-              <w:rPr>
-                <w:rFonts w:ascii="Cascadia Mono" w:hAnsi="Cascadia Mono" w:cs="Cascadia Mono"/>
-                <w:color w:val="000000"/>
-                <w:sz w:val="19"/>
-                <w:szCs w:val="19"/>
-              </w:rPr>
-              <w:t xml:space="preserve"> </w:t>
-            </w:r>
-            <w:proofErr w:type="spellStart"/>
-            <w:proofErr w:type="gramStart"/>
-            <w:r>
-              <w:rPr>
-                <w:rFonts w:ascii="Cascadia Mono" w:hAnsi="Cascadia Mono" w:cs="Cascadia Mono"/>
-                <w:color w:val="000000"/>
-                <w:sz w:val="19"/>
-                <w:szCs w:val="19"/>
-              </w:rPr>
-              <w:t>GetDefinition</w:t>
-            </w:r>
-            <w:proofErr w:type="spellEnd"/>
-            <w:r>
-              <w:rPr>
-                <w:rFonts w:ascii="Cascadia Mono" w:hAnsi="Cascadia Mono" w:cs="Cascadia Mono"/>
-                <w:color w:val="000000"/>
-                <w:sz w:val="19"/>
-                <w:szCs w:val="19"/>
-              </w:rPr>
-              <w:t>(</w:t>
-            </w:r>
-            <w:proofErr w:type="gramEnd"/>
-            <w:r>
-              <w:rPr>
-                <w:rFonts w:ascii="Cascadia Mono" w:hAnsi="Cascadia Mono" w:cs="Cascadia Mono"/>
-                <w:color w:val="000000"/>
-                <w:sz w:val="19"/>
-                <w:szCs w:val="19"/>
-              </w:rPr>
-              <w:t>)</w:t>
-            </w:r>
-          </w:p>
-          <w:p>
-            <w:pPr>
-              <w:autoSpaceDE w:val="0"/>
-              <w:autoSpaceDN w:val="0"/>
-              <w:adjustRightInd w:val="0"/>
-              <w:spacing w:after="0" w:line="240" w:lineRule="auto"/>
-              <w:rPr>
-                <w:rFonts w:ascii="Cascadia Mono" w:hAnsi="Cascadia Mono" w:cs="Cascadia Mono"/>
-                <w:color w:val="000000"/>
-                <w:sz w:val="19"/>
-                <w:szCs w:val="19"/>
-              </w:rPr>
-            </w:pPr>
-            <w:r>
-              <w:rPr>
-                <w:rFonts w:ascii="Cascadia Mono" w:hAnsi="Cascadia Mono" w:cs="Cascadia Mono"/>
-                <w:color w:val="000000"/>
-                <w:sz w:val="19"/>
-                <w:szCs w:val="19"/>
-              </w:rPr>
-              <w:t xml:space="preserve">        {</w:t>
-            </w:r>
-          </w:p>
-          <w:p>
-            <w:pPr>
-              <w:autoSpaceDE w:val="0"/>
-              <w:autoSpaceDN w:val="0"/>
-              <w:adjustRightInd w:val="0"/>
-              <w:spacing w:after="0" w:line="240" w:lineRule="auto"/>
-              <w:rPr>
-                <w:rFonts w:ascii="Cascadia Mono" w:hAnsi="Cascadia Mono" w:cs="Cascadia Mono"/>
-                <w:color w:val="000000"/>
-                <w:sz w:val="19"/>
-                <w:szCs w:val="19"/>
-              </w:rPr>
-            </w:pPr>
-            <w:r>
-              <w:rPr>
-                <w:rFonts w:ascii="Cascadia Mono" w:hAnsi="Cascadia Mono" w:cs="Cascadia Mono"/>
-                <w:color w:val="000000"/>
-                <w:sz w:val="19"/>
-                <w:szCs w:val="19"/>
-              </w:rPr>
-              <w:t xml:space="preserve">            </w:t>
-            </w:r>
-            <w:r>
-              <w:rPr>
-                <w:rFonts w:ascii="Cascadia Mono" w:hAnsi="Cascadia Mono" w:cs="Cascadia Mono"/>
-                <w:color w:val="0000FF"/>
-                <w:sz w:val="19"/>
-                <w:szCs w:val="19"/>
-              </w:rPr>
-              <w:t>return</w:t>
-            </w:r>
-            <w:r>
-              <w:rPr>
-                <w:rFonts w:ascii="Cascadia Mono" w:hAnsi="Cascadia Mono" w:cs="Cascadia Mono"/>
-                <w:color w:val="000000"/>
-                <w:sz w:val="19"/>
-                <w:szCs w:val="19"/>
-              </w:rPr>
-              <w:t xml:space="preserve"> </w:t>
-            </w:r>
-            <w:proofErr w:type="gramStart"/>
-            <w:r>
-              <w:rPr>
-                <w:rFonts w:ascii="Cascadia Mono" w:hAnsi="Cascadia Mono" w:cs="Cascadia Mono"/>
-                <w:color w:val="000000"/>
-                <w:sz w:val="19"/>
-                <w:szCs w:val="19"/>
-              </w:rPr>
-              <w:t>definition;</w:t>
-            </w:r>
-            <w:proofErr w:type="gramEnd"/>
-          </w:p>
-          <w:p>
-            <w:pPr>
-              <w:autoSpaceDE w:val="0"/>
-              <w:autoSpaceDN w:val="0"/>
-              <w:adjustRightInd w:val="0"/>
-              <w:spacing w:after="0" w:line="240" w:lineRule="auto"/>
-              <w:rPr>
-                <w:rFonts w:ascii="Cascadia Mono" w:hAnsi="Cascadia Mono" w:cs="Cascadia Mono"/>
-                <w:color w:val="000000"/>
-                <w:sz w:val="19"/>
-                <w:szCs w:val="19"/>
-              </w:rPr>
-            </w:pPr>
-            <w:r>
-              <w:rPr>
-                <w:rFonts w:ascii="Cascadia Mono" w:hAnsi="Cascadia Mono" w:cs="Cascadia Mono"/>
-                <w:color w:val="000000"/>
-                <w:sz w:val="19"/>
-                <w:szCs w:val="19"/>
-              </w:rPr>
-              <w:t xml:space="preserve">        }</w:t>
-            </w:r>
-          </w:p>
-          <w:p>
-            <w:pPr>
-              <w:autoSpaceDE w:val="0"/>
-              <w:autoSpaceDN w:val="0"/>
-              <w:adjustRightInd w:val="0"/>
-              <w:spacing w:after="0" w:line="240" w:lineRule="auto"/>
-              <w:rPr>
-                <w:rFonts w:ascii="Cascadia Mono" w:hAnsi="Cascadia Mono" w:cs="Cascadia Mono"/>
-                <w:color w:val="000000"/>
-                <w:sz w:val="19"/>
-                <w:szCs w:val="19"/>
-              </w:rPr>
-            </w:pPr>
-            <w:r>
-              <w:rPr>
-                <w:rFonts w:ascii="Cascadia Mono" w:hAnsi="Cascadia Mono" w:cs="Cascadia Mono"/>
-                <w:color w:val="000000"/>
-                <w:sz w:val="19"/>
-                <w:szCs w:val="19"/>
-              </w:rPr>
               <w:t xml:space="preserve">        </w:t>
             </w:r>
             <w:r>
@@ -7769,327 +7829,8 @@
                 <w:sz w:val="19"/>
                 <w:szCs w:val="19"/>
               </w:rPr>
-              <w:t>#</w:t>
-            </w:r>
-            <w:proofErr w:type="gramStart"/>
-            <w:r>
-              <w:rPr>
-                <w:rFonts w:ascii="Cascadia Mono" w:hAnsi="Cascadia Mono" w:cs="Cascadia Mono"/>
-                <w:color w:val="808080"/>
-                <w:sz w:val="19"/>
-                <w:szCs w:val="19"/>
-              </w:rPr>
-              <w:t>endregion</w:t>
-            </w:r>
-            <w:proofErr w:type="gramEnd"/>
-          </w:p>
-          <w:p>
-            <w:pPr>
-              <w:autoSpaceDE w:val="0"/>
-              <w:autoSpaceDN w:val="0"/>
-              <w:adjustRightInd w:val="0"/>
-              <w:spacing w:after="0" w:line="240" w:lineRule="auto"/>
-              <w:rPr>
-                <w:rFonts w:ascii="Cascadia Mono" w:hAnsi="Cascadia Mono" w:cs="Cascadia Mono"/>
-                <w:color w:val="000000"/>
-                <w:sz w:val="19"/>
-                <w:szCs w:val="19"/>
-              </w:rPr>
-            </w:pPr>
-          </w:p>
-          <w:p>
-            <w:pPr>
-              <w:autoSpaceDE w:val="0"/>
-              <w:autoSpaceDN w:val="0"/>
-              <w:adjustRightInd w:val="0"/>
-              <w:spacing w:after="0" w:line="240" w:lineRule="auto"/>
-              <w:rPr>
-                <w:rFonts w:ascii="Cascadia Mono" w:hAnsi="Cascadia Mono" w:cs="Cascadia Mono"/>
-                <w:color w:val="000000"/>
-                <w:sz w:val="19"/>
-                <w:szCs w:val="19"/>
-              </w:rPr>
-            </w:pPr>
-            <w:r>
-              <w:rPr>
-                <w:rFonts w:ascii="Cascadia Mono" w:hAnsi="Cascadia Mono" w:cs="Cascadia Mono"/>
-                <w:color w:val="000000"/>
-                <w:sz w:val="19"/>
-                <w:szCs w:val="19"/>
-              </w:rPr>
-              <w:t xml:space="preserve">        </w:t>
-            </w:r>
-            <w:r>
-              <w:rPr>
-                <w:rFonts w:ascii="Cascadia Mono" w:hAnsi="Cascadia Mono" w:cs="Cascadia Mono"/>
-                <w:color w:val="808080"/>
-                <w:sz w:val="19"/>
-                <w:szCs w:val="19"/>
-              </w:rPr>
-              <w:t>#</w:t>
-            </w:r>
-            <w:proofErr w:type="gramStart"/>
-            <w:r>
-              <w:rPr>
-                <w:rFonts w:ascii="Cascadia Mono" w:hAnsi="Cascadia Mono" w:cs="Cascadia Mono"/>
-                <w:color w:val="808080"/>
-                <w:sz w:val="19"/>
-                <w:szCs w:val="19"/>
-              </w:rPr>
-              <w:t>region</w:t>
-            </w:r>
-            <w:proofErr w:type="gramEnd"/>
-            <w:r>
-              <w:rPr>
-                <w:rFonts w:ascii="Cascadia Mono" w:hAnsi="Cascadia Mono" w:cs="Cascadia Mono"/>
-                <w:color w:val="000000"/>
-                <w:sz w:val="19"/>
-                <w:szCs w:val="19"/>
-              </w:rPr>
-              <w:t xml:space="preserve"> Utilities</w:t>
-            </w:r>
-          </w:p>
-          <w:p>
-            <w:pPr>
-              <w:autoSpaceDE w:val="0"/>
-              <w:autoSpaceDN w:val="0"/>
-              <w:adjustRightInd w:val="0"/>
-              <w:spacing w:after="0" w:line="240" w:lineRule="auto"/>
-              <w:rPr>
-                <w:rFonts w:ascii="Cascadia Mono" w:hAnsi="Cascadia Mono" w:cs="Cascadia Mono"/>
-                <w:color w:val="000000"/>
-                <w:sz w:val="19"/>
-                <w:szCs w:val="19"/>
-              </w:rPr>
-            </w:pPr>
-            <w:r>
-              <w:rPr>
-                <w:rFonts w:ascii="Cascadia Mono" w:hAnsi="Cascadia Mono" w:cs="Cascadia Mono"/>
-                <w:color w:val="000000"/>
-                <w:sz w:val="19"/>
-                <w:szCs w:val="19"/>
-              </w:rPr>
-              <w:t xml:space="preserve">        </w:t>
-            </w:r>
-            <w:r>
-              <w:rPr>
-                <w:rFonts w:ascii="Cascadia Mono" w:hAnsi="Cascadia Mono" w:cs="Cascadia Mono"/>
-                <w:color w:val="0000FF"/>
-                <w:sz w:val="19"/>
-                <w:szCs w:val="19"/>
-              </w:rPr>
-              <w:t>public</w:t>
-            </w:r>
-            <w:r>
-              <w:rPr>
-                <w:rFonts w:ascii="Cascadia Mono" w:hAnsi="Cascadia Mono" w:cs="Cascadia Mono"/>
-                <w:color w:val="000000"/>
-                <w:sz w:val="19"/>
-                <w:szCs w:val="19"/>
-              </w:rPr>
-              <w:t xml:space="preserve"> </w:t>
-            </w:r>
-            <w:r>
-              <w:rPr>
-                <w:rFonts w:ascii="Cascadia Mono" w:hAnsi="Cascadia Mono" w:cs="Cascadia Mono"/>
-                <w:color w:val="0000FF"/>
-                <w:sz w:val="19"/>
-                <w:szCs w:val="19"/>
-              </w:rPr>
-              <w:t>int</w:t>
-            </w:r>
-            <w:r>
-              <w:rPr>
-                <w:rFonts w:ascii="Cascadia Mono" w:hAnsi="Cascadia Mono" w:cs="Cascadia Mono"/>
-                <w:color w:val="000000"/>
-                <w:sz w:val="19"/>
-                <w:szCs w:val="19"/>
-              </w:rPr>
-              <w:t xml:space="preserve"> </w:t>
-            </w:r>
-            <w:proofErr w:type="spellStart"/>
-            <w:proofErr w:type="gramStart"/>
-            <w:r>
-              <w:rPr>
-                <w:rFonts w:ascii="Cascadia Mono" w:hAnsi="Cascadia Mono" w:cs="Cascadia Mono"/>
-                <w:color w:val="000000"/>
-                <w:sz w:val="19"/>
-                <w:szCs w:val="19"/>
-              </w:rPr>
-              <w:t>CompareTo</w:t>
-            </w:r>
-            <w:proofErr w:type="spellEnd"/>
-            <w:r>
-              <w:rPr>
-                <w:rFonts w:ascii="Cascadia Mono" w:hAnsi="Cascadia Mono" w:cs="Cascadia Mono"/>
-                <w:color w:val="000000"/>
-                <w:sz w:val="19"/>
-                <w:szCs w:val="19"/>
-              </w:rPr>
-              <w:t>(</w:t>
-            </w:r>
-            <w:proofErr w:type="gramEnd"/>
-            <w:r>
-              <w:rPr>
-                <w:rFonts w:ascii="Cascadia Mono" w:hAnsi="Cascadia Mono" w:cs="Cascadia Mono"/>
-                <w:color w:val="000000"/>
-                <w:sz w:val="19"/>
-                <w:szCs w:val="19"/>
-              </w:rPr>
-              <w:t>Information info)</w:t>
-            </w:r>
-          </w:p>
-          <w:p>
-            <w:pPr>
-              <w:autoSpaceDE w:val="0"/>
-              <w:autoSpaceDN w:val="0"/>
-              <w:adjustRightInd w:val="0"/>
-              <w:spacing w:after="0" w:line="240" w:lineRule="auto"/>
-              <w:rPr>
-                <w:rFonts w:ascii="Cascadia Mono" w:hAnsi="Cascadia Mono" w:cs="Cascadia Mono"/>
-                <w:color w:val="000000"/>
-                <w:sz w:val="19"/>
-                <w:szCs w:val="19"/>
-              </w:rPr>
-            </w:pPr>
-            <w:r>
-              <w:rPr>
-                <w:rFonts w:ascii="Cascadia Mono" w:hAnsi="Cascadia Mono" w:cs="Cascadia Mono"/>
-                <w:color w:val="000000"/>
-                <w:sz w:val="19"/>
-                <w:szCs w:val="19"/>
-              </w:rPr>
-              <w:t xml:space="preserve">        {</w:t>
-            </w:r>
-          </w:p>
-          <w:p>
-            <w:pPr>
-              <w:autoSpaceDE w:val="0"/>
-              <w:autoSpaceDN w:val="0"/>
-              <w:adjustRightInd w:val="0"/>
-              <w:spacing w:after="0" w:line="240" w:lineRule="auto"/>
-              <w:rPr>
-                <w:rFonts w:ascii="Cascadia Mono" w:hAnsi="Cascadia Mono" w:cs="Cascadia Mono"/>
-                <w:color w:val="000000"/>
-                <w:sz w:val="19"/>
-                <w:szCs w:val="19"/>
-              </w:rPr>
-            </w:pPr>
-            <w:r>
-              <w:rPr>
-                <w:rFonts w:ascii="Cascadia Mono" w:hAnsi="Cascadia Mono" w:cs="Cascadia Mono"/>
-                <w:color w:val="000000"/>
-                <w:sz w:val="19"/>
-                <w:szCs w:val="19"/>
-              </w:rPr>
-              <w:t xml:space="preserve">            </w:t>
-            </w:r>
-            <w:r>
-              <w:rPr>
-                <w:rFonts w:ascii="Cascadia Mono" w:hAnsi="Cascadia Mono" w:cs="Cascadia Mono"/>
-                <w:color w:val="0000FF"/>
-                <w:sz w:val="19"/>
-                <w:szCs w:val="19"/>
-              </w:rPr>
-              <w:t>return</w:t>
-            </w:r>
-            <w:r>
-              <w:rPr>
-                <w:rFonts w:ascii="Cascadia Mono" w:hAnsi="Cascadia Mono" w:cs="Cascadia Mono"/>
-                <w:color w:val="000000"/>
-                <w:sz w:val="19"/>
-                <w:szCs w:val="19"/>
-              </w:rPr>
-              <w:t xml:space="preserve"> </w:t>
-            </w:r>
-            <w:proofErr w:type="spellStart"/>
-            <w:proofErr w:type="gramStart"/>
-            <w:r>
-              <w:rPr>
-                <w:rFonts w:ascii="Cascadia Mono" w:hAnsi="Cascadia Mono" w:cs="Cascadia Mono"/>
-                <w:color w:val="000000"/>
-                <w:sz w:val="19"/>
-                <w:szCs w:val="19"/>
-              </w:rPr>
-              <w:t>name.CompareTo</w:t>
-            </w:r>
-            <w:proofErr w:type="spellEnd"/>
-            <w:proofErr w:type="gramEnd"/>
-            <w:r>
-              <w:rPr>
-                <w:rFonts w:ascii="Cascadia Mono" w:hAnsi="Cascadia Mono" w:cs="Cascadia Mono"/>
-                <w:color w:val="000000"/>
-                <w:sz w:val="19"/>
-                <w:szCs w:val="19"/>
-              </w:rPr>
-              <w:t>(info.name);</w:t>
-            </w:r>
-          </w:p>
-          <w:p>
-            <w:pPr>
-              <w:autoSpaceDE w:val="0"/>
-              <w:autoSpaceDN w:val="0"/>
-              <w:adjustRightInd w:val="0"/>
-              <w:spacing w:after="0" w:line="240" w:lineRule="auto"/>
-              <w:rPr>
-                <w:rFonts w:ascii="Cascadia Mono" w:hAnsi="Cascadia Mono" w:cs="Cascadia Mono"/>
-                <w:color w:val="000000"/>
-                <w:sz w:val="19"/>
-                <w:szCs w:val="19"/>
-              </w:rPr>
-            </w:pPr>
-            <w:r>
-              <w:rPr>
-                <w:rFonts w:ascii="Cascadia Mono" w:hAnsi="Cascadia Mono" w:cs="Cascadia Mono"/>
-                <w:color w:val="000000"/>
-                <w:sz w:val="19"/>
-                <w:szCs w:val="19"/>
-              </w:rPr>
-              <w:t xml:space="preserve">        }</w:t>
-            </w:r>
-          </w:p>
-          <w:p>
-            <w:pPr>
-              <w:autoSpaceDE w:val="0"/>
-              <w:autoSpaceDN w:val="0"/>
-              <w:adjustRightInd w:val="0"/>
-              <w:spacing w:after="0" w:line="240" w:lineRule="auto"/>
-              <w:rPr>
-                <w:rFonts w:ascii="Cascadia Mono" w:hAnsi="Cascadia Mono" w:cs="Cascadia Mono"/>
-                <w:color w:val="000000"/>
-                <w:sz w:val="19"/>
-                <w:szCs w:val="19"/>
-              </w:rPr>
-            </w:pPr>
-            <w:r>
-              <w:rPr>
-                <w:rFonts w:ascii="Cascadia Mono" w:hAnsi="Cascadia Mono" w:cs="Cascadia Mono"/>
-                <w:color w:val="000000"/>
-                <w:sz w:val="19"/>
-                <w:szCs w:val="19"/>
-              </w:rPr>
-              <w:t xml:space="preserve">        </w:t>
-            </w:r>
-            <w:r>
-              <w:rPr>
-                <w:rFonts w:ascii="Cascadia Mono" w:hAnsi="Cascadia Mono" w:cs="Cascadia Mono"/>
-                <w:color w:val="808080"/>
-                <w:sz w:val="19"/>
-                <w:szCs w:val="19"/>
-              </w:rPr>
-              <w:t>#</w:t>
-            </w:r>
-            <w:proofErr w:type="gramStart"/>
-            <w:r>
-              <w:rPr>
-                <w:rFonts w:ascii="Cascadia Mono" w:hAnsi="Cascadia Mono" w:cs="Cascadia Mono"/>
-                <w:color w:val="808080"/>
-                <w:sz w:val="19"/>
-                <w:szCs w:val="19"/>
-              </w:rPr>
-              <w:t>endregion</w:t>
-            </w:r>
-            <w:proofErr w:type="gramEnd"/>
+              <w:t>#endregion</w:t>
+            </w:r>
           </w:p>
           <w:p>
             <w:pPr>
@@ -8542,6 +8283,7 @@
             </w:pPr>
             <w:r>
               <w:rPr>
+                <w:noProof/>
                 <w:color w:val="FF0000"/>
                 <w:sz w:val="16"/>
                 <w:szCs w:val="16"/>
@@ -9364,12 +9106,10 @@
         <w:t xml:space="preserve">Question 8, </w:t>
       </w:r>
       <w:proofErr w:type="spellStart"/>
-      <w:proofErr w:type="gramStart"/>
       <w:r>
         <w:t>ie</w:t>
       </w:r>
       <w:proofErr w:type="spellEnd"/>
-      <w:proofErr w:type="gramEnd"/>
       <w:r>
         <w:t xml:space="preserve"> start, working, final). Your code must adhere to the CITEMS software development</w:t>
       </w:r>
@@ -9377,15 +9117,7 @@
         <w:t xml:space="preserve"> </w:t>
       </w:r>
       <w:r>
-        <w:t>standards. (</w:t>
-      </w:r>
-      <w:proofErr w:type="gramStart"/>
-      <w:r>
-        <w:t>refer</w:t>
-      </w:r>
-      <w:proofErr w:type="gramEnd"/>
-      <w:r>
-        <w:t xml:space="preserve"> </w:t>
+        <w:t xml:space="preserve">standards. (refer </w:t>
       </w:r>
       <w:r>
         <w:t>http://www.citems.com.au/</w:t>
@@ -10774,14 +10506,7 @@
                 <w:sz w:val="16"/>
                 <w:szCs w:val="16"/>
               </w:rPr>
-              <w:t>Name</w:t>
-            </w:r>
-            <w:r>
-              <w:rPr>
-                <w:sz w:val="16"/>
-                <w:szCs w:val="16"/>
-              </w:rPr>
-              <w:t xml:space="preserve"> “</w:t>
+              <w:t>Name “</w:t>
             </w:r>
             <w:proofErr w:type="spellStart"/>
             <w:r>
@@ -11362,21 +11087,7 @@
                 <w:sz w:val="16"/>
                 <w:szCs w:val="16"/>
               </w:rPr>
-              <w:t xml:space="preserve">Deleting selected record, then </w:t>
-            </w:r>
-            <w:r>
-              <w:rPr>
-                <w:sz w:val="16"/>
-                <w:szCs w:val="16"/>
-              </w:rPr>
-              <w:t>confirming</w:t>
-            </w:r>
-            <w:r>
-              <w:rPr>
-                <w:sz w:val="16"/>
-                <w:szCs w:val="16"/>
-              </w:rPr>
-              <w:t xml:space="preserve"> deletion</w:t>
+              <w:t>Deleting selected record, then confirming deletion</w:t>
             </w:r>
           </w:p>
         </w:tc>
@@ -11398,14 +11109,7 @@
                 <w:sz w:val="16"/>
                 <w:szCs w:val="16"/>
               </w:rPr>
-              <w:t xml:space="preserve">Click DELETE button after selecting the test data, then click on </w:t>
-            </w:r>
-            <w:r>
-              <w:rPr>
-                <w:sz w:val="16"/>
-                <w:szCs w:val="16"/>
-              </w:rPr>
-              <w:t>OK</w:t>
+              <w:t>Click DELETE button after selecting the test data, then click on OK</w:t>
             </w:r>
           </w:p>
         </w:tc>
@@ -11466,28 +11170,7 @@
                 <w:sz w:val="16"/>
                 <w:szCs w:val="16"/>
               </w:rPr>
-              <w:t xml:space="preserve"> will be displayed to the user, then after </w:t>
-            </w:r>
-            <w:r>
-              <w:rPr>
-                <w:sz w:val="16"/>
-                <w:szCs w:val="16"/>
-              </w:rPr>
-              <w:t>accepting</w:t>
-            </w:r>
-            <w:r>
-              <w:rPr>
-                <w:sz w:val="16"/>
-                <w:szCs w:val="16"/>
-              </w:rPr>
-              <w:t xml:space="preserve">, </w:t>
-            </w:r>
-            <w:r>
-              <w:rPr>
-                <w:sz w:val="16"/>
-                <w:szCs w:val="16"/>
-              </w:rPr>
-              <w:t>only the “Queue” record is deleted</w:t>
+              <w:t xml:space="preserve"> will be displayed to the user, then after accepting, only the “Queue” record is deleted</w:t>
             </w:r>
           </w:p>
         </w:tc>
@@ -11748,21 +11431,7 @@
                 <w:sz w:val="16"/>
                 <w:szCs w:val="16"/>
               </w:rPr>
-              <w:t xml:space="preserve">This test will </w:t>
-            </w:r>
-            <w:r>
-              <w:rPr>
-                <w:sz w:val="16"/>
-                <w:szCs w:val="16"/>
-              </w:rPr>
-              <w:t>load</w:t>
-            </w:r>
-            <w:r>
-              <w:rPr>
-                <w:sz w:val="16"/>
-                <w:szCs w:val="16"/>
-              </w:rPr>
-              <w:t xml:space="preserve"> “WikiData.dat”. Edit a record while there are entries in the wiki.</w:t>
+              <w:t>This test will load “WikiData.dat”. Edit a record while there are entries in the wiki.</w:t>
             </w:r>
           </w:p>
         </w:tc>
@@ -11918,7 +11587,21 @@
                 <w:sz w:val="16"/>
                 <w:szCs w:val="16"/>
               </w:rPr>
-              <w:t>Editing selected record in Wiki with new name</w:t>
+              <w:t xml:space="preserve">Editing selected record in Wiki with </w:t>
+            </w:r>
+            <w:r>
+              <w:rPr>
+                <w:sz w:val="16"/>
+                <w:szCs w:val="16"/>
+              </w:rPr>
+              <w:t>known filterable</w:t>
+            </w:r>
+            <w:r>
+              <w:rPr>
+                <w:sz w:val="16"/>
+                <w:szCs w:val="16"/>
+              </w:rPr>
+              <w:t xml:space="preserve"> name</w:t>
             </w:r>
           </w:p>
         </w:tc>
@@ -12047,13 +11730,6 @@
                 <w:szCs w:val="16"/>
               </w:rPr>
             </w:pPr>
-            <w:r>
-              <w:rPr>
-                <w:sz w:val="16"/>
-                <w:szCs w:val="16"/>
-              </w:rPr>
-              <w:t>PASS</w:t>
-            </w:r>
           </w:p>
         </w:tc>
       </w:tr>
@@ -12101,21 +11777,21 @@
                 <w:sz w:val="16"/>
                 <w:szCs w:val="16"/>
               </w:rPr>
-              <w:t>Editing selected record in Wiki with</w:t>
-            </w:r>
-            <w:r>
-              <w:rPr>
-                <w:sz w:val="16"/>
-                <w:szCs w:val="16"/>
-              </w:rPr>
-              <w:t>out</w:t>
-            </w:r>
-            <w:r>
-              <w:rPr>
-                <w:sz w:val="16"/>
-                <w:szCs w:val="16"/>
-              </w:rPr>
-              <w:t xml:space="preserve"> new name</w:t>
+              <w:t xml:space="preserve">Editing selected record in Wiki with known </w:t>
+            </w:r>
+            <w:r>
+              <w:rPr>
+                <w:sz w:val="16"/>
+                <w:szCs w:val="16"/>
+              </w:rPr>
+              <w:t>non-</w:t>
+            </w:r>
+            <w:r>
+              <w:rPr>
+                <w:sz w:val="16"/>
+                <w:szCs w:val="16"/>
+              </w:rPr>
+              <w:t>filterable name</w:t>
             </w:r>
           </w:p>
         </w:tc>
@@ -12137,14 +11813,7 @@
                 <w:sz w:val="16"/>
                 <w:szCs w:val="16"/>
               </w:rPr>
-              <w:t>Reload original “WikiData.dat” and e</w:t>
-            </w:r>
-            <w:r>
-              <w:rPr>
-                <w:sz w:val="16"/>
-                <w:szCs w:val="16"/>
-              </w:rPr>
-              <w:t>dit the record as per the test data.</w:t>
+              <w:t>Edit the record as per the test data.</w:t>
             </w:r>
           </w:p>
         </w:tc>
@@ -12167,21 +11836,49 @@
                 <w:sz w:val="16"/>
                 <w:szCs w:val="16"/>
               </w:rPr>
-              <w:t>Edit record “Two Dimension Array</w:t>
-            </w:r>
-            <w:r>
-              <w:rPr>
-                <w:sz w:val="16"/>
-                <w:szCs w:val="16"/>
-              </w:rPr>
-              <w:t>” and</w:t>
-            </w:r>
-            <w:r>
-              <w:rPr>
-                <w:sz w:val="16"/>
-                <w:szCs w:val="16"/>
-              </w:rPr>
-              <w:t xml:space="preserve"> Set Category to “Graphs”, Structure to “Non-Linear” and Definition to “Test</w:t>
+              <w:t>Edit record “</w:t>
+            </w:r>
+            <w:r>
+              <w:rPr>
+                <w:sz w:val="16"/>
+                <w:szCs w:val="16"/>
+              </w:rPr>
+              <w:t>Binary Search Tree</w:t>
+            </w:r>
+            <w:r>
+              <w:rPr>
+                <w:sz w:val="16"/>
+                <w:szCs w:val="16"/>
+              </w:rPr>
+              <w:t>” and rename to “</w:t>
+            </w:r>
+            <w:r>
+              <w:rPr>
+                <w:sz w:val="16"/>
+                <w:szCs w:val="16"/>
+              </w:rPr>
+              <w:t>Binary Tree</w:t>
+            </w:r>
+            <w:r>
+              <w:rPr>
+                <w:sz w:val="16"/>
+                <w:szCs w:val="16"/>
+              </w:rPr>
+              <w:t>”. Set Category to “</w:t>
+            </w:r>
+            <w:r>
+              <w:rPr>
+                <w:sz w:val="16"/>
+                <w:szCs w:val="16"/>
+              </w:rPr>
+              <w:t>Hash</w:t>
+            </w:r>
+            <w:r>
+              <w:rPr>
+                <w:sz w:val="16"/>
+                <w:szCs w:val="16"/>
+              </w:rPr>
+              <w:t>”, Structure to “Non-Linear” and Definition to “Test</w:t>
             </w:r>
             <w:r>
               <w:rPr>
@@ -12217,6 +11914,168 @@
                 <w:sz w:val="16"/>
                 <w:szCs w:val="16"/>
               </w:rPr>
+              <w:t xml:space="preserve">Record is edited, the </w:t>
+            </w:r>
+            <w:proofErr w:type="spellStart"/>
+            <w:r>
+              <w:rPr>
+                <w:sz w:val="16"/>
+                <w:szCs w:val="16"/>
+              </w:rPr>
+              <w:t>listView</w:t>
+            </w:r>
+            <w:proofErr w:type="spellEnd"/>
+            <w:r>
+              <w:rPr>
+                <w:sz w:val="16"/>
+                <w:szCs w:val="16"/>
+              </w:rPr>
+              <w:t xml:space="preserve"> is sorted and a </w:t>
+            </w:r>
+            <w:proofErr w:type="spellStart"/>
+            <w:r>
+              <w:rPr>
+                <w:sz w:val="16"/>
+                <w:szCs w:val="16"/>
+              </w:rPr>
+              <w:t>statusStrip</w:t>
+            </w:r>
+            <w:proofErr w:type="spellEnd"/>
+            <w:r>
+              <w:rPr>
+                <w:sz w:val="16"/>
+                <w:szCs w:val="16"/>
+              </w:rPr>
+              <w:t xml:space="preserve"> message is output to the user</w:t>
+            </w:r>
+          </w:p>
+        </w:tc>
+        <w:tc>
+          <w:tcPr>
+            <w:tcW w:w="1134" w:type="dxa"/>
+          </w:tcPr>
+          <w:p>
+            <w:pPr>
+              <w:spacing w:after="0"/>
+              <w:rPr>
+                <w:sz w:val="16"/>
+                <w:szCs w:val="16"/>
+              </w:rPr>
+            </w:pPr>
+          </w:p>
+        </w:tc>
+      </w:tr>
+      <w:tr>
+        <w:trPr>
+          <w:trHeight w:val="405"/>
+        </w:trPr>
+        <w:tc>
+          <w:tcPr>
+            <w:tcW w:w="699" w:type="dxa"/>
+          </w:tcPr>
+          <w:p>
+            <w:pPr>
+              <w:spacing w:after="0"/>
+              <w:jc w:val="center"/>
+              <w:rPr>
+                <w:sz w:val="16"/>
+                <w:szCs w:val="16"/>
+              </w:rPr>
+            </w:pPr>
+            <w:r>
+              <w:rPr>
+                <w:sz w:val="16"/>
+                <w:szCs w:val="16"/>
+              </w:rPr>
+              <w:t>10</w:t>
+            </w:r>
+          </w:p>
+        </w:tc>
+        <w:tc>
+          <w:tcPr>
+            <w:tcW w:w="1985" w:type="dxa"/>
+            <w:gridSpan w:val="2"/>
+          </w:tcPr>
+          <w:p>
+            <w:pPr>
+              <w:spacing w:after="0"/>
+              <w:rPr>
+                <w:sz w:val="16"/>
+                <w:szCs w:val="16"/>
+              </w:rPr>
+            </w:pPr>
+            <w:r>
+              <w:rPr>
+                <w:sz w:val="16"/>
+                <w:szCs w:val="16"/>
+              </w:rPr>
+              <w:t>Editing selected record in Wiki without new name</w:t>
+            </w:r>
+          </w:p>
+        </w:tc>
+        <w:tc>
+          <w:tcPr>
+            <w:tcW w:w="2981" w:type="dxa"/>
+            <w:gridSpan w:val="3"/>
+          </w:tcPr>
+          <w:p>
+            <w:pPr>
+              <w:spacing w:after="0"/>
+              <w:rPr>
+                <w:sz w:val="16"/>
+                <w:szCs w:val="16"/>
+              </w:rPr>
+            </w:pPr>
+            <w:r>
+              <w:rPr>
+                <w:sz w:val="16"/>
+                <w:szCs w:val="16"/>
+              </w:rPr>
+              <w:t>Reload original “WikiData.dat” and edit the record as per the test data.</w:t>
+            </w:r>
+          </w:p>
+        </w:tc>
+        <w:tc>
+          <w:tcPr>
+            <w:tcW w:w="1276" w:type="dxa"/>
+            <w:gridSpan w:val="2"/>
+          </w:tcPr>
+          <w:p>
+            <w:pPr>
+              <w:spacing w:after="0"/>
+              <w:jc w:val="center"/>
+              <w:rPr>
+                <w:sz w:val="16"/>
+                <w:szCs w:val="16"/>
+              </w:rPr>
+            </w:pPr>
+            <w:r>
+              <w:rPr>
+                <w:sz w:val="16"/>
+                <w:szCs w:val="16"/>
+              </w:rPr>
+              <w:t>Edit record “Two Dimension Array” and Set Category to “Graphs”, Structure to “Non-Linear” and Definition to “Test10”</w:t>
+            </w:r>
+          </w:p>
+        </w:tc>
+        <w:tc>
+          <w:tcPr>
+            <w:tcW w:w="1559" w:type="dxa"/>
+            <w:gridSpan w:val="2"/>
+          </w:tcPr>
+          <w:p>
+            <w:pPr>
+              <w:spacing w:after="0"/>
+              <w:rPr>
+                <w:sz w:val="16"/>
+                <w:szCs w:val="16"/>
+              </w:rPr>
+            </w:pPr>
+            <w:r>
+              <w:rPr>
+                <w:sz w:val="16"/>
+                <w:szCs w:val="16"/>
+              </w:rPr>
               <w:t xml:space="preserve">Record is edited and a </w:t>
             </w:r>
             <w:proofErr w:type="spellStart"/>
@@ -12249,13 +12108,6 @@
                 <w:szCs w:val="16"/>
               </w:rPr>
             </w:pPr>
-            <w:r>
-              <w:rPr>
-                <w:sz w:val="16"/>
-                <w:szCs w:val="16"/>
-              </w:rPr>
-              <w:t>PASS</w:t>
-            </w:r>
           </w:p>
         </w:tc>
       </w:tr>
@@ -18594,23 +18446,7 @@
                 <w:sz w:val="16"/>
                 <w:szCs w:val="16"/>
               </w:rPr>
-              <w:t xml:space="preserve">A two-dimensional array can be visualised as a grid (or table) with rows and columns. Positions in a </w:t>
-            </w:r>
-            <w:proofErr w:type="gramStart"/>
-            <w:r>
-              <w:rPr>
-                <w:sz w:val="16"/>
-                <w:szCs w:val="16"/>
-              </w:rPr>
-              <w:t>two dimensional</w:t>
-            </w:r>
-            <w:proofErr w:type="gramEnd"/>
-            <w:r>
-              <w:rPr>
-                <w:sz w:val="16"/>
-                <w:szCs w:val="16"/>
-              </w:rPr>
-              <w:t xml:space="preserve"> array are referenced like a map using horizontal and vertical reference numbers. They are sometimes called matrices.</w:t>
+              <w:t>A two-dimensional array can be visualised as a grid (or table) with rows and columns. Positions in a two dimensional array are referenced like a map using horizontal and vertical reference numbers. They are sometimes called matrices.</w:t>
             </w:r>
           </w:p>
         </w:tc>
@@ -18936,23 +18772,7 @@
                 <w:sz w:val="16"/>
                 <w:szCs w:val="16"/>
               </w:rPr>
-              <w:t xml:space="preserve">A heap is a specialized tree-based data structure which is essentially an almost complete tree that satisfies the heap property. The heap is one maximally efficient implementation of an abstract data type called a priority </w:t>
-            </w:r>
-            <w:proofErr w:type="gramStart"/>
-            <w:r>
-              <w:rPr>
-                <w:sz w:val="16"/>
-                <w:szCs w:val="16"/>
-              </w:rPr>
-              <w:t>queue,</w:t>
-            </w:r>
-            <w:proofErr w:type="gramEnd"/>
-            <w:r>
-              <w:rPr>
-                <w:sz w:val="16"/>
-                <w:szCs w:val="16"/>
-              </w:rPr>
-              <w:t xml:space="preserve"> priority queues are often referred to as "heaps".</w:t>
+              <w:t>A heap is a specialized tree-based data structure which is essentially an almost complete tree that satisfies the heap property. The heap is one maximally efficient implementation of an abstract data type called a priority queue, priority queues are often referred to as "heaps".</w:t>
             </w:r>
           </w:p>
         </w:tc>
@@ -19196,23 +19016,7 @@
                 <w:sz w:val="16"/>
                 <w:szCs w:val="16"/>
               </w:rPr>
-              <w:t xml:space="preserve">A set is an abstract data type that can store unique values, without any </w:t>
-            </w:r>
-            <w:proofErr w:type="gramStart"/>
-            <w:r>
-              <w:rPr>
-                <w:sz w:val="16"/>
-                <w:szCs w:val="16"/>
-              </w:rPr>
-              <w:t>particular order</w:t>
-            </w:r>
-            <w:proofErr w:type="gramEnd"/>
-            <w:r>
-              <w:rPr>
-                <w:sz w:val="16"/>
-                <w:szCs w:val="16"/>
-              </w:rPr>
-              <w:t>. It is a computer implementation of the mathematical concept of a finite set. Unlike most other collection types, rather than retrieving a specific element from a set, one typically tests a value for membership in a set.</w:t>
+              <w:t>A set is an abstract data type that can store unique values, without any particular order. It is a computer implementation of the mathematical concept of a finite set. Unlike most other collection types, rather than retrieving a specific element from a set, one typically tests a value for membership in a set.</w:t>
             </w:r>
           </w:p>
         </w:tc>
@@ -23361,16 +23165,25 @@
 </file>
 
 <file path=customXml/item1.xml><?xml version="1.0" encoding="utf-8"?>
-<b:Sources xmlns:b="http://schemas.openxmlformats.org/officeDocument/2006/bibliography" xmlns="http://schemas.openxmlformats.org/officeDocument/2006/bibliography" SelectedStyle="\APASixthEditionOfficeOnline.xsl" StyleName="APA" Version="6"/>
-</file>
-
-<file path=customXml/item2.xml><?xml version="1.0" encoding="utf-8"?>
 <p:properties xmlns:p="http://schemas.microsoft.com/office/2006/metadata/properties" xmlns:xsi="http://www.w3.org/2001/XMLSchema-instance" xmlns:pc="http://schemas.microsoft.com/office/infopath/2007/PartnerControls">
   <documentManagement/>
 </p:properties>
 </file>
 
+<file path=customXml/item2.xml><?xml version="1.0" encoding="utf-8"?>
+<b:Sources xmlns:b="http://schemas.openxmlformats.org/officeDocument/2006/bibliography" xmlns="http://schemas.openxmlformats.org/officeDocument/2006/bibliography" SelectedStyle="\APASixthEditionOfficeOnline.xsl" StyleName="APA" Version="6"/>
+</file>
+
 <file path=customXml/item3.xml><?xml version="1.0" encoding="utf-8"?>
+<?mso-contentType ?>
+<FormTemplates xmlns="http://schemas.microsoft.com/sharepoint/v3/contenttype/forms">
+  <Display>DocumentLibraryForm</Display>
+  <Edit>DocumentLibraryForm</Edit>
+  <New>DocumentLibraryForm</New>
+</FormTemplates>
+</file>
+
+<file path=customXml/item4.xml><?xml version="1.0" encoding="utf-8"?>
 <ct:contentTypeSchema xmlns:ct="http://schemas.microsoft.com/office/2006/metadata/contentType" xmlns:ma="http://schemas.microsoft.com/office/2006/metadata/properties/metaAttributes" ct:_="" ma:_="" ma:contentTypeName="Document" ma:contentTypeID="0x01010033E45C82FA6F1242BE0F0E8FD3AC3E42" ma:contentTypeVersion="12" ma:contentTypeDescription="Create a new document." ma:contentTypeScope="" ma:versionID="30540801b1b603089ef3c0001f4252d4">
   <xsd:schema xmlns:xsd="http://www.w3.org/2001/XMLSchema" xmlns:xs="http://www.w3.org/2001/XMLSchema" xmlns:p="http://schemas.microsoft.com/office/2006/metadata/properties" xmlns:ns3="8b07bbcc-12da-4100-93f1-9d8cf55f2d91" xmlns:ns4="63d80fdd-e085-4d40-a7ed-b240d1aa1699" targetNamespace="http://schemas.microsoft.com/office/2006/metadata/properties" ma:root="true" ma:fieldsID="669878f326e6a82dab07128741202fe0" ns3:_="" ns4:_="">
     <xsd:import namespace="8b07bbcc-12da-4100-93f1-9d8cf55f2d91"/>
@@ -23587,24 +23400,7 @@
 </ct:contentTypeSchema>
 </file>
 
-<file path=customXml/item4.xml><?xml version="1.0" encoding="utf-8"?>
-<?mso-contentType ?>
-<FormTemplates xmlns="http://schemas.microsoft.com/sharepoint/v3/contenttype/forms">
-  <Display>DocumentLibraryForm</Display>
-  <Edit>DocumentLibraryForm</Edit>
-  <New>DocumentLibraryForm</New>
-</FormTemplates>
-</file>
-
 <file path=customXml/itemProps1.xml><?xml version="1.0" encoding="utf-8"?>
-<ds:datastoreItem xmlns:ds="http://schemas.openxmlformats.org/officeDocument/2006/customXml" ds:itemID="{869F35AA-8042-49C0-B7FC-4462D7549BD6}">
-  <ds:schemaRefs>
-    <ds:schemaRef ds:uri="http://schemas.openxmlformats.org/officeDocument/2006/bibliography"/>
-  </ds:schemaRefs>
-</ds:datastoreItem>
-</file>
-
-<file path=customXml/itemProps2.xml><?xml version="1.0" encoding="utf-8"?>
 <ds:datastoreItem xmlns:ds="http://schemas.openxmlformats.org/officeDocument/2006/customXml" ds:itemID="{DE34826B-69CA-4F73-92F8-D6287CBB69AF}">
   <ds:schemaRefs>
     <ds:schemaRef ds:uri="http://schemas.microsoft.com/office/2006/metadata/properties"/>
@@ -23613,7 +23409,23 @@
 </ds:datastoreItem>
 </file>
 
+<file path=customXml/itemProps2.xml><?xml version="1.0" encoding="utf-8"?>
+<ds:datastoreItem xmlns:ds="http://schemas.openxmlformats.org/officeDocument/2006/customXml" ds:itemID="{869F35AA-8042-49C0-B7FC-4462D7549BD6}">
+  <ds:schemaRefs>
+    <ds:schemaRef ds:uri="http://schemas.openxmlformats.org/officeDocument/2006/bibliography"/>
+  </ds:schemaRefs>
+</ds:datastoreItem>
+</file>
+
 <file path=customXml/itemProps3.xml><?xml version="1.0" encoding="utf-8"?>
+<ds:datastoreItem xmlns:ds="http://schemas.openxmlformats.org/officeDocument/2006/customXml" ds:itemID="{A80EEEA6-436B-49D9-8C20-9336E244E8CE}">
+  <ds:schemaRefs>
+    <ds:schemaRef ds:uri="http://schemas.microsoft.com/sharepoint/v3/contenttype/forms"/>
+  </ds:schemaRefs>
+</ds:datastoreItem>
+</file>
+
+<file path=customXml/itemProps4.xml><?xml version="1.0" encoding="utf-8"?>
 <ds:datastoreItem xmlns:ds="http://schemas.openxmlformats.org/officeDocument/2006/customXml" ds:itemID="{7994E223-60DA-4A99-B37F-8BB056EE0767}">
   <ds:schemaRefs>
     <ds:schemaRef ds:uri="http://schemas.microsoft.com/office/2006/metadata/contentType"/>
@@ -23630,12 +23442,4 @@
     <ds:schemaRef ds:uri="http://schemas.microsoft.com/internal/obd"/>
   </ds:schemaRefs>
 </ds:datastoreItem>
-</file>
-
-<file path=customXml/itemProps4.xml><?xml version="1.0" encoding="utf-8"?>
-<ds:datastoreItem xmlns:ds="http://schemas.openxmlformats.org/officeDocument/2006/customXml" ds:itemID="{A80EEEA6-436B-49D9-8C20-9336E244E8CE}">
-  <ds:schemaRefs>
-    <ds:schemaRef ds:uri="http://schemas.microsoft.com/sharepoint/v3/contenttype/forms"/>
-  </ds:schemaRefs>
-</ds:datastoreItem>
 </file>
</xml_diff>

<commit_message>
Add Trace to FilterInput() -  6.3
</commit_message>
<xml_diff>
--- a/Assessment Task Two V.3.docx
+++ b/Assessment Task Two V.3.docx
@@ -3298,13 +3298,8 @@
         <w:t>he W</w:t>
       </w:r>
       <w:r>
-        <w:t xml:space="preserve">iki application must use a List&lt;T&gt; of a simple class which implements an </w:t>
-      </w:r>
-      <w:proofErr w:type="spellStart"/>
-      <w:r>
-        <w:t>IComparable</w:t>
-      </w:r>
-      <w:proofErr w:type="spellEnd"/>
+        <w:t>iki application must use a List&lt;T&gt; of a simple class which implements an IComparable</w:t>
+      </w:r>
       <w:r>
         <w:t>&lt;T&gt;</w:t>
       </w:r>
@@ -4000,15 +3995,7 @@
               <w:spacing w:after="0"/>
             </w:pPr>
             <w:r>
-              <w:t xml:space="preserve">The application uses a List&lt;T&gt; of a class which implements an </w:t>
-            </w:r>
-            <w:proofErr w:type="spellStart"/>
-            <w:r>
-              <w:t>IComparable</w:t>
-            </w:r>
-            <w:proofErr w:type="spellEnd"/>
-            <w:r>
-              <w:t>&lt;T&gt; interface</w:t>
+              <w:t>The application uses a List&lt;T&gt; of a class which implements an IComparable&lt;T&gt; interface</w:t>
             </w:r>
           </w:p>
         </w:tc>
@@ -4047,15 +4034,7 @@
               <w:t>the class</w:t>
             </w:r>
             <w:r>
-              <w:t xml:space="preserve"> has a </w:t>
-            </w:r>
-            <w:proofErr w:type="spellStart"/>
-            <w:r>
-              <w:t>compareTo</w:t>
-            </w:r>
-            <w:proofErr w:type="spellEnd"/>
-            <w:r>
-              <w:t>(Information info) method</w:t>
+              <w:t xml:space="preserve"> has a compareTo(Information info) method</w:t>
             </w:r>
           </w:p>
         </w:tc>
@@ -4268,15 +4247,7 @@
               <w:spacing w:after="0"/>
             </w:pPr>
             <w:r>
-              <w:t>Numeric or special character input must be filtered out from all inputs (</w:t>
-            </w:r>
-            <w:proofErr w:type="spellStart"/>
-            <w:r>
-              <w:t>TextBoxes</w:t>
-            </w:r>
-            <w:proofErr w:type="spellEnd"/>
-            <w:r>
-              <w:t>)</w:t>
+              <w:t>Numeric or special character input must be filtered out from all inputs (TextBoxes)</w:t>
             </w:r>
           </w:p>
         </w:tc>
@@ -4303,15 +4274,7 @@
               <w:spacing w:after="0"/>
             </w:pPr>
             <w:r>
-              <w:t xml:space="preserve">A </w:t>
-            </w:r>
-            <w:proofErr w:type="spellStart"/>
-            <w:r>
-              <w:t>KeyPress</w:t>
-            </w:r>
-            <w:proofErr w:type="spellEnd"/>
-            <w:r>
-              <w:t xml:space="preserve"> event must be used</w:t>
+              <w:t>A KeyPress event must be used</w:t>
             </w:r>
           </w:p>
         </w:tc>
@@ -4341,15 +4304,7 @@
               <w:spacing w:after="0"/>
             </w:pPr>
             <w:r>
-              <w:t xml:space="preserve">A </w:t>
-            </w:r>
-            <w:proofErr w:type="spellStart"/>
-            <w:r>
-              <w:t>ListView</w:t>
-            </w:r>
-            <w:proofErr w:type="spellEnd"/>
-            <w:r>
-              <w:t xml:space="preserve"> must be used to store all List&lt;T&gt; class objects</w:t>
+              <w:t>A ListView must be used to store all List&lt;T&gt; class objects</w:t>
             </w:r>
           </w:p>
         </w:tc>
@@ -4403,24 +4358,11 @@
               <w:spacing w:after="0"/>
             </w:pPr>
             <w:r>
-              <w:t xml:space="preserve">The </w:t>
-            </w:r>
-            <w:proofErr w:type="spellStart"/>
-            <w:r>
-              <w:t>TextBoxes</w:t>
-            </w:r>
-            <w:proofErr w:type="spellEnd"/>
-            <w:r>
-              <w:t xml:space="preserve"> must be populated when a Data Structure name is selected</w:t>
-            </w:r>
-            <w:r>
-              <w:t xml:space="preserve"> from the </w:t>
-            </w:r>
-            <w:proofErr w:type="spellStart"/>
-            <w:r>
-              <w:t>ListView</w:t>
-            </w:r>
-            <w:proofErr w:type="spellEnd"/>
+              <w:t>The TextBoxes must be populated when a Data Structure name is selected</w:t>
+            </w:r>
+            <w:r>
+              <w:t xml:space="preserve"> from the ListView</w:t>
+            </w:r>
           </w:p>
         </w:tc>
         <w:tc>
@@ -4557,15 +4499,7 @@
               <w:spacing w:after="0"/>
             </w:pPr>
             <w:r>
-              <w:t xml:space="preserve">A </w:t>
-            </w:r>
-            <w:proofErr w:type="spellStart"/>
-            <w:r>
-              <w:t>FormClose</w:t>
-            </w:r>
-            <w:proofErr w:type="spellEnd"/>
-            <w:r>
-              <w:t xml:space="preserve"> event </w:t>
+              <w:t xml:space="preserve">A FormClose event </w:t>
             </w:r>
             <w:r>
               <w:t>is</w:t>
@@ -4791,15 +4725,7 @@
             </w:pPr>
             <w:r>
               <w:lastRenderedPageBreak/>
-              <w:t xml:space="preserve">There are two textboxes required, Name (which also requires a DoubleClick event) and Definition (which is a Multiline </w:t>
-            </w:r>
-            <w:proofErr w:type="spellStart"/>
-            <w:r>
-              <w:t>TextBox</w:t>
-            </w:r>
-            <w:proofErr w:type="spellEnd"/>
-            <w:r>
-              <w:t>)</w:t>
+              <w:t>There are two textboxes required, Name (which also requires a DoubleClick event) and Definition (which is a Multiline TextBox)</w:t>
             </w:r>
           </w:p>
         </w:tc>
@@ -4862,15 +4788,7 @@
               <w:spacing w:after="120"/>
             </w:pPr>
             <w:r>
-              <w:t xml:space="preserve">There is a </w:t>
-            </w:r>
-            <w:proofErr w:type="spellStart"/>
-            <w:r>
-              <w:t>ListView</w:t>
-            </w:r>
-            <w:proofErr w:type="spellEnd"/>
-            <w:r>
-              <w:t xml:space="preserve"> to display the List&lt;T&gt; class objects</w:t>
+              <w:t>There is a ListView to display the List&lt;T&gt; class objects</w:t>
             </w:r>
           </w:p>
         </w:tc>
@@ -4894,15 +4812,7 @@
               <w:spacing w:after="120"/>
             </w:pPr>
             <w:r>
-              <w:t xml:space="preserve">There are three buttons to manipulate the List&lt;T&gt; class objects, Add, Edit and Delete, with separate methods that are activated when the button’s </w:t>
-            </w:r>
-            <w:proofErr w:type="spellStart"/>
-            <w:r>
-              <w:t>MouseClick</w:t>
-            </w:r>
-            <w:proofErr w:type="spellEnd"/>
-            <w:r>
-              <w:t xml:space="preserve"> events are triggered.</w:t>
+              <w:t>There are three buttons to manipulate the List&lt;T&gt; class objects, Add, Edit and Delete, with separate methods that are activated when the button’s MouseClick events are triggered.</w:t>
             </w:r>
           </w:p>
         </w:tc>
@@ -4956,15 +4866,7 @@
               <w:t xml:space="preserve">is a button to </w:t>
             </w:r>
             <w:r>
-              <w:t xml:space="preserve">search (using the built in Binary Search) data, with search also having an associated </w:t>
-            </w:r>
-            <w:proofErr w:type="spellStart"/>
-            <w:r>
-              <w:t>TextBox</w:t>
-            </w:r>
-            <w:proofErr w:type="spellEnd"/>
-            <w:r>
-              <w:t xml:space="preserve"> to get the search data.</w:t>
+              <w:t>search (using the built in Binary Search) data, with search also having an associated TextBox to get the search data.</w:t>
             </w:r>
           </w:p>
         </w:tc>
@@ -4988,41 +4890,25 @@
               <w:spacing w:after="120"/>
             </w:pPr>
             <w:r>
-              <w:t xml:space="preserve">A </w:t>
-            </w:r>
-            <w:proofErr w:type="spellStart"/>
-            <w:r>
-              <w:t>statusStrip</w:t>
-            </w:r>
-            <w:proofErr w:type="spellEnd"/>
+              <w:t xml:space="preserve">A statusStrip </w:t>
+            </w:r>
+            <w:r>
+              <w:t>is</w:t>
+            </w:r>
+            <w:r>
+              <w:t xml:space="preserve"> required to store </w:t>
+            </w:r>
+            <w:r>
+              <w:t>most</w:t>
+            </w:r>
             <w:r>
               <w:t xml:space="preserve"> </w:t>
             </w:r>
             <w:r>
-              <w:t>is</w:t>
-            </w:r>
-            <w:r>
-              <w:t xml:space="preserve"> required to store </w:t>
-            </w:r>
-            <w:r>
-              <w:t>most</w:t>
-            </w:r>
-            <w:r>
-              <w:t xml:space="preserve"> </w:t>
-            </w:r>
-            <w:r>
               <w:t>messages to the user</w:t>
             </w:r>
             <w:r>
-              <w:t xml:space="preserve">, and a </w:t>
-            </w:r>
-            <w:proofErr w:type="spellStart"/>
-            <w:r>
-              <w:t>MessageBox</w:t>
-            </w:r>
-            <w:proofErr w:type="spellEnd"/>
-            <w:r>
-              <w:t xml:space="preserve"> is for serious messages only (deletions etc.)</w:t>
+              <w:t>, and a MessageBox is for serious messages only (deletions etc.)</w:t>
             </w:r>
           </w:p>
         </w:tc>
@@ -5603,19 +5489,22 @@
                 <w:sz w:val="19"/>
                 <w:szCs w:val="19"/>
               </w:rPr>
-              <w:t xml:space="preserve"> : </w:t>
-            </w:r>
-            <w:proofErr w:type="spellStart"/>
-            <w:r>
+              <w:t xml:space="preserve"> : IComparable&lt;Information&gt;</w:t>
+            </w:r>
+          </w:p>
+          <w:p>
+            <w:pPr>
+              <w:autoSpaceDE w:val="0"/>
+              <w:autoSpaceDN w:val="0"/>
+              <w:adjustRightInd w:val="0"/>
+              <w:spacing w:after="0" w:line="240" w:lineRule="auto"/>
               <w:rPr>
                 <w:rFonts w:ascii="Cascadia Mono" w:hAnsi="Cascadia Mono" w:cs="Cascadia Mono"/>
                 <w:color w:val="000000"/>
                 <w:sz w:val="19"/>
                 <w:szCs w:val="19"/>
               </w:rPr>
-              <w:t>IComparable</w:t>
-            </w:r>
-            <w:proofErr w:type="spellEnd"/>
+            </w:pPr>
             <w:r>
               <w:rPr>
                 <w:rFonts w:ascii="Cascadia Mono" w:hAnsi="Cascadia Mono" w:cs="Cascadia Mono"/>
@@ -5623,7 +5512,7 @@
                 <w:sz w:val="19"/>
                 <w:szCs w:val="19"/>
               </w:rPr>
-              <w:t>&lt;Information&gt;</w:t>
+              <w:t xml:space="preserve">    {</w:t>
             </w:r>
           </w:p>
           <w:p>
@@ -5646,7 +5535,43 @@
                 <w:sz w:val="19"/>
                 <w:szCs w:val="19"/>
               </w:rPr>
-              <w:t xml:space="preserve">    {</w:t>
+              <w:t xml:space="preserve">        </w:t>
+            </w:r>
+            <w:r>
+              <w:rPr>
+                <w:rFonts w:ascii="Cascadia Mono" w:hAnsi="Cascadia Mono" w:cs="Cascadia Mono"/>
+                <w:color w:val="0000FF"/>
+                <w:sz w:val="19"/>
+                <w:szCs w:val="19"/>
+              </w:rPr>
+              <w:t>private</w:t>
+            </w:r>
+            <w:r>
+              <w:rPr>
+                <w:rFonts w:ascii="Cascadia Mono" w:hAnsi="Cascadia Mono" w:cs="Cascadia Mono"/>
+                <w:color w:val="000000"/>
+                <w:sz w:val="19"/>
+                <w:szCs w:val="19"/>
+              </w:rPr>
+              <w:t xml:space="preserve"> </w:t>
+            </w:r>
+            <w:r>
+              <w:rPr>
+                <w:rFonts w:ascii="Cascadia Mono" w:hAnsi="Cascadia Mono" w:cs="Cascadia Mono"/>
+                <w:color w:val="0000FF"/>
+                <w:sz w:val="19"/>
+                <w:szCs w:val="19"/>
+              </w:rPr>
+              <w:t>string</w:t>
+            </w:r>
+            <w:r>
+              <w:rPr>
+                <w:rFonts w:ascii="Cascadia Mono" w:hAnsi="Cascadia Mono" w:cs="Cascadia Mono"/>
+                <w:color w:val="000000"/>
+                <w:sz w:val="19"/>
+                <w:szCs w:val="19"/>
+              </w:rPr>
+              <w:t xml:space="preserve"> name;</w:t>
             </w:r>
           </w:p>
           <w:p>
@@ -5705,7 +5630,7 @@
                 <w:sz w:val="19"/>
                 <w:szCs w:val="19"/>
               </w:rPr>
-              <w:t xml:space="preserve"> name;</w:t>
+              <w:t xml:space="preserve"> category;</w:t>
             </w:r>
           </w:p>
           <w:p>
@@ -5764,7 +5689,7 @@
                 <w:sz w:val="19"/>
                 <w:szCs w:val="19"/>
               </w:rPr>
-              <w:t xml:space="preserve"> category;</w:t>
+              <w:t xml:space="preserve"> structure;</w:t>
             </w:r>
           </w:p>
           <w:p>
@@ -5823,7 +5748,7 @@
                 <w:sz w:val="19"/>
                 <w:szCs w:val="19"/>
               </w:rPr>
-              <w:t xml:space="preserve"> structure;</w:t>
+              <w:t xml:space="preserve"> definition;</w:t>
             </w:r>
           </w:p>
           <w:p>
@@ -5839,13 +5764,68 @@
                 <w:szCs w:val="19"/>
               </w:rPr>
             </w:pPr>
-            <w:r>
+          </w:p>
+          <w:p>
+            <w:pPr>
+              <w:autoSpaceDE w:val="0"/>
+              <w:autoSpaceDN w:val="0"/>
+              <w:adjustRightInd w:val="0"/>
+              <w:spacing w:after="0" w:line="240" w:lineRule="auto"/>
               <w:rPr>
                 <w:rFonts w:ascii="Cascadia Mono" w:hAnsi="Cascadia Mono" w:cs="Cascadia Mono"/>
                 <w:color w:val="000000"/>
                 <w:sz w:val="19"/>
                 <w:szCs w:val="19"/>
               </w:rPr>
+            </w:pPr>
+            <w:r>
+              <w:rPr>
+                <w:rFonts w:ascii="Cascadia Mono" w:hAnsi="Cascadia Mono" w:cs="Cascadia Mono"/>
+                <w:color w:val="000000"/>
+                <w:sz w:val="19"/>
+                <w:szCs w:val="19"/>
+              </w:rPr>
+              <w:t xml:space="preserve">        </w:t>
+            </w:r>
+            <w:r>
+              <w:rPr>
+                <w:rFonts w:ascii="Cascadia Mono" w:hAnsi="Cascadia Mono" w:cs="Cascadia Mono"/>
+                <w:color w:val="808080"/>
+                <w:sz w:val="19"/>
+                <w:szCs w:val="19"/>
+              </w:rPr>
+              <w:t>#region</w:t>
+            </w:r>
+            <w:r>
+              <w:rPr>
+                <w:rFonts w:ascii="Cascadia Mono" w:hAnsi="Cascadia Mono" w:cs="Cascadia Mono"/>
+                <w:color w:val="000000"/>
+                <w:sz w:val="19"/>
+                <w:szCs w:val="19"/>
+              </w:rPr>
+              <w:t xml:space="preserve"> Setters and Getters</w:t>
+            </w:r>
+          </w:p>
+          <w:p>
+            <w:pPr>
+              <w:autoSpaceDE w:val="0"/>
+              <w:autoSpaceDN w:val="0"/>
+              <w:adjustRightInd w:val="0"/>
+              <w:spacing w:after="0" w:line="240" w:lineRule="auto"/>
+              <w:rPr>
+                <w:rFonts w:ascii="Cascadia Mono" w:hAnsi="Cascadia Mono" w:cs="Cascadia Mono"/>
+                <w:color w:val="000000"/>
+                <w:sz w:val="19"/>
+                <w:szCs w:val="19"/>
+              </w:rPr>
+            </w:pPr>
+            <w:r>
+              <w:rPr>
+                <w:rFonts w:ascii="Cascadia Mono" w:hAnsi="Cascadia Mono" w:cs="Cascadia Mono"/>
+                <w:color w:val="000000"/>
+                <w:sz w:val="19"/>
+                <w:szCs w:val="19"/>
+              </w:rPr>
               <w:t xml:space="preserve">        </w:t>
             </w:r>
             <w:r>
@@ -5855,7 +5835,7 @@
                 <w:sz w:val="19"/>
                 <w:szCs w:val="19"/>
               </w:rPr>
-              <w:t>private</w:t>
+              <w:t>public</w:t>
             </w:r>
             <w:r>
               <w:rPr>
@@ -5873,7 +5853,7 @@
                 <w:sz w:val="19"/>
                 <w:szCs w:val="19"/>
               </w:rPr>
-              <w:t>string</w:t>
+              <w:t>void</w:t>
             </w:r>
             <w:r>
               <w:rPr>
@@ -5882,7 +5862,25 @@
                 <w:sz w:val="19"/>
                 <w:szCs w:val="19"/>
               </w:rPr>
-              <w:t xml:space="preserve"> definition;</w:t>
+              <w:t xml:space="preserve"> SetName(</w:t>
+            </w:r>
+            <w:r>
+              <w:rPr>
+                <w:rFonts w:ascii="Cascadia Mono" w:hAnsi="Cascadia Mono" w:cs="Cascadia Mono"/>
+                <w:color w:val="0000FF"/>
+                <w:sz w:val="19"/>
+                <w:szCs w:val="19"/>
+              </w:rPr>
+              <w:t>string</w:t>
+            </w:r>
+            <w:r>
+              <w:rPr>
+                <w:rFonts w:ascii="Cascadia Mono" w:hAnsi="Cascadia Mono" w:cs="Cascadia Mono"/>
+                <w:color w:val="000000"/>
+                <w:sz w:val="19"/>
+                <w:szCs w:val="19"/>
+              </w:rPr>
+              <w:t xml:space="preserve"> newName)</w:t>
             </w:r>
           </w:p>
           <w:p>
@@ -5898,6 +5896,15 @@
                 <w:szCs w:val="19"/>
               </w:rPr>
             </w:pPr>
+            <w:r>
+              <w:rPr>
+                <w:rFonts w:ascii="Cascadia Mono" w:hAnsi="Cascadia Mono" w:cs="Cascadia Mono"/>
+                <w:color w:val="000000"/>
+                <w:sz w:val="19"/>
+                <w:szCs w:val="19"/>
+              </w:rPr>
+              <w:t xml:space="preserve">        {</w:t>
+            </w:r>
           </w:p>
           <w:p>
             <w:pPr>
@@ -5919,6 +5926,1173 @@
                 <w:sz w:val="19"/>
                 <w:szCs w:val="19"/>
               </w:rPr>
+              <w:t xml:space="preserve">            name = newName;</w:t>
+            </w:r>
+          </w:p>
+          <w:p>
+            <w:pPr>
+              <w:autoSpaceDE w:val="0"/>
+              <w:autoSpaceDN w:val="0"/>
+              <w:adjustRightInd w:val="0"/>
+              <w:spacing w:after="0" w:line="240" w:lineRule="auto"/>
+              <w:rPr>
+                <w:rFonts w:ascii="Cascadia Mono" w:hAnsi="Cascadia Mono" w:cs="Cascadia Mono"/>
+                <w:color w:val="000000"/>
+                <w:sz w:val="19"/>
+                <w:szCs w:val="19"/>
+              </w:rPr>
+            </w:pPr>
+            <w:r>
+              <w:rPr>
+                <w:rFonts w:ascii="Cascadia Mono" w:hAnsi="Cascadia Mono" w:cs="Cascadia Mono"/>
+                <w:color w:val="000000"/>
+                <w:sz w:val="19"/>
+                <w:szCs w:val="19"/>
+              </w:rPr>
+              <w:t xml:space="preserve">        }</w:t>
+            </w:r>
+          </w:p>
+          <w:p>
+            <w:pPr>
+              <w:autoSpaceDE w:val="0"/>
+              <w:autoSpaceDN w:val="0"/>
+              <w:adjustRightInd w:val="0"/>
+              <w:spacing w:after="0" w:line="240" w:lineRule="auto"/>
+              <w:rPr>
+                <w:rFonts w:ascii="Cascadia Mono" w:hAnsi="Cascadia Mono" w:cs="Cascadia Mono"/>
+                <w:color w:val="000000"/>
+                <w:sz w:val="19"/>
+                <w:szCs w:val="19"/>
+              </w:rPr>
+            </w:pPr>
+          </w:p>
+          <w:p>
+            <w:pPr>
+              <w:autoSpaceDE w:val="0"/>
+              <w:autoSpaceDN w:val="0"/>
+              <w:adjustRightInd w:val="0"/>
+              <w:spacing w:after="0" w:line="240" w:lineRule="auto"/>
+              <w:rPr>
+                <w:rFonts w:ascii="Cascadia Mono" w:hAnsi="Cascadia Mono" w:cs="Cascadia Mono"/>
+                <w:color w:val="000000"/>
+                <w:sz w:val="19"/>
+                <w:szCs w:val="19"/>
+              </w:rPr>
+            </w:pPr>
+            <w:r>
+              <w:rPr>
+                <w:rFonts w:ascii="Cascadia Mono" w:hAnsi="Cascadia Mono" w:cs="Cascadia Mono"/>
+                <w:color w:val="000000"/>
+                <w:sz w:val="19"/>
+                <w:szCs w:val="19"/>
+              </w:rPr>
+              <w:t xml:space="preserve">        </w:t>
+            </w:r>
+            <w:r>
+              <w:rPr>
+                <w:rFonts w:ascii="Cascadia Mono" w:hAnsi="Cascadia Mono" w:cs="Cascadia Mono"/>
+                <w:color w:val="0000FF"/>
+                <w:sz w:val="19"/>
+                <w:szCs w:val="19"/>
+              </w:rPr>
+              <w:t>public</w:t>
+            </w:r>
+            <w:r>
+              <w:rPr>
+                <w:rFonts w:ascii="Cascadia Mono" w:hAnsi="Cascadia Mono" w:cs="Cascadia Mono"/>
+                <w:color w:val="000000"/>
+                <w:sz w:val="19"/>
+                <w:szCs w:val="19"/>
+              </w:rPr>
+              <w:t xml:space="preserve"> </w:t>
+            </w:r>
+            <w:r>
+              <w:rPr>
+                <w:rFonts w:ascii="Cascadia Mono" w:hAnsi="Cascadia Mono" w:cs="Cascadia Mono"/>
+                <w:color w:val="0000FF"/>
+                <w:sz w:val="19"/>
+                <w:szCs w:val="19"/>
+              </w:rPr>
+              <w:t>string</w:t>
+            </w:r>
+            <w:r>
+              <w:rPr>
+                <w:rFonts w:ascii="Cascadia Mono" w:hAnsi="Cascadia Mono" w:cs="Cascadia Mono"/>
+                <w:color w:val="000000"/>
+                <w:sz w:val="19"/>
+                <w:szCs w:val="19"/>
+              </w:rPr>
+              <w:t xml:space="preserve"> GetName()</w:t>
+            </w:r>
+          </w:p>
+          <w:p>
+            <w:pPr>
+              <w:autoSpaceDE w:val="0"/>
+              <w:autoSpaceDN w:val="0"/>
+              <w:adjustRightInd w:val="0"/>
+              <w:spacing w:after="0" w:line="240" w:lineRule="auto"/>
+              <w:rPr>
+                <w:rFonts w:ascii="Cascadia Mono" w:hAnsi="Cascadia Mono" w:cs="Cascadia Mono"/>
+                <w:color w:val="000000"/>
+                <w:sz w:val="19"/>
+                <w:szCs w:val="19"/>
+              </w:rPr>
+            </w:pPr>
+            <w:r>
+              <w:rPr>
+                <w:rFonts w:ascii="Cascadia Mono" w:hAnsi="Cascadia Mono" w:cs="Cascadia Mono"/>
+                <w:color w:val="000000"/>
+                <w:sz w:val="19"/>
+                <w:szCs w:val="19"/>
+              </w:rPr>
+              <w:t xml:space="preserve">        {</w:t>
+            </w:r>
+          </w:p>
+          <w:p>
+            <w:pPr>
+              <w:autoSpaceDE w:val="0"/>
+              <w:autoSpaceDN w:val="0"/>
+              <w:adjustRightInd w:val="0"/>
+              <w:spacing w:after="0" w:line="240" w:lineRule="auto"/>
+              <w:rPr>
+                <w:rFonts w:ascii="Cascadia Mono" w:hAnsi="Cascadia Mono" w:cs="Cascadia Mono"/>
+                <w:color w:val="000000"/>
+                <w:sz w:val="19"/>
+                <w:szCs w:val="19"/>
+              </w:rPr>
+            </w:pPr>
+            <w:r>
+              <w:rPr>
+                <w:rFonts w:ascii="Cascadia Mono" w:hAnsi="Cascadia Mono" w:cs="Cascadia Mono"/>
+                <w:color w:val="000000"/>
+                <w:sz w:val="19"/>
+                <w:szCs w:val="19"/>
+              </w:rPr>
+              <w:t xml:space="preserve">            </w:t>
+            </w:r>
+            <w:r>
+              <w:rPr>
+                <w:rFonts w:ascii="Cascadia Mono" w:hAnsi="Cascadia Mono" w:cs="Cascadia Mono"/>
+                <w:color w:val="0000FF"/>
+                <w:sz w:val="19"/>
+                <w:szCs w:val="19"/>
+              </w:rPr>
+              <w:t>return</w:t>
+            </w:r>
+            <w:r>
+              <w:rPr>
+                <w:rFonts w:ascii="Cascadia Mono" w:hAnsi="Cascadia Mono" w:cs="Cascadia Mono"/>
+                <w:color w:val="000000"/>
+                <w:sz w:val="19"/>
+                <w:szCs w:val="19"/>
+              </w:rPr>
+              <w:t xml:space="preserve"> name;</w:t>
+            </w:r>
+          </w:p>
+          <w:p>
+            <w:pPr>
+              <w:autoSpaceDE w:val="0"/>
+              <w:autoSpaceDN w:val="0"/>
+              <w:adjustRightInd w:val="0"/>
+              <w:spacing w:after="0" w:line="240" w:lineRule="auto"/>
+              <w:rPr>
+                <w:rFonts w:ascii="Cascadia Mono" w:hAnsi="Cascadia Mono" w:cs="Cascadia Mono"/>
+                <w:color w:val="000000"/>
+                <w:sz w:val="19"/>
+                <w:szCs w:val="19"/>
+              </w:rPr>
+            </w:pPr>
+            <w:r>
+              <w:rPr>
+                <w:rFonts w:ascii="Cascadia Mono" w:hAnsi="Cascadia Mono" w:cs="Cascadia Mono"/>
+                <w:color w:val="000000"/>
+                <w:sz w:val="19"/>
+                <w:szCs w:val="19"/>
+              </w:rPr>
+              <w:t xml:space="preserve">        }</w:t>
+            </w:r>
+          </w:p>
+          <w:p>
+            <w:pPr>
+              <w:autoSpaceDE w:val="0"/>
+              <w:autoSpaceDN w:val="0"/>
+              <w:adjustRightInd w:val="0"/>
+              <w:spacing w:after="0" w:line="240" w:lineRule="auto"/>
+              <w:rPr>
+                <w:rFonts w:ascii="Cascadia Mono" w:hAnsi="Cascadia Mono" w:cs="Cascadia Mono"/>
+                <w:color w:val="000000"/>
+                <w:sz w:val="19"/>
+                <w:szCs w:val="19"/>
+              </w:rPr>
+            </w:pPr>
+          </w:p>
+          <w:p>
+            <w:pPr>
+              <w:autoSpaceDE w:val="0"/>
+              <w:autoSpaceDN w:val="0"/>
+              <w:adjustRightInd w:val="0"/>
+              <w:spacing w:after="0" w:line="240" w:lineRule="auto"/>
+              <w:rPr>
+                <w:rFonts w:ascii="Cascadia Mono" w:hAnsi="Cascadia Mono" w:cs="Cascadia Mono"/>
+                <w:color w:val="000000"/>
+                <w:sz w:val="19"/>
+                <w:szCs w:val="19"/>
+              </w:rPr>
+            </w:pPr>
+            <w:r>
+              <w:rPr>
+                <w:rFonts w:ascii="Cascadia Mono" w:hAnsi="Cascadia Mono" w:cs="Cascadia Mono"/>
+                <w:color w:val="000000"/>
+                <w:sz w:val="19"/>
+                <w:szCs w:val="19"/>
+              </w:rPr>
+              <w:t xml:space="preserve">        </w:t>
+            </w:r>
+            <w:r>
+              <w:rPr>
+                <w:rFonts w:ascii="Cascadia Mono" w:hAnsi="Cascadia Mono" w:cs="Cascadia Mono"/>
+                <w:color w:val="0000FF"/>
+                <w:sz w:val="19"/>
+                <w:szCs w:val="19"/>
+              </w:rPr>
+              <w:t>public</w:t>
+            </w:r>
+            <w:r>
+              <w:rPr>
+                <w:rFonts w:ascii="Cascadia Mono" w:hAnsi="Cascadia Mono" w:cs="Cascadia Mono"/>
+                <w:color w:val="000000"/>
+                <w:sz w:val="19"/>
+                <w:szCs w:val="19"/>
+              </w:rPr>
+              <w:t xml:space="preserve"> </w:t>
+            </w:r>
+            <w:r>
+              <w:rPr>
+                <w:rFonts w:ascii="Cascadia Mono" w:hAnsi="Cascadia Mono" w:cs="Cascadia Mono"/>
+                <w:color w:val="0000FF"/>
+                <w:sz w:val="19"/>
+                <w:szCs w:val="19"/>
+              </w:rPr>
+              <w:t>void</w:t>
+            </w:r>
+            <w:r>
+              <w:rPr>
+                <w:rFonts w:ascii="Cascadia Mono" w:hAnsi="Cascadia Mono" w:cs="Cascadia Mono"/>
+                <w:color w:val="000000"/>
+                <w:sz w:val="19"/>
+                <w:szCs w:val="19"/>
+              </w:rPr>
+              <w:t xml:space="preserve"> SetCategory(</w:t>
+            </w:r>
+            <w:r>
+              <w:rPr>
+                <w:rFonts w:ascii="Cascadia Mono" w:hAnsi="Cascadia Mono" w:cs="Cascadia Mono"/>
+                <w:color w:val="0000FF"/>
+                <w:sz w:val="19"/>
+                <w:szCs w:val="19"/>
+              </w:rPr>
+              <w:t>string</w:t>
+            </w:r>
+            <w:r>
+              <w:rPr>
+                <w:rFonts w:ascii="Cascadia Mono" w:hAnsi="Cascadia Mono" w:cs="Cascadia Mono"/>
+                <w:color w:val="000000"/>
+                <w:sz w:val="19"/>
+                <w:szCs w:val="19"/>
+              </w:rPr>
+              <w:t xml:space="preserve"> newCategory)</w:t>
+            </w:r>
+          </w:p>
+          <w:p>
+            <w:pPr>
+              <w:autoSpaceDE w:val="0"/>
+              <w:autoSpaceDN w:val="0"/>
+              <w:adjustRightInd w:val="0"/>
+              <w:spacing w:after="0" w:line="240" w:lineRule="auto"/>
+              <w:rPr>
+                <w:rFonts w:ascii="Cascadia Mono" w:hAnsi="Cascadia Mono" w:cs="Cascadia Mono"/>
+                <w:color w:val="000000"/>
+                <w:sz w:val="19"/>
+                <w:szCs w:val="19"/>
+              </w:rPr>
+            </w:pPr>
+            <w:r>
+              <w:rPr>
+                <w:rFonts w:ascii="Cascadia Mono" w:hAnsi="Cascadia Mono" w:cs="Cascadia Mono"/>
+                <w:color w:val="000000"/>
+                <w:sz w:val="19"/>
+                <w:szCs w:val="19"/>
+              </w:rPr>
+              <w:t xml:space="preserve">        {</w:t>
+            </w:r>
+          </w:p>
+          <w:p>
+            <w:pPr>
+              <w:autoSpaceDE w:val="0"/>
+              <w:autoSpaceDN w:val="0"/>
+              <w:adjustRightInd w:val="0"/>
+              <w:spacing w:after="0" w:line="240" w:lineRule="auto"/>
+              <w:rPr>
+                <w:rFonts w:ascii="Cascadia Mono" w:hAnsi="Cascadia Mono" w:cs="Cascadia Mono"/>
+                <w:color w:val="000000"/>
+                <w:sz w:val="19"/>
+                <w:szCs w:val="19"/>
+              </w:rPr>
+            </w:pPr>
+            <w:r>
+              <w:rPr>
+                <w:rFonts w:ascii="Cascadia Mono" w:hAnsi="Cascadia Mono" w:cs="Cascadia Mono"/>
+                <w:color w:val="000000"/>
+                <w:sz w:val="19"/>
+                <w:szCs w:val="19"/>
+              </w:rPr>
+              <w:t xml:space="preserve">            category = newCategory;</w:t>
+            </w:r>
+          </w:p>
+          <w:p>
+            <w:pPr>
+              <w:autoSpaceDE w:val="0"/>
+              <w:autoSpaceDN w:val="0"/>
+              <w:adjustRightInd w:val="0"/>
+              <w:spacing w:after="0" w:line="240" w:lineRule="auto"/>
+              <w:rPr>
+                <w:rFonts w:ascii="Cascadia Mono" w:hAnsi="Cascadia Mono" w:cs="Cascadia Mono"/>
+                <w:color w:val="000000"/>
+                <w:sz w:val="19"/>
+                <w:szCs w:val="19"/>
+              </w:rPr>
+            </w:pPr>
+            <w:r>
+              <w:rPr>
+                <w:rFonts w:ascii="Cascadia Mono" w:hAnsi="Cascadia Mono" w:cs="Cascadia Mono"/>
+                <w:color w:val="000000"/>
+                <w:sz w:val="19"/>
+                <w:szCs w:val="19"/>
+              </w:rPr>
+              <w:t xml:space="preserve">        }</w:t>
+            </w:r>
+          </w:p>
+          <w:p>
+            <w:pPr>
+              <w:autoSpaceDE w:val="0"/>
+              <w:autoSpaceDN w:val="0"/>
+              <w:adjustRightInd w:val="0"/>
+              <w:spacing w:after="0" w:line="240" w:lineRule="auto"/>
+              <w:rPr>
+                <w:rFonts w:ascii="Cascadia Mono" w:hAnsi="Cascadia Mono" w:cs="Cascadia Mono"/>
+                <w:color w:val="000000"/>
+                <w:sz w:val="19"/>
+                <w:szCs w:val="19"/>
+              </w:rPr>
+            </w:pPr>
+          </w:p>
+          <w:p>
+            <w:pPr>
+              <w:autoSpaceDE w:val="0"/>
+              <w:autoSpaceDN w:val="0"/>
+              <w:adjustRightInd w:val="0"/>
+              <w:spacing w:after="0" w:line="240" w:lineRule="auto"/>
+              <w:rPr>
+                <w:rFonts w:ascii="Cascadia Mono" w:hAnsi="Cascadia Mono" w:cs="Cascadia Mono"/>
+                <w:color w:val="000000"/>
+                <w:sz w:val="19"/>
+                <w:szCs w:val="19"/>
+              </w:rPr>
+            </w:pPr>
+            <w:r>
+              <w:rPr>
+                <w:rFonts w:ascii="Cascadia Mono" w:hAnsi="Cascadia Mono" w:cs="Cascadia Mono"/>
+                <w:color w:val="000000"/>
+                <w:sz w:val="19"/>
+                <w:szCs w:val="19"/>
+              </w:rPr>
+              <w:t xml:space="preserve">        </w:t>
+            </w:r>
+            <w:r>
+              <w:rPr>
+                <w:rFonts w:ascii="Cascadia Mono" w:hAnsi="Cascadia Mono" w:cs="Cascadia Mono"/>
+                <w:color w:val="0000FF"/>
+                <w:sz w:val="19"/>
+                <w:szCs w:val="19"/>
+              </w:rPr>
+              <w:t>public</w:t>
+            </w:r>
+            <w:r>
+              <w:rPr>
+                <w:rFonts w:ascii="Cascadia Mono" w:hAnsi="Cascadia Mono" w:cs="Cascadia Mono"/>
+                <w:color w:val="000000"/>
+                <w:sz w:val="19"/>
+                <w:szCs w:val="19"/>
+              </w:rPr>
+              <w:t xml:space="preserve"> </w:t>
+            </w:r>
+            <w:r>
+              <w:rPr>
+                <w:rFonts w:ascii="Cascadia Mono" w:hAnsi="Cascadia Mono" w:cs="Cascadia Mono"/>
+                <w:color w:val="0000FF"/>
+                <w:sz w:val="19"/>
+                <w:szCs w:val="19"/>
+              </w:rPr>
+              <w:t>string</w:t>
+            </w:r>
+            <w:r>
+              <w:rPr>
+                <w:rFonts w:ascii="Cascadia Mono" w:hAnsi="Cascadia Mono" w:cs="Cascadia Mono"/>
+                <w:color w:val="000000"/>
+                <w:sz w:val="19"/>
+                <w:szCs w:val="19"/>
+              </w:rPr>
+              <w:t xml:space="preserve"> GetCategory()</w:t>
+            </w:r>
+          </w:p>
+          <w:p>
+            <w:pPr>
+              <w:autoSpaceDE w:val="0"/>
+              <w:autoSpaceDN w:val="0"/>
+              <w:adjustRightInd w:val="0"/>
+              <w:spacing w:after="0" w:line="240" w:lineRule="auto"/>
+              <w:rPr>
+                <w:rFonts w:ascii="Cascadia Mono" w:hAnsi="Cascadia Mono" w:cs="Cascadia Mono"/>
+                <w:color w:val="000000"/>
+                <w:sz w:val="19"/>
+                <w:szCs w:val="19"/>
+              </w:rPr>
+            </w:pPr>
+            <w:r>
+              <w:rPr>
+                <w:rFonts w:ascii="Cascadia Mono" w:hAnsi="Cascadia Mono" w:cs="Cascadia Mono"/>
+                <w:color w:val="000000"/>
+                <w:sz w:val="19"/>
+                <w:szCs w:val="19"/>
+              </w:rPr>
+              <w:t xml:space="preserve">        {</w:t>
+            </w:r>
+          </w:p>
+          <w:p>
+            <w:pPr>
+              <w:autoSpaceDE w:val="0"/>
+              <w:autoSpaceDN w:val="0"/>
+              <w:adjustRightInd w:val="0"/>
+              <w:spacing w:after="0" w:line="240" w:lineRule="auto"/>
+              <w:rPr>
+                <w:rFonts w:ascii="Cascadia Mono" w:hAnsi="Cascadia Mono" w:cs="Cascadia Mono"/>
+                <w:color w:val="000000"/>
+                <w:sz w:val="19"/>
+                <w:szCs w:val="19"/>
+              </w:rPr>
+            </w:pPr>
+            <w:r>
+              <w:rPr>
+                <w:rFonts w:ascii="Cascadia Mono" w:hAnsi="Cascadia Mono" w:cs="Cascadia Mono"/>
+                <w:color w:val="000000"/>
+                <w:sz w:val="19"/>
+                <w:szCs w:val="19"/>
+              </w:rPr>
+              <w:t xml:space="preserve">            </w:t>
+            </w:r>
+            <w:r>
+              <w:rPr>
+                <w:rFonts w:ascii="Cascadia Mono" w:hAnsi="Cascadia Mono" w:cs="Cascadia Mono"/>
+                <w:color w:val="0000FF"/>
+                <w:sz w:val="19"/>
+                <w:szCs w:val="19"/>
+              </w:rPr>
+              <w:t>return</w:t>
+            </w:r>
+            <w:r>
+              <w:rPr>
+                <w:rFonts w:ascii="Cascadia Mono" w:hAnsi="Cascadia Mono" w:cs="Cascadia Mono"/>
+                <w:color w:val="000000"/>
+                <w:sz w:val="19"/>
+                <w:szCs w:val="19"/>
+              </w:rPr>
+              <w:t xml:space="preserve"> category;</w:t>
+            </w:r>
+          </w:p>
+          <w:p>
+            <w:pPr>
+              <w:autoSpaceDE w:val="0"/>
+              <w:autoSpaceDN w:val="0"/>
+              <w:adjustRightInd w:val="0"/>
+              <w:spacing w:after="0" w:line="240" w:lineRule="auto"/>
+              <w:rPr>
+                <w:rFonts w:ascii="Cascadia Mono" w:hAnsi="Cascadia Mono" w:cs="Cascadia Mono"/>
+                <w:color w:val="000000"/>
+                <w:sz w:val="19"/>
+                <w:szCs w:val="19"/>
+              </w:rPr>
+            </w:pPr>
+            <w:r>
+              <w:rPr>
+                <w:rFonts w:ascii="Cascadia Mono" w:hAnsi="Cascadia Mono" w:cs="Cascadia Mono"/>
+                <w:color w:val="000000"/>
+                <w:sz w:val="19"/>
+                <w:szCs w:val="19"/>
+              </w:rPr>
+              <w:lastRenderedPageBreak/>
+              <w:t xml:space="preserve">        }</w:t>
+            </w:r>
+          </w:p>
+          <w:p>
+            <w:pPr>
+              <w:autoSpaceDE w:val="0"/>
+              <w:autoSpaceDN w:val="0"/>
+              <w:adjustRightInd w:val="0"/>
+              <w:spacing w:after="0" w:line="240" w:lineRule="auto"/>
+              <w:rPr>
+                <w:rFonts w:ascii="Cascadia Mono" w:hAnsi="Cascadia Mono" w:cs="Cascadia Mono"/>
+                <w:color w:val="000000"/>
+                <w:sz w:val="19"/>
+                <w:szCs w:val="19"/>
+              </w:rPr>
+            </w:pPr>
+          </w:p>
+          <w:p>
+            <w:pPr>
+              <w:autoSpaceDE w:val="0"/>
+              <w:autoSpaceDN w:val="0"/>
+              <w:adjustRightInd w:val="0"/>
+              <w:spacing w:after="0" w:line="240" w:lineRule="auto"/>
+              <w:rPr>
+                <w:rFonts w:ascii="Cascadia Mono" w:hAnsi="Cascadia Mono" w:cs="Cascadia Mono"/>
+                <w:color w:val="000000"/>
+                <w:sz w:val="19"/>
+                <w:szCs w:val="19"/>
+              </w:rPr>
+            </w:pPr>
+            <w:r>
+              <w:rPr>
+                <w:rFonts w:ascii="Cascadia Mono" w:hAnsi="Cascadia Mono" w:cs="Cascadia Mono"/>
+                <w:color w:val="000000"/>
+                <w:sz w:val="19"/>
+                <w:szCs w:val="19"/>
+              </w:rPr>
+              <w:t xml:space="preserve">        </w:t>
+            </w:r>
+            <w:r>
+              <w:rPr>
+                <w:rFonts w:ascii="Cascadia Mono" w:hAnsi="Cascadia Mono" w:cs="Cascadia Mono"/>
+                <w:color w:val="0000FF"/>
+                <w:sz w:val="19"/>
+                <w:szCs w:val="19"/>
+              </w:rPr>
+              <w:t>public</w:t>
+            </w:r>
+            <w:r>
+              <w:rPr>
+                <w:rFonts w:ascii="Cascadia Mono" w:hAnsi="Cascadia Mono" w:cs="Cascadia Mono"/>
+                <w:color w:val="000000"/>
+                <w:sz w:val="19"/>
+                <w:szCs w:val="19"/>
+              </w:rPr>
+              <w:t xml:space="preserve"> </w:t>
+            </w:r>
+            <w:r>
+              <w:rPr>
+                <w:rFonts w:ascii="Cascadia Mono" w:hAnsi="Cascadia Mono" w:cs="Cascadia Mono"/>
+                <w:color w:val="0000FF"/>
+                <w:sz w:val="19"/>
+                <w:szCs w:val="19"/>
+              </w:rPr>
+              <w:t>void</w:t>
+            </w:r>
+            <w:r>
+              <w:rPr>
+                <w:rFonts w:ascii="Cascadia Mono" w:hAnsi="Cascadia Mono" w:cs="Cascadia Mono"/>
+                <w:color w:val="000000"/>
+                <w:sz w:val="19"/>
+                <w:szCs w:val="19"/>
+              </w:rPr>
+              <w:t xml:space="preserve"> SetStructure(</w:t>
+            </w:r>
+            <w:r>
+              <w:rPr>
+                <w:rFonts w:ascii="Cascadia Mono" w:hAnsi="Cascadia Mono" w:cs="Cascadia Mono"/>
+                <w:color w:val="0000FF"/>
+                <w:sz w:val="19"/>
+                <w:szCs w:val="19"/>
+              </w:rPr>
+              <w:t>string</w:t>
+            </w:r>
+            <w:r>
+              <w:rPr>
+                <w:rFonts w:ascii="Cascadia Mono" w:hAnsi="Cascadia Mono" w:cs="Cascadia Mono"/>
+                <w:color w:val="000000"/>
+                <w:sz w:val="19"/>
+                <w:szCs w:val="19"/>
+              </w:rPr>
+              <w:t xml:space="preserve"> newStructure)</w:t>
+            </w:r>
+          </w:p>
+          <w:p>
+            <w:pPr>
+              <w:autoSpaceDE w:val="0"/>
+              <w:autoSpaceDN w:val="0"/>
+              <w:adjustRightInd w:val="0"/>
+              <w:spacing w:after="0" w:line="240" w:lineRule="auto"/>
+              <w:rPr>
+                <w:rFonts w:ascii="Cascadia Mono" w:hAnsi="Cascadia Mono" w:cs="Cascadia Mono"/>
+                <w:color w:val="000000"/>
+                <w:sz w:val="19"/>
+                <w:szCs w:val="19"/>
+              </w:rPr>
+            </w:pPr>
+            <w:r>
+              <w:rPr>
+                <w:rFonts w:ascii="Cascadia Mono" w:hAnsi="Cascadia Mono" w:cs="Cascadia Mono"/>
+                <w:color w:val="000000"/>
+                <w:sz w:val="19"/>
+                <w:szCs w:val="19"/>
+              </w:rPr>
+              <w:t xml:space="preserve">        {</w:t>
+            </w:r>
+          </w:p>
+          <w:p>
+            <w:pPr>
+              <w:autoSpaceDE w:val="0"/>
+              <w:autoSpaceDN w:val="0"/>
+              <w:adjustRightInd w:val="0"/>
+              <w:spacing w:after="0" w:line="240" w:lineRule="auto"/>
+              <w:rPr>
+                <w:rFonts w:ascii="Cascadia Mono" w:hAnsi="Cascadia Mono" w:cs="Cascadia Mono"/>
+                <w:color w:val="000000"/>
+                <w:sz w:val="19"/>
+                <w:szCs w:val="19"/>
+              </w:rPr>
+            </w:pPr>
+            <w:r>
+              <w:rPr>
+                <w:rFonts w:ascii="Cascadia Mono" w:hAnsi="Cascadia Mono" w:cs="Cascadia Mono"/>
+                <w:color w:val="000000"/>
+                <w:sz w:val="19"/>
+                <w:szCs w:val="19"/>
+              </w:rPr>
+              <w:t xml:space="preserve">            structure = newStructure;</w:t>
+            </w:r>
+          </w:p>
+          <w:p>
+            <w:pPr>
+              <w:autoSpaceDE w:val="0"/>
+              <w:autoSpaceDN w:val="0"/>
+              <w:adjustRightInd w:val="0"/>
+              <w:spacing w:after="0" w:line="240" w:lineRule="auto"/>
+              <w:rPr>
+                <w:rFonts w:ascii="Cascadia Mono" w:hAnsi="Cascadia Mono" w:cs="Cascadia Mono"/>
+                <w:color w:val="000000"/>
+                <w:sz w:val="19"/>
+                <w:szCs w:val="19"/>
+              </w:rPr>
+            </w:pPr>
+            <w:r>
+              <w:rPr>
+                <w:rFonts w:ascii="Cascadia Mono" w:hAnsi="Cascadia Mono" w:cs="Cascadia Mono"/>
+                <w:color w:val="000000"/>
+                <w:sz w:val="19"/>
+                <w:szCs w:val="19"/>
+              </w:rPr>
+              <w:t xml:space="preserve">        }</w:t>
+            </w:r>
+          </w:p>
+          <w:p>
+            <w:pPr>
+              <w:autoSpaceDE w:val="0"/>
+              <w:autoSpaceDN w:val="0"/>
+              <w:adjustRightInd w:val="0"/>
+              <w:spacing w:after="0" w:line="240" w:lineRule="auto"/>
+              <w:rPr>
+                <w:rFonts w:ascii="Cascadia Mono" w:hAnsi="Cascadia Mono" w:cs="Cascadia Mono"/>
+                <w:color w:val="000000"/>
+                <w:sz w:val="19"/>
+                <w:szCs w:val="19"/>
+              </w:rPr>
+            </w:pPr>
+          </w:p>
+          <w:p>
+            <w:pPr>
+              <w:autoSpaceDE w:val="0"/>
+              <w:autoSpaceDN w:val="0"/>
+              <w:adjustRightInd w:val="0"/>
+              <w:spacing w:after="0" w:line="240" w:lineRule="auto"/>
+              <w:rPr>
+                <w:rFonts w:ascii="Cascadia Mono" w:hAnsi="Cascadia Mono" w:cs="Cascadia Mono"/>
+                <w:color w:val="000000"/>
+                <w:sz w:val="19"/>
+                <w:szCs w:val="19"/>
+              </w:rPr>
+            </w:pPr>
+            <w:r>
+              <w:rPr>
+                <w:rFonts w:ascii="Cascadia Mono" w:hAnsi="Cascadia Mono" w:cs="Cascadia Mono"/>
+                <w:color w:val="000000"/>
+                <w:sz w:val="19"/>
+                <w:szCs w:val="19"/>
+              </w:rPr>
+              <w:t xml:space="preserve">        </w:t>
+            </w:r>
+            <w:r>
+              <w:rPr>
+                <w:rFonts w:ascii="Cascadia Mono" w:hAnsi="Cascadia Mono" w:cs="Cascadia Mono"/>
+                <w:color w:val="0000FF"/>
+                <w:sz w:val="19"/>
+                <w:szCs w:val="19"/>
+              </w:rPr>
+              <w:t>public</w:t>
+            </w:r>
+            <w:r>
+              <w:rPr>
+                <w:rFonts w:ascii="Cascadia Mono" w:hAnsi="Cascadia Mono" w:cs="Cascadia Mono"/>
+                <w:color w:val="000000"/>
+                <w:sz w:val="19"/>
+                <w:szCs w:val="19"/>
+              </w:rPr>
+              <w:t xml:space="preserve"> </w:t>
+            </w:r>
+            <w:r>
+              <w:rPr>
+                <w:rFonts w:ascii="Cascadia Mono" w:hAnsi="Cascadia Mono" w:cs="Cascadia Mono"/>
+                <w:color w:val="0000FF"/>
+                <w:sz w:val="19"/>
+                <w:szCs w:val="19"/>
+              </w:rPr>
+              <w:t>string</w:t>
+            </w:r>
+            <w:r>
+              <w:rPr>
+                <w:rFonts w:ascii="Cascadia Mono" w:hAnsi="Cascadia Mono" w:cs="Cascadia Mono"/>
+                <w:color w:val="000000"/>
+                <w:sz w:val="19"/>
+                <w:szCs w:val="19"/>
+              </w:rPr>
+              <w:t xml:space="preserve"> GetStructure()</w:t>
+            </w:r>
+          </w:p>
+          <w:p>
+            <w:pPr>
+              <w:autoSpaceDE w:val="0"/>
+              <w:autoSpaceDN w:val="0"/>
+              <w:adjustRightInd w:val="0"/>
+              <w:spacing w:after="0" w:line="240" w:lineRule="auto"/>
+              <w:rPr>
+                <w:rFonts w:ascii="Cascadia Mono" w:hAnsi="Cascadia Mono" w:cs="Cascadia Mono"/>
+                <w:color w:val="000000"/>
+                <w:sz w:val="19"/>
+                <w:szCs w:val="19"/>
+              </w:rPr>
+            </w:pPr>
+            <w:r>
+              <w:rPr>
+                <w:rFonts w:ascii="Cascadia Mono" w:hAnsi="Cascadia Mono" w:cs="Cascadia Mono"/>
+                <w:color w:val="000000"/>
+                <w:sz w:val="19"/>
+                <w:szCs w:val="19"/>
+              </w:rPr>
+              <w:t xml:space="preserve">        {</w:t>
+            </w:r>
+          </w:p>
+          <w:p>
+            <w:pPr>
+              <w:autoSpaceDE w:val="0"/>
+              <w:autoSpaceDN w:val="0"/>
+              <w:adjustRightInd w:val="0"/>
+              <w:spacing w:after="0" w:line="240" w:lineRule="auto"/>
+              <w:rPr>
+                <w:rFonts w:ascii="Cascadia Mono" w:hAnsi="Cascadia Mono" w:cs="Cascadia Mono"/>
+                <w:color w:val="000000"/>
+                <w:sz w:val="19"/>
+                <w:szCs w:val="19"/>
+              </w:rPr>
+            </w:pPr>
+            <w:r>
+              <w:rPr>
+                <w:rFonts w:ascii="Cascadia Mono" w:hAnsi="Cascadia Mono" w:cs="Cascadia Mono"/>
+                <w:color w:val="000000"/>
+                <w:sz w:val="19"/>
+                <w:szCs w:val="19"/>
+              </w:rPr>
+              <w:t xml:space="preserve">            </w:t>
+            </w:r>
+            <w:r>
+              <w:rPr>
+                <w:rFonts w:ascii="Cascadia Mono" w:hAnsi="Cascadia Mono" w:cs="Cascadia Mono"/>
+                <w:color w:val="0000FF"/>
+                <w:sz w:val="19"/>
+                <w:szCs w:val="19"/>
+              </w:rPr>
+              <w:t>return</w:t>
+            </w:r>
+            <w:r>
+              <w:rPr>
+                <w:rFonts w:ascii="Cascadia Mono" w:hAnsi="Cascadia Mono" w:cs="Cascadia Mono"/>
+                <w:color w:val="000000"/>
+                <w:sz w:val="19"/>
+                <w:szCs w:val="19"/>
+              </w:rPr>
+              <w:t xml:space="preserve"> structure;</w:t>
+            </w:r>
+          </w:p>
+          <w:p>
+            <w:pPr>
+              <w:autoSpaceDE w:val="0"/>
+              <w:autoSpaceDN w:val="0"/>
+              <w:adjustRightInd w:val="0"/>
+              <w:spacing w:after="0" w:line="240" w:lineRule="auto"/>
+              <w:rPr>
+                <w:rFonts w:ascii="Cascadia Mono" w:hAnsi="Cascadia Mono" w:cs="Cascadia Mono"/>
+                <w:color w:val="000000"/>
+                <w:sz w:val="19"/>
+                <w:szCs w:val="19"/>
+              </w:rPr>
+            </w:pPr>
+            <w:r>
+              <w:rPr>
+                <w:rFonts w:ascii="Cascadia Mono" w:hAnsi="Cascadia Mono" w:cs="Cascadia Mono"/>
+                <w:color w:val="000000"/>
+                <w:sz w:val="19"/>
+                <w:szCs w:val="19"/>
+              </w:rPr>
+              <w:t xml:space="preserve">        }</w:t>
+            </w:r>
+          </w:p>
+          <w:p>
+            <w:pPr>
+              <w:autoSpaceDE w:val="0"/>
+              <w:autoSpaceDN w:val="0"/>
+              <w:adjustRightInd w:val="0"/>
+              <w:spacing w:after="0" w:line="240" w:lineRule="auto"/>
+              <w:rPr>
+                <w:rFonts w:ascii="Cascadia Mono" w:hAnsi="Cascadia Mono" w:cs="Cascadia Mono"/>
+                <w:color w:val="000000"/>
+                <w:sz w:val="19"/>
+                <w:szCs w:val="19"/>
+              </w:rPr>
+            </w:pPr>
+          </w:p>
+          <w:p>
+            <w:pPr>
+              <w:autoSpaceDE w:val="0"/>
+              <w:autoSpaceDN w:val="0"/>
+              <w:adjustRightInd w:val="0"/>
+              <w:spacing w:after="0" w:line="240" w:lineRule="auto"/>
+              <w:rPr>
+                <w:rFonts w:ascii="Cascadia Mono" w:hAnsi="Cascadia Mono" w:cs="Cascadia Mono"/>
+                <w:color w:val="000000"/>
+                <w:sz w:val="19"/>
+                <w:szCs w:val="19"/>
+              </w:rPr>
+            </w:pPr>
+            <w:r>
+              <w:rPr>
+                <w:rFonts w:ascii="Cascadia Mono" w:hAnsi="Cascadia Mono" w:cs="Cascadia Mono"/>
+                <w:color w:val="000000"/>
+                <w:sz w:val="19"/>
+                <w:szCs w:val="19"/>
+              </w:rPr>
+              <w:t xml:space="preserve">        </w:t>
+            </w:r>
+            <w:r>
+              <w:rPr>
+                <w:rFonts w:ascii="Cascadia Mono" w:hAnsi="Cascadia Mono" w:cs="Cascadia Mono"/>
+                <w:color w:val="0000FF"/>
+                <w:sz w:val="19"/>
+                <w:szCs w:val="19"/>
+              </w:rPr>
+              <w:t>public</w:t>
+            </w:r>
+            <w:r>
+              <w:rPr>
+                <w:rFonts w:ascii="Cascadia Mono" w:hAnsi="Cascadia Mono" w:cs="Cascadia Mono"/>
+                <w:color w:val="000000"/>
+                <w:sz w:val="19"/>
+                <w:szCs w:val="19"/>
+              </w:rPr>
+              <w:t xml:space="preserve"> </w:t>
+            </w:r>
+            <w:r>
+              <w:rPr>
+                <w:rFonts w:ascii="Cascadia Mono" w:hAnsi="Cascadia Mono" w:cs="Cascadia Mono"/>
+                <w:color w:val="0000FF"/>
+                <w:sz w:val="19"/>
+                <w:szCs w:val="19"/>
+              </w:rPr>
+              <w:t>void</w:t>
+            </w:r>
+            <w:r>
+              <w:rPr>
+                <w:rFonts w:ascii="Cascadia Mono" w:hAnsi="Cascadia Mono" w:cs="Cascadia Mono"/>
+                <w:color w:val="000000"/>
+                <w:sz w:val="19"/>
+                <w:szCs w:val="19"/>
+              </w:rPr>
+              <w:t xml:space="preserve"> SetDefinition(</w:t>
+            </w:r>
+            <w:r>
+              <w:rPr>
+                <w:rFonts w:ascii="Cascadia Mono" w:hAnsi="Cascadia Mono" w:cs="Cascadia Mono"/>
+                <w:color w:val="0000FF"/>
+                <w:sz w:val="19"/>
+                <w:szCs w:val="19"/>
+              </w:rPr>
+              <w:t>string</w:t>
+            </w:r>
+            <w:r>
+              <w:rPr>
+                <w:rFonts w:ascii="Cascadia Mono" w:hAnsi="Cascadia Mono" w:cs="Cascadia Mono"/>
+                <w:color w:val="000000"/>
+                <w:sz w:val="19"/>
+                <w:szCs w:val="19"/>
+              </w:rPr>
+              <w:t xml:space="preserve"> newDefinition)</w:t>
+            </w:r>
+          </w:p>
+          <w:p>
+            <w:pPr>
+              <w:autoSpaceDE w:val="0"/>
+              <w:autoSpaceDN w:val="0"/>
+              <w:adjustRightInd w:val="0"/>
+              <w:spacing w:after="0" w:line="240" w:lineRule="auto"/>
+              <w:rPr>
+                <w:rFonts w:ascii="Cascadia Mono" w:hAnsi="Cascadia Mono" w:cs="Cascadia Mono"/>
+                <w:color w:val="000000"/>
+                <w:sz w:val="19"/>
+                <w:szCs w:val="19"/>
+              </w:rPr>
+            </w:pPr>
+            <w:r>
+              <w:rPr>
+                <w:rFonts w:ascii="Cascadia Mono" w:hAnsi="Cascadia Mono" w:cs="Cascadia Mono"/>
+                <w:color w:val="000000"/>
+                <w:sz w:val="19"/>
+                <w:szCs w:val="19"/>
+              </w:rPr>
+              <w:t xml:space="preserve">        {</w:t>
+            </w:r>
+          </w:p>
+          <w:p>
+            <w:pPr>
+              <w:autoSpaceDE w:val="0"/>
+              <w:autoSpaceDN w:val="0"/>
+              <w:adjustRightInd w:val="0"/>
+              <w:spacing w:after="0" w:line="240" w:lineRule="auto"/>
+              <w:rPr>
+                <w:rFonts w:ascii="Cascadia Mono" w:hAnsi="Cascadia Mono" w:cs="Cascadia Mono"/>
+                <w:color w:val="000000"/>
+                <w:sz w:val="19"/>
+                <w:szCs w:val="19"/>
+              </w:rPr>
+            </w:pPr>
+            <w:r>
+              <w:rPr>
+                <w:rFonts w:ascii="Cascadia Mono" w:hAnsi="Cascadia Mono" w:cs="Cascadia Mono"/>
+                <w:color w:val="000000"/>
+                <w:sz w:val="19"/>
+                <w:szCs w:val="19"/>
+              </w:rPr>
+              <w:t xml:space="preserve">            definition = newDefinition;</w:t>
+            </w:r>
+          </w:p>
+          <w:p>
+            <w:pPr>
+              <w:autoSpaceDE w:val="0"/>
+              <w:autoSpaceDN w:val="0"/>
+              <w:adjustRightInd w:val="0"/>
+              <w:spacing w:after="0" w:line="240" w:lineRule="auto"/>
+              <w:rPr>
+                <w:rFonts w:ascii="Cascadia Mono" w:hAnsi="Cascadia Mono" w:cs="Cascadia Mono"/>
+                <w:color w:val="000000"/>
+                <w:sz w:val="19"/>
+                <w:szCs w:val="19"/>
+              </w:rPr>
+            </w:pPr>
+            <w:r>
+              <w:rPr>
+                <w:rFonts w:ascii="Cascadia Mono" w:hAnsi="Cascadia Mono" w:cs="Cascadia Mono"/>
+                <w:color w:val="000000"/>
+                <w:sz w:val="19"/>
+                <w:szCs w:val="19"/>
+              </w:rPr>
+              <w:t xml:space="preserve">        }</w:t>
+            </w:r>
+          </w:p>
+          <w:p>
+            <w:pPr>
+              <w:autoSpaceDE w:val="0"/>
+              <w:autoSpaceDN w:val="0"/>
+              <w:adjustRightInd w:val="0"/>
+              <w:spacing w:after="0" w:line="240" w:lineRule="auto"/>
+              <w:rPr>
+                <w:rFonts w:ascii="Cascadia Mono" w:hAnsi="Cascadia Mono" w:cs="Cascadia Mono"/>
+                <w:color w:val="000000"/>
+                <w:sz w:val="19"/>
+                <w:szCs w:val="19"/>
+              </w:rPr>
+            </w:pPr>
+          </w:p>
+          <w:p>
+            <w:pPr>
+              <w:autoSpaceDE w:val="0"/>
+              <w:autoSpaceDN w:val="0"/>
+              <w:adjustRightInd w:val="0"/>
+              <w:spacing w:after="0" w:line="240" w:lineRule="auto"/>
+              <w:rPr>
+                <w:rFonts w:ascii="Cascadia Mono" w:hAnsi="Cascadia Mono" w:cs="Cascadia Mono"/>
+                <w:color w:val="000000"/>
+                <w:sz w:val="19"/>
+                <w:szCs w:val="19"/>
+              </w:rPr>
+            </w:pPr>
+            <w:r>
+              <w:rPr>
+                <w:rFonts w:ascii="Cascadia Mono" w:hAnsi="Cascadia Mono" w:cs="Cascadia Mono"/>
+                <w:color w:val="000000"/>
+                <w:sz w:val="19"/>
+                <w:szCs w:val="19"/>
+              </w:rPr>
+              <w:t xml:space="preserve">        </w:t>
+            </w:r>
+            <w:r>
+              <w:rPr>
+                <w:rFonts w:ascii="Cascadia Mono" w:hAnsi="Cascadia Mono" w:cs="Cascadia Mono"/>
+                <w:color w:val="0000FF"/>
+                <w:sz w:val="19"/>
+                <w:szCs w:val="19"/>
+              </w:rPr>
+              <w:t>public</w:t>
+            </w:r>
+            <w:r>
+              <w:rPr>
+                <w:rFonts w:ascii="Cascadia Mono" w:hAnsi="Cascadia Mono" w:cs="Cascadia Mono"/>
+                <w:color w:val="000000"/>
+                <w:sz w:val="19"/>
+                <w:szCs w:val="19"/>
+              </w:rPr>
+              <w:t xml:space="preserve"> </w:t>
+            </w:r>
+            <w:r>
+              <w:rPr>
+                <w:rFonts w:ascii="Cascadia Mono" w:hAnsi="Cascadia Mono" w:cs="Cascadia Mono"/>
+                <w:color w:val="0000FF"/>
+                <w:sz w:val="19"/>
+                <w:szCs w:val="19"/>
+              </w:rPr>
+              <w:t>string</w:t>
+            </w:r>
+            <w:r>
+              <w:rPr>
+                <w:rFonts w:ascii="Cascadia Mono" w:hAnsi="Cascadia Mono" w:cs="Cascadia Mono"/>
+                <w:color w:val="000000"/>
+                <w:sz w:val="19"/>
+                <w:szCs w:val="19"/>
+              </w:rPr>
+              <w:t xml:space="preserve"> GetDefinition()</w:t>
+            </w:r>
+          </w:p>
+          <w:p>
+            <w:pPr>
+              <w:autoSpaceDE w:val="0"/>
+              <w:autoSpaceDN w:val="0"/>
+              <w:adjustRightInd w:val="0"/>
+              <w:spacing w:after="0" w:line="240" w:lineRule="auto"/>
+              <w:rPr>
+                <w:rFonts w:ascii="Cascadia Mono" w:hAnsi="Cascadia Mono" w:cs="Cascadia Mono"/>
+                <w:color w:val="000000"/>
+                <w:sz w:val="19"/>
+                <w:szCs w:val="19"/>
+              </w:rPr>
+            </w:pPr>
+            <w:r>
+              <w:rPr>
+                <w:rFonts w:ascii="Cascadia Mono" w:hAnsi="Cascadia Mono" w:cs="Cascadia Mono"/>
+                <w:color w:val="000000"/>
+                <w:sz w:val="19"/>
+                <w:szCs w:val="19"/>
+              </w:rPr>
+              <w:t xml:space="preserve">        {</w:t>
+            </w:r>
+          </w:p>
+          <w:p>
+            <w:pPr>
+              <w:autoSpaceDE w:val="0"/>
+              <w:autoSpaceDN w:val="0"/>
+              <w:adjustRightInd w:val="0"/>
+              <w:spacing w:after="0" w:line="240" w:lineRule="auto"/>
+              <w:rPr>
+                <w:rFonts w:ascii="Cascadia Mono" w:hAnsi="Cascadia Mono" w:cs="Cascadia Mono"/>
+                <w:color w:val="000000"/>
+                <w:sz w:val="19"/>
+                <w:szCs w:val="19"/>
+              </w:rPr>
+            </w:pPr>
+            <w:r>
+              <w:rPr>
+                <w:rFonts w:ascii="Cascadia Mono" w:hAnsi="Cascadia Mono" w:cs="Cascadia Mono"/>
+                <w:color w:val="000000"/>
+                <w:sz w:val="19"/>
+                <w:szCs w:val="19"/>
+              </w:rPr>
+              <w:t xml:space="preserve">            </w:t>
+            </w:r>
+            <w:r>
+              <w:rPr>
+                <w:rFonts w:ascii="Cascadia Mono" w:hAnsi="Cascadia Mono" w:cs="Cascadia Mono"/>
+                <w:color w:val="0000FF"/>
+                <w:sz w:val="19"/>
+                <w:szCs w:val="19"/>
+              </w:rPr>
+              <w:t>return</w:t>
+            </w:r>
+            <w:r>
+              <w:rPr>
+                <w:rFonts w:ascii="Cascadia Mono" w:hAnsi="Cascadia Mono" w:cs="Cascadia Mono"/>
+                <w:color w:val="000000"/>
+                <w:sz w:val="19"/>
+                <w:szCs w:val="19"/>
+              </w:rPr>
+              <w:t xml:space="preserve"> definition;</w:t>
+            </w:r>
+          </w:p>
+          <w:p>
+            <w:pPr>
+              <w:autoSpaceDE w:val="0"/>
+              <w:autoSpaceDN w:val="0"/>
+              <w:adjustRightInd w:val="0"/>
+              <w:spacing w:after="0" w:line="240" w:lineRule="auto"/>
+              <w:rPr>
+                <w:rFonts w:ascii="Cascadia Mono" w:hAnsi="Cascadia Mono" w:cs="Cascadia Mono"/>
+                <w:color w:val="000000"/>
+                <w:sz w:val="19"/>
+                <w:szCs w:val="19"/>
+              </w:rPr>
+            </w:pPr>
+            <w:r>
+              <w:rPr>
+                <w:rFonts w:ascii="Cascadia Mono" w:hAnsi="Cascadia Mono" w:cs="Cascadia Mono"/>
+                <w:color w:val="000000"/>
+                <w:sz w:val="19"/>
+                <w:szCs w:val="19"/>
+              </w:rPr>
+              <w:t xml:space="preserve">        }</w:t>
+            </w:r>
+          </w:p>
+          <w:p>
+            <w:pPr>
+              <w:autoSpaceDE w:val="0"/>
+              <w:autoSpaceDN w:val="0"/>
+              <w:adjustRightInd w:val="0"/>
+              <w:spacing w:after="0" w:line="240" w:lineRule="auto"/>
+              <w:rPr>
+                <w:rFonts w:ascii="Cascadia Mono" w:hAnsi="Cascadia Mono" w:cs="Cascadia Mono"/>
+                <w:color w:val="000000"/>
+                <w:sz w:val="19"/>
+                <w:szCs w:val="19"/>
+              </w:rPr>
+            </w:pPr>
+            <w:r>
+              <w:rPr>
+                <w:rFonts w:ascii="Cascadia Mono" w:hAnsi="Cascadia Mono" w:cs="Cascadia Mono"/>
+                <w:color w:val="000000"/>
+                <w:sz w:val="19"/>
+                <w:szCs w:val="19"/>
+              </w:rPr>
               <w:t xml:space="preserve">        </w:t>
             </w:r>
             <w:r>
@@ -5928,17 +7102,22 @@
                 <w:sz w:val="19"/>
                 <w:szCs w:val="19"/>
               </w:rPr>
-              <w:t>#region</w:t>
-            </w:r>
-            <w:r>
+              <w:t>#endregion</w:t>
+            </w:r>
+          </w:p>
+          <w:p>
+            <w:pPr>
+              <w:autoSpaceDE w:val="0"/>
+              <w:autoSpaceDN w:val="0"/>
+              <w:adjustRightInd w:val="0"/>
+              <w:spacing w:after="0" w:line="240" w:lineRule="auto"/>
               <w:rPr>
                 <w:rFonts w:ascii="Cascadia Mono" w:hAnsi="Cascadia Mono" w:cs="Cascadia Mono"/>
                 <w:color w:val="000000"/>
                 <w:sz w:val="19"/>
                 <w:szCs w:val="19"/>
               </w:rPr>
-              <w:t xml:space="preserve"> Setters and Getters</w:t>
-            </w:r>
+            </w:pPr>
           </w:p>
           <w:p>
             <w:pPr>
@@ -5965,11 +7144,11 @@
             <w:r>
               <w:rPr>
                 <w:rFonts w:ascii="Cascadia Mono" w:hAnsi="Cascadia Mono" w:cs="Cascadia Mono"/>
-                <w:color w:val="0000FF"/>
+                <w:color w:val="808080"/>
                 <w:sz w:val="19"/>
                 <w:szCs w:val="19"/>
               </w:rPr>
-              <w:t>public</w:t>
+              <w:t>#region</w:t>
             </w:r>
             <w:r>
               <w:rPr>
@@ -5978,7 +7157,30 @@
                 <w:sz w:val="19"/>
                 <w:szCs w:val="19"/>
               </w:rPr>
-              <w:t xml:space="preserve"> </w:t>
+              <w:t xml:space="preserve"> Utilities</w:t>
+            </w:r>
+          </w:p>
+          <w:p>
+            <w:pPr>
+              <w:autoSpaceDE w:val="0"/>
+              <w:autoSpaceDN w:val="0"/>
+              <w:adjustRightInd w:val="0"/>
+              <w:spacing w:after="0" w:line="240" w:lineRule="auto"/>
+              <w:rPr>
+                <w:rFonts w:ascii="Cascadia Mono" w:hAnsi="Cascadia Mono" w:cs="Cascadia Mono"/>
+                <w:color w:val="000000"/>
+                <w:sz w:val="19"/>
+                <w:szCs w:val="19"/>
+              </w:rPr>
+            </w:pPr>
+            <w:r>
+              <w:rPr>
+                <w:rFonts w:ascii="Cascadia Mono" w:hAnsi="Cascadia Mono" w:cs="Cascadia Mono"/>
+                <w:color w:val="000000"/>
+                <w:sz w:val="19"/>
+                <w:szCs w:val="19"/>
+              </w:rPr>
+              <w:t xml:space="preserve">        </w:t>
             </w:r>
             <w:r>
               <w:rPr>
@@ -5987,7 +7189,7 @@
                 <w:sz w:val="19"/>
                 <w:szCs w:val="19"/>
               </w:rPr>
-              <w:t>void</w:t>
+              <w:t>public</w:t>
             </w:r>
             <w:r>
               <w:rPr>
@@ -5998,7 +7200,15 @@
               </w:rPr>
               <w:t xml:space="preserve"> </w:t>
             </w:r>
-            <w:proofErr w:type="spellStart"/>
+            <w:r>
+              <w:rPr>
+                <w:rFonts w:ascii="Cascadia Mono" w:hAnsi="Cascadia Mono" w:cs="Cascadia Mono"/>
+                <w:color w:val="0000FF"/>
+                <w:sz w:val="19"/>
+                <w:szCs w:val="19"/>
+              </w:rPr>
+              <w:t>int</w:t>
+            </w:r>
             <w:r>
               <w:rPr>
                 <w:rFonts w:ascii="Cascadia Mono" w:hAnsi="Cascadia Mono" w:cs="Cascadia Mono"/>
@@ -6006,17 +7216,53 @@
                 <w:sz w:val="19"/>
                 <w:szCs w:val="19"/>
               </w:rPr>
-              <w:t>SetName</w:t>
-            </w:r>
-            <w:proofErr w:type="spellEnd"/>
-            <w:r>
+              <w:t xml:space="preserve"> CompareTo(Information info)</w:t>
+            </w:r>
+          </w:p>
+          <w:p>
+            <w:pPr>
+              <w:autoSpaceDE w:val="0"/>
+              <w:autoSpaceDN w:val="0"/>
+              <w:adjustRightInd w:val="0"/>
+              <w:spacing w:after="0" w:line="240" w:lineRule="auto"/>
               <w:rPr>
                 <w:rFonts w:ascii="Cascadia Mono" w:hAnsi="Cascadia Mono" w:cs="Cascadia Mono"/>
                 <w:color w:val="000000"/>
                 <w:sz w:val="19"/>
                 <w:szCs w:val="19"/>
               </w:rPr>
-              <w:t>(</w:t>
+            </w:pPr>
+            <w:r>
+              <w:rPr>
+                <w:rFonts w:ascii="Cascadia Mono" w:hAnsi="Cascadia Mono" w:cs="Cascadia Mono"/>
+                <w:color w:val="000000"/>
+                <w:sz w:val="19"/>
+                <w:szCs w:val="19"/>
+              </w:rPr>
+              <w:t xml:space="preserve">        {</w:t>
+            </w:r>
+          </w:p>
+          <w:p>
+            <w:pPr>
+              <w:autoSpaceDE w:val="0"/>
+              <w:autoSpaceDN w:val="0"/>
+              <w:adjustRightInd w:val="0"/>
+              <w:spacing w:after="0" w:line="240" w:lineRule="auto"/>
+              <w:rPr>
+                <w:rFonts w:ascii="Cascadia Mono" w:hAnsi="Cascadia Mono" w:cs="Cascadia Mono"/>
+                <w:color w:val="000000"/>
+                <w:sz w:val="19"/>
+                <w:szCs w:val="19"/>
+              </w:rPr>
+            </w:pPr>
+            <w:r>
+              <w:rPr>
+                <w:rFonts w:ascii="Cascadia Mono" w:hAnsi="Cascadia Mono" w:cs="Cascadia Mono"/>
+                <w:color w:val="000000"/>
+                <w:sz w:val="19"/>
+                <w:szCs w:val="19"/>
+              </w:rPr>
+              <w:t xml:space="preserve">            </w:t>
             </w:r>
             <w:r>
               <w:rPr>
@@ -6025,7 +7271,7 @@
                 <w:sz w:val="19"/>
                 <w:szCs w:val="19"/>
               </w:rPr>
-              <w:t>string</w:t>
+              <w:t>return</w:t>
             </w:r>
             <w:r>
               <w:rPr>
@@ -6034,1747 +7280,7 @@
                 <w:sz w:val="19"/>
                 <w:szCs w:val="19"/>
               </w:rPr>
-              <w:t xml:space="preserve"> </w:t>
-            </w:r>
-            <w:proofErr w:type="spellStart"/>
-            <w:r>
-              <w:rPr>
-                <w:rFonts w:ascii="Cascadia Mono" w:hAnsi="Cascadia Mono" w:cs="Cascadia Mono"/>
-                <w:color w:val="000000"/>
-                <w:sz w:val="19"/>
-                <w:szCs w:val="19"/>
-              </w:rPr>
-              <w:t>newName</w:t>
-            </w:r>
-            <w:proofErr w:type="spellEnd"/>
-            <w:r>
-              <w:rPr>
-                <w:rFonts w:ascii="Cascadia Mono" w:hAnsi="Cascadia Mono" w:cs="Cascadia Mono"/>
-                <w:color w:val="000000"/>
-                <w:sz w:val="19"/>
-                <w:szCs w:val="19"/>
-              </w:rPr>
-              <w:t>)</w:t>
-            </w:r>
-          </w:p>
-          <w:p>
-            <w:pPr>
-              <w:autoSpaceDE w:val="0"/>
-              <w:autoSpaceDN w:val="0"/>
-              <w:adjustRightInd w:val="0"/>
-              <w:spacing w:after="0" w:line="240" w:lineRule="auto"/>
-              <w:rPr>
-                <w:rFonts w:ascii="Cascadia Mono" w:hAnsi="Cascadia Mono" w:cs="Cascadia Mono"/>
-                <w:color w:val="000000"/>
-                <w:sz w:val="19"/>
-                <w:szCs w:val="19"/>
-              </w:rPr>
-            </w:pPr>
-            <w:r>
-              <w:rPr>
-                <w:rFonts w:ascii="Cascadia Mono" w:hAnsi="Cascadia Mono" w:cs="Cascadia Mono"/>
-                <w:color w:val="000000"/>
-                <w:sz w:val="19"/>
-                <w:szCs w:val="19"/>
-              </w:rPr>
-              <w:t xml:space="preserve">        {</w:t>
-            </w:r>
-          </w:p>
-          <w:p>
-            <w:pPr>
-              <w:autoSpaceDE w:val="0"/>
-              <w:autoSpaceDN w:val="0"/>
-              <w:adjustRightInd w:val="0"/>
-              <w:spacing w:after="0" w:line="240" w:lineRule="auto"/>
-              <w:rPr>
-                <w:rFonts w:ascii="Cascadia Mono" w:hAnsi="Cascadia Mono" w:cs="Cascadia Mono"/>
-                <w:color w:val="000000"/>
-                <w:sz w:val="19"/>
-                <w:szCs w:val="19"/>
-              </w:rPr>
-            </w:pPr>
-            <w:r>
-              <w:rPr>
-                <w:rFonts w:ascii="Cascadia Mono" w:hAnsi="Cascadia Mono" w:cs="Cascadia Mono"/>
-                <w:color w:val="000000"/>
-                <w:sz w:val="19"/>
-                <w:szCs w:val="19"/>
-              </w:rPr>
-              <w:t xml:space="preserve">            name = </w:t>
-            </w:r>
-            <w:proofErr w:type="spellStart"/>
-            <w:r>
-              <w:rPr>
-                <w:rFonts w:ascii="Cascadia Mono" w:hAnsi="Cascadia Mono" w:cs="Cascadia Mono"/>
-                <w:color w:val="000000"/>
-                <w:sz w:val="19"/>
-                <w:szCs w:val="19"/>
-              </w:rPr>
-              <w:t>newName</w:t>
-            </w:r>
-            <w:proofErr w:type="spellEnd"/>
-            <w:r>
-              <w:rPr>
-                <w:rFonts w:ascii="Cascadia Mono" w:hAnsi="Cascadia Mono" w:cs="Cascadia Mono"/>
-                <w:color w:val="000000"/>
-                <w:sz w:val="19"/>
-                <w:szCs w:val="19"/>
-              </w:rPr>
-              <w:t>;</w:t>
-            </w:r>
-          </w:p>
-          <w:p>
-            <w:pPr>
-              <w:autoSpaceDE w:val="0"/>
-              <w:autoSpaceDN w:val="0"/>
-              <w:adjustRightInd w:val="0"/>
-              <w:spacing w:after="0" w:line="240" w:lineRule="auto"/>
-              <w:rPr>
-                <w:rFonts w:ascii="Cascadia Mono" w:hAnsi="Cascadia Mono" w:cs="Cascadia Mono"/>
-                <w:color w:val="000000"/>
-                <w:sz w:val="19"/>
-                <w:szCs w:val="19"/>
-              </w:rPr>
-            </w:pPr>
-            <w:r>
-              <w:rPr>
-                <w:rFonts w:ascii="Cascadia Mono" w:hAnsi="Cascadia Mono" w:cs="Cascadia Mono"/>
-                <w:color w:val="000000"/>
-                <w:sz w:val="19"/>
-                <w:szCs w:val="19"/>
-              </w:rPr>
-              <w:t xml:space="preserve">        }</w:t>
-            </w:r>
-          </w:p>
-          <w:p>
-            <w:pPr>
-              <w:autoSpaceDE w:val="0"/>
-              <w:autoSpaceDN w:val="0"/>
-              <w:adjustRightInd w:val="0"/>
-              <w:spacing w:after="0" w:line="240" w:lineRule="auto"/>
-              <w:rPr>
-                <w:rFonts w:ascii="Cascadia Mono" w:hAnsi="Cascadia Mono" w:cs="Cascadia Mono"/>
-                <w:color w:val="000000"/>
-                <w:sz w:val="19"/>
-                <w:szCs w:val="19"/>
-              </w:rPr>
-            </w:pPr>
-          </w:p>
-          <w:p>
-            <w:pPr>
-              <w:autoSpaceDE w:val="0"/>
-              <w:autoSpaceDN w:val="0"/>
-              <w:adjustRightInd w:val="0"/>
-              <w:spacing w:after="0" w:line="240" w:lineRule="auto"/>
-              <w:rPr>
-                <w:rFonts w:ascii="Cascadia Mono" w:hAnsi="Cascadia Mono" w:cs="Cascadia Mono"/>
-                <w:color w:val="000000"/>
-                <w:sz w:val="19"/>
-                <w:szCs w:val="19"/>
-              </w:rPr>
-            </w:pPr>
-            <w:r>
-              <w:rPr>
-                <w:rFonts w:ascii="Cascadia Mono" w:hAnsi="Cascadia Mono" w:cs="Cascadia Mono"/>
-                <w:color w:val="000000"/>
-                <w:sz w:val="19"/>
-                <w:szCs w:val="19"/>
-              </w:rPr>
-              <w:t xml:space="preserve">        </w:t>
-            </w:r>
-            <w:r>
-              <w:rPr>
-                <w:rFonts w:ascii="Cascadia Mono" w:hAnsi="Cascadia Mono" w:cs="Cascadia Mono"/>
-                <w:color w:val="0000FF"/>
-                <w:sz w:val="19"/>
-                <w:szCs w:val="19"/>
-              </w:rPr>
-              <w:t>public</w:t>
-            </w:r>
-            <w:r>
-              <w:rPr>
-                <w:rFonts w:ascii="Cascadia Mono" w:hAnsi="Cascadia Mono" w:cs="Cascadia Mono"/>
-                <w:color w:val="000000"/>
-                <w:sz w:val="19"/>
-                <w:szCs w:val="19"/>
-              </w:rPr>
-              <w:t xml:space="preserve"> </w:t>
-            </w:r>
-            <w:r>
-              <w:rPr>
-                <w:rFonts w:ascii="Cascadia Mono" w:hAnsi="Cascadia Mono" w:cs="Cascadia Mono"/>
-                <w:color w:val="0000FF"/>
-                <w:sz w:val="19"/>
-                <w:szCs w:val="19"/>
-              </w:rPr>
-              <w:t>string</w:t>
-            </w:r>
-            <w:r>
-              <w:rPr>
-                <w:rFonts w:ascii="Cascadia Mono" w:hAnsi="Cascadia Mono" w:cs="Cascadia Mono"/>
-                <w:color w:val="000000"/>
-                <w:sz w:val="19"/>
-                <w:szCs w:val="19"/>
-              </w:rPr>
-              <w:t xml:space="preserve"> </w:t>
-            </w:r>
-            <w:proofErr w:type="spellStart"/>
-            <w:r>
-              <w:rPr>
-                <w:rFonts w:ascii="Cascadia Mono" w:hAnsi="Cascadia Mono" w:cs="Cascadia Mono"/>
-                <w:color w:val="000000"/>
-                <w:sz w:val="19"/>
-                <w:szCs w:val="19"/>
-              </w:rPr>
-              <w:t>GetName</w:t>
-            </w:r>
-            <w:proofErr w:type="spellEnd"/>
-            <w:r>
-              <w:rPr>
-                <w:rFonts w:ascii="Cascadia Mono" w:hAnsi="Cascadia Mono" w:cs="Cascadia Mono"/>
-                <w:color w:val="000000"/>
-                <w:sz w:val="19"/>
-                <w:szCs w:val="19"/>
-              </w:rPr>
-              <w:t>()</w:t>
-            </w:r>
-          </w:p>
-          <w:p>
-            <w:pPr>
-              <w:autoSpaceDE w:val="0"/>
-              <w:autoSpaceDN w:val="0"/>
-              <w:adjustRightInd w:val="0"/>
-              <w:spacing w:after="0" w:line="240" w:lineRule="auto"/>
-              <w:rPr>
-                <w:rFonts w:ascii="Cascadia Mono" w:hAnsi="Cascadia Mono" w:cs="Cascadia Mono"/>
-                <w:color w:val="000000"/>
-                <w:sz w:val="19"/>
-                <w:szCs w:val="19"/>
-              </w:rPr>
-            </w:pPr>
-            <w:r>
-              <w:rPr>
-                <w:rFonts w:ascii="Cascadia Mono" w:hAnsi="Cascadia Mono" w:cs="Cascadia Mono"/>
-                <w:color w:val="000000"/>
-                <w:sz w:val="19"/>
-                <w:szCs w:val="19"/>
-              </w:rPr>
-              <w:t xml:space="preserve">        {</w:t>
-            </w:r>
-          </w:p>
-          <w:p>
-            <w:pPr>
-              <w:autoSpaceDE w:val="0"/>
-              <w:autoSpaceDN w:val="0"/>
-              <w:adjustRightInd w:val="0"/>
-              <w:spacing w:after="0" w:line="240" w:lineRule="auto"/>
-              <w:rPr>
-                <w:rFonts w:ascii="Cascadia Mono" w:hAnsi="Cascadia Mono" w:cs="Cascadia Mono"/>
-                <w:color w:val="000000"/>
-                <w:sz w:val="19"/>
-                <w:szCs w:val="19"/>
-              </w:rPr>
-            </w:pPr>
-            <w:r>
-              <w:rPr>
-                <w:rFonts w:ascii="Cascadia Mono" w:hAnsi="Cascadia Mono" w:cs="Cascadia Mono"/>
-                <w:color w:val="000000"/>
-                <w:sz w:val="19"/>
-                <w:szCs w:val="19"/>
-              </w:rPr>
-              <w:t xml:space="preserve">            </w:t>
-            </w:r>
-            <w:r>
-              <w:rPr>
-                <w:rFonts w:ascii="Cascadia Mono" w:hAnsi="Cascadia Mono" w:cs="Cascadia Mono"/>
-                <w:color w:val="0000FF"/>
-                <w:sz w:val="19"/>
-                <w:szCs w:val="19"/>
-              </w:rPr>
-              <w:t>return</w:t>
-            </w:r>
-            <w:r>
-              <w:rPr>
-                <w:rFonts w:ascii="Cascadia Mono" w:hAnsi="Cascadia Mono" w:cs="Cascadia Mono"/>
-                <w:color w:val="000000"/>
-                <w:sz w:val="19"/>
-                <w:szCs w:val="19"/>
-              </w:rPr>
-              <w:t xml:space="preserve"> name;</w:t>
-            </w:r>
-          </w:p>
-          <w:p>
-            <w:pPr>
-              <w:autoSpaceDE w:val="0"/>
-              <w:autoSpaceDN w:val="0"/>
-              <w:adjustRightInd w:val="0"/>
-              <w:spacing w:after="0" w:line="240" w:lineRule="auto"/>
-              <w:rPr>
-                <w:rFonts w:ascii="Cascadia Mono" w:hAnsi="Cascadia Mono" w:cs="Cascadia Mono"/>
-                <w:color w:val="000000"/>
-                <w:sz w:val="19"/>
-                <w:szCs w:val="19"/>
-              </w:rPr>
-            </w:pPr>
-            <w:r>
-              <w:rPr>
-                <w:rFonts w:ascii="Cascadia Mono" w:hAnsi="Cascadia Mono" w:cs="Cascadia Mono"/>
-                <w:color w:val="000000"/>
-                <w:sz w:val="19"/>
-                <w:szCs w:val="19"/>
-              </w:rPr>
-              <w:t xml:space="preserve">        }</w:t>
-            </w:r>
-          </w:p>
-          <w:p>
-            <w:pPr>
-              <w:autoSpaceDE w:val="0"/>
-              <w:autoSpaceDN w:val="0"/>
-              <w:adjustRightInd w:val="0"/>
-              <w:spacing w:after="0" w:line="240" w:lineRule="auto"/>
-              <w:rPr>
-                <w:rFonts w:ascii="Cascadia Mono" w:hAnsi="Cascadia Mono" w:cs="Cascadia Mono"/>
-                <w:color w:val="000000"/>
-                <w:sz w:val="19"/>
-                <w:szCs w:val="19"/>
-              </w:rPr>
-            </w:pPr>
-          </w:p>
-          <w:p>
-            <w:pPr>
-              <w:autoSpaceDE w:val="0"/>
-              <w:autoSpaceDN w:val="0"/>
-              <w:adjustRightInd w:val="0"/>
-              <w:spacing w:after="0" w:line="240" w:lineRule="auto"/>
-              <w:rPr>
-                <w:rFonts w:ascii="Cascadia Mono" w:hAnsi="Cascadia Mono" w:cs="Cascadia Mono"/>
-                <w:color w:val="000000"/>
-                <w:sz w:val="19"/>
-                <w:szCs w:val="19"/>
-              </w:rPr>
-            </w:pPr>
-            <w:r>
-              <w:rPr>
-                <w:rFonts w:ascii="Cascadia Mono" w:hAnsi="Cascadia Mono" w:cs="Cascadia Mono"/>
-                <w:color w:val="000000"/>
-                <w:sz w:val="19"/>
-                <w:szCs w:val="19"/>
-              </w:rPr>
-              <w:t xml:space="preserve">        </w:t>
-            </w:r>
-            <w:r>
-              <w:rPr>
-                <w:rFonts w:ascii="Cascadia Mono" w:hAnsi="Cascadia Mono" w:cs="Cascadia Mono"/>
-                <w:color w:val="0000FF"/>
-                <w:sz w:val="19"/>
-                <w:szCs w:val="19"/>
-              </w:rPr>
-              <w:t>public</w:t>
-            </w:r>
-            <w:r>
-              <w:rPr>
-                <w:rFonts w:ascii="Cascadia Mono" w:hAnsi="Cascadia Mono" w:cs="Cascadia Mono"/>
-                <w:color w:val="000000"/>
-                <w:sz w:val="19"/>
-                <w:szCs w:val="19"/>
-              </w:rPr>
-              <w:t xml:space="preserve"> </w:t>
-            </w:r>
-            <w:r>
-              <w:rPr>
-                <w:rFonts w:ascii="Cascadia Mono" w:hAnsi="Cascadia Mono" w:cs="Cascadia Mono"/>
-                <w:color w:val="0000FF"/>
-                <w:sz w:val="19"/>
-                <w:szCs w:val="19"/>
-              </w:rPr>
-              <w:t>void</w:t>
-            </w:r>
-            <w:r>
-              <w:rPr>
-                <w:rFonts w:ascii="Cascadia Mono" w:hAnsi="Cascadia Mono" w:cs="Cascadia Mono"/>
-                <w:color w:val="000000"/>
-                <w:sz w:val="19"/>
-                <w:szCs w:val="19"/>
-              </w:rPr>
-              <w:t xml:space="preserve"> </w:t>
-            </w:r>
-            <w:proofErr w:type="spellStart"/>
-            <w:r>
-              <w:rPr>
-                <w:rFonts w:ascii="Cascadia Mono" w:hAnsi="Cascadia Mono" w:cs="Cascadia Mono"/>
-                <w:color w:val="000000"/>
-                <w:sz w:val="19"/>
-                <w:szCs w:val="19"/>
-              </w:rPr>
-              <w:t>SetCategory</w:t>
-            </w:r>
-            <w:proofErr w:type="spellEnd"/>
-            <w:r>
-              <w:rPr>
-                <w:rFonts w:ascii="Cascadia Mono" w:hAnsi="Cascadia Mono" w:cs="Cascadia Mono"/>
-                <w:color w:val="000000"/>
-                <w:sz w:val="19"/>
-                <w:szCs w:val="19"/>
-              </w:rPr>
-              <w:t>(</w:t>
-            </w:r>
-            <w:r>
-              <w:rPr>
-                <w:rFonts w:ascii="Cascadia Mono" w:hAnsi="Cascadia Mono" w:cs="Cascadia Mono"/>
-                <w:color w:val="0000FF"/>
-                <w:sz w:val="19"/>
-                <w:szCs w:val="19"/>
-              </w:rPr>
-              <w:t>string</w:t>
-            </w:r>
-            <w:r>
-              <w:rPr>
-                <w:rFonts w:ascii="Cascadia Mono" w:hAnsi="Cascadia Mono" w:cs="Cascadia Mono"/>
-                <w:color w:val="000000"/>
-                <w:sz w:val="19"/>
-                <w:szCs w:val="19"/>
-              </w:rPr>
-              <w:t xml:space="preserve"> </w:t>
-            </w:r>
-            <w:proofErr w:type="spellStart"/>
-            <w:r>
-              <w:rPr>
-                <w:rFonts w:ascii="Cascadia Mono" w:hAnsi="Cascadia Mono" w:cs="Cascadia Mono"/>
-                <w:color w:val="000000"/>
-                <w:sz w:val="19"/>
-                <w:szCs w:val="19"/>
-              </w:rPr>
-              <w:t>newCategory</w:t>
-            </w:r>
-            <w:proofErr w:type="spellEnd"/>
-            <w:r>
-              <w:rPr>
-                <w:rFonts w:ascii="Cascadia Mono" w:hAnsi="Cascadia Mono" w:cs="Cascadia Mono"/>
-                <w:color w:val="000000"/>
-                <w:sz w:val="19"/>
-                <w:szCs w:val="19"/>
-              </w:rPr>
-              <w:t>)</w:t>
-            </w:r>
-          </w:p>
-          <w:p>
-            <w:pPr>
-              <w:autoSpaceDE w:val="0"/>
-              <w:autoSpaceDN w:val="0"/>
-              <w:adjustRightInd w:val="0"/>
-              <w:spacing w:after="0" w:line="240" w:lineRule="auto"/>
-              <w:rPr>
-                <w:rFonts w:ascii="Cascadia Mono" w:hAnsi="Cascadia Mono" w:cs="Cascadia Mono"/>
-                <w:color w:val="000000"/>
-                <w:sz w:val="19"/>
-                <w:szCs w:val="19"/>
-              </w:rPr>
-            </w:pPr>
-            <w:r>
-              <w:rPr>
-                <w:rFonts w:ascii="Cascadia Mono" w:hAnsi="Cascadia Mono" w:cs="Cascadia Mono"/>
-                <w:color w:val="000000"/>
-                <w:sz w:val="19"/>
-                <w:szCs w:val="19"/>
-              </w:rPr>
-              <w:t xml:space="preserve">        {</w:t>
-            </w:r>
-          </w:p>
-          <w:p>
-            <w:pPr>
-              <w:autoSpaceDE w:val="0"/>
-              <w:autoSpaceDN w:val="0"/>
-              <w:adjustRightInd w:val="0"/>
-              <w:spacing w:after="0" w:line="240" w:lineRule="auto"/>
-              <w:rPr>
-                <w:rFonts w:ascii="Cascadia Mono" w:hAnsi="Cascadia Mono" w:cs="Cascadia Mono"/>
-                <w:color w:val="000000"/>
-                <w:sz w:val="19"/>
-                <w:szCs w:val="19"/>
-              </w:rPr>
-            </w:pPr>
-            <w:r>
-              <w:rPr>
-                <w:rFonts w:ascii="Cascadia Mono" w:hAnsi="Cascadia Mono" w:cs="Cascadia Mono"/>
-                <w:color w:val="000000"/>
-                <w:sz w:val="19"/>
-                <w:szCs w:val="19"/>
-              </w:rPr>
-              <w:t xml:space="preserve">            category = </w:t>
-            </w:r>
-            <w:proofErr w:type="spellStart"/>
-            <w:r>
-              <w:rPr>
-                <w:rFonts w:ascii="Cascadia Mono" w:hAnsi="Cascadia Mono" w:cs="Cascadia Mono"/>
-                <w:color w:val="000000"/>
-                <w:sz w:val="19"/>
-                <w:szCs w:val="19"/>
-              </w:rPr>
-              <w:t>newCategory</w:t>
-            </w:r>
-            <w:proofErr w:type="spellEnd"/>
-            <w:r>
-              <w:rPr>
-                <w:rFonts w:ascii="Cascadia Mono" w:hAnsi="Cascadia Mono" w:cs="Cascadia Mono"/>
-                <w:color w:val="000000"/>
-                <w:sz w:val="19"/>
-                <w:szCs w:val="19"/>
-              </w:rPr>
-              <w:t>;</w:t>
-            </w:r>
-          </w:p>
-          <w:p>
-            <w:pPr>
-              <w:autoSpaceDE w:val="0"/>
-              <w:autoSpaceDN w:val="0"/>
-              <w:adjustRightInd w:val="0"/>
-              <w:spacing w:after="0" w:line="240" w:lineRule="auto"/>
-              <w:rPr>
-                <w:rFonts w:ascii="Cascadia Mono" w:hAnsi="Cascadia Mono" w:cs="Cascadia Mono"/>
-                <w:color w:val="000000"/>
-                <w:sz w:val="19"/>
-                <w:szCs w:val="19"/>
-              </w:rPr>
-            </w:pPr>
-            <w:r>
-              <w:rPr>
-                <w:rFonts w:ascii="Cascadia Mono" w:hAnsi="Cascadia Mono" w:cs="Cascadia Mono"/>
-                <w:color w:val="000000"/>
-                <w:sz w:val="19"/>
-                <w:szCs w:val="19"/>
-              </w:rPr>
-              <w:t xml:space="preserve">        }</w:t>
-            </w:r>
-          </w:p>
-          <w:p>
-            <w:pPr>
-              <w:autoSpaceDE w:val="0"/>
-              <w:autoSpaceDN w:val="0"/>
-              <w:adjustRightInd w:val="0"/>
-              <w:spacing w:after="0" w:line="240" w:lineRule="auto"/>
-              <w:rPr>
-                <w:rFonts w:ascii="Cascadia Mono" w:hAnsi="Cascadia Mono" w:cs="Cascadia Mono"/>
-                <w:color w:val="000000"/>
-                <w:sz w:val="19"/>
-                <w:szCs w:val="19"/>
-              </w:rPr>
-            </w:pPr>
-          </w:p>
-          <w:p>
-            <w:pPr>
-              <w:autoSpaceDE w:val="0"/>
-              <w:autoSpaceDN w:val="0"/>
-              <w:adjustRightInd w:val="0"/>
-              <w:spacing w:after="0" w:line="240" w:lineRule="auto"/>
-              <w:rPr>
-                <w:rFonts w:ascii="Cascadia Mono" w:hAnsi="Cascadia Mono" w:cs="Cascadia Mono"/>
-                <w:color w:val="000000"/>
-                <w:sz w:val="19"/>
-                <w:szCs w:val="19"/>
-              </w:rPr>
-            </w:pPr>
-            <w:r>
-              <w:rPr>
-                <w:rFonts w:ascii="Cascadia Mono" w:hAnsi="Cascadia Mono" w:cs="Cascadia Mono"/>
-                <w:color w:val="000000"/>
-                <w:sz w:val="19"/>
-                <w:szCs w:val="19"/>
-              </w:rPr>
-              <w:t xml:space="preserve">        </w:t>
-            </w:r>
-            <w:r>
-              <w:rPr>
-                <w:rFonts w:ascii="Cascadia Mono" w:hAnsi="Cascadia Mono" w:cs="Cascadia Mono"/>
-                <w:color w:val="0000FF"/>
-                <w:sz w:val="19"/>
-                <w:szCs w:val="19"/>
-              </w:rPr>
-              <w:t>public</w:t>
-            </w:r>
-            <w:r>
-              <w:rPr>
-                <w:rFonts w:ascii="Cascadia Mono" w:hAnsi="Cascadia Mono" w:cs="Cascadia Mono"/>
-                <w:color w:val="000000"/>
-                <w:sz w:val="19"/>
-                <w:szCs w:val="19"/>
-              </w:rPr>
-              <w:t xml:space="preserve"> </w:t>
-            </w:r>
-            <w:r>
-              <w:rPr>
-                <w:rFonts w:ascii="Cascadia Mono" w:hAnsi="Cascadia Mono" w:cs="Cascadia Mono"/>
-                <w:color w:val="0000FF"/>
-                <w:sz w:val="19"/>
-                <w:szCs w:val="19"/>
-              </w:rPr>
-              <w:t>string</w:t>
-            </w:r>
-            <w:r>
-              <w:rPr>
-                <w:rFonts w:ascii="Cascadia Mono" w:hAnsi="Cascadia Mono" w:cs="Cascadia Mono"/>
-                <w:color w:val="000000"/>
-                <w:sz w:val="19"/>
-                <w:szCs w:val="19"/>
-              </w:rPr>
-              <w:t xml:space="preserve"> </w:t>
-            </w:r>
-            <w:proofErr w:type="spellStart"/>
-            <w:r>
-              <w:rPr>
-                <w:rFonts w:ascii="Cascadia Mono" w:hAnsi="Cascadia Mono" w:cs="Cascadia Mono"/>
-                <w:color w:val="000000"/>
-                <w:sz w:val="19"/>
-                <w:szCs w:val="19"/>
-              </w:rPr>
-              <w:t>GetCategory</w:t>
-            </w:r>
-            <w:proofErr w:type="spellEnd"/>
-            <w:r>
-              <w:rPr>
-                <w:rFonts w:ascii="Cascadia Mono" w:hAnsi="Cascadia Mono" w:cs="Cascadia Mono"/>
-                <w:color w:val="000000"/>
-                <w:sz w:val="19"/>
-                <w:szCs w:val="19"/>
-              </w:rPr>
-              <w:t>()</w:t>
-            </w:r>
-          </w:p>
-          <w:p>
-            <w:pPr>
-              <w:autoSpaceDE w:val="0"/>
-              <w:autoSpaceDN w:val="0"/>
-              <w:adjustRightInd w:val="0"/>
-              <w:spacing w:after="0" w:line="240" w:lineRule="auto"/>
-              <w:rPr>
-                <w:rFonts w:ascii="Cascadia Mono" w:hAnsi="Cascadia Mono" w:cs="Cascadia Mono"/>
-                <w:color w:val="000000"/>
-                <w:sz w:val="19"/>
-                <w:szCs w:val="19"/>
-              </w:rPr>
-            </w:pPr>
-            <w:r>
-              <w:rPr>
-                <w:rFonts w:ascii="Cascadia Mono" w:hAnsi="Cascadia Mono" w:cs="Cascadia Mono"/>
-                <w:color w:val="000000"/>
-                <w:sz w:val="19"/>
-                <w:szCs w:val="19"/>
-              </w:rPr>
-              <w:t xml:space="preserve">        {</w:t>
-            </w:r>
-          </w:p>
-          <w:p>
-            <w:pPr>
-              <w:autoSpaceDE w:val="0"/>
-              <w:autoSpaceDN w:val="0"/>
-              <w:adjustRightInd w:val="0"/>
-              <w:spacing w:after="0" w:line="240" w:lineRule="auto"/>
-              <w:rPr>
-                <w:rFonts w:ascii="Cascadia Mono" w:hAnsi="Cascadia Mono" w:cs="Cascadia Mono"/>
-                <w:color w:val="000000"/>
-                <w:sz w:val="19"/>
-                <w:szCs w:val="19"/>
-              </w:rPr>
-            </w:pPr>
-            <w:r>
-              <w:rPr>
-                <w:rFonts w:ascii="Cascadia Mono" w:hAnsi="Cascadia Mono" w:cs="Cascadia Mono"/>
-                <w:color w:val="000000"/>
-                <w:sz w:val="19"/>
-                <w:szCs w:val="19"/>
-              </w:rPr>
-              <w:t xml:space="preserve">            </w:t>
-            </w:r>
-            <w:r>
-              <w:rPr>
-                <w:rFonts w:ascii="Cascadia Mono" w:hAnsi="Cascadia Mono" w:cs="Cascadia Mono"/>
-                <w:color w:val="0000FF"/>
-                <w:sz w:val="19"/>
-                <w:szCs w:val="19"/>
-              </w:rPr>
-              <w:t>return</w:t>
-            </w:r>
-            <w:r>
-              <w:rPr>
-                <w:rFonts w:ascii="Cascadia Mono" w:hAnsi="Cascadia Mono" w:cs="Cascadia Mono"/>
-                <w:color w:val="000000"/>
-                <w:sz w:val="19"/>
-                <w:szCs w:val="19"/>
-              </w:rPr>
-              <w:t xml:space="preserve"> category;</w:t>
-            </w:r>
-          </w:p>
-          <w:p>
-            <w:pPr>
-              <w:autoSpaceDE w:val="0"/>
-              <w:autoSpaceDN w:val="0"/>
-              <w:adjustRightInd w:val="0"/>
-              <w:spacing w:after="0" w:line="240" w:lineRule="auto"/>
-              <w:rPr>
-                <w:rFonts w:ascii="Cascadia Mono" w:hAnsi="Cascadia Mono" w:cs="Cascadia Mono"/>
-                <w:color w:val="000000"/>
-                <w:sz w:val="19"/>
-                <w:szCs w:val="19"/>
-              </w:rPr>
-            </w:pPr>
-            <w:r>
-              <w:rPr>
-                <w:rFonts w:ascii="Cascadia Mono" w:hAnsi="Cascadia Mono" w:cs="Cascadia Mono"/>
-                <w:color w:val="000000"/>
-                <w:sz w:val="19"/>
-                <w:szCs w:val="19"/>
-              </w:rPr>
-              <w:lastRenderedPageBreak/>
-              <w:t xml:space="preserve">        }</w:t>
-            </w:r>
-          </w:p>
-          <w:p>
-            <w:pPr>
-              <w:autoSpaceDE w:val="0"/>
-              <w:autoSpaceDN w:val="0"/>
-              <w:adjustRightInd w:val="0"/>
-              <w:spacing w:after="0" w:line="240" w:lineRule="auto"/>
-              <w:rPr>
-                <w:rFonts w:ascii="Cascadia Mono" w:hAnsi="Cascadia Mono" w:cs="Cascadia Mono"/>
-                <w:color w:val="000000"/>
-                <w:sz w:val="19"/>
-                <w:szCs w:val="19"/>
-              </w:rPr>
-            </w:pPr>
-          </w:p>
-          <w:p>
-            <w:pPr>
-              <w:autoSpaceDE w:val="0"/>
-              <w:autoSpaceDN w:val="0"/>
-              <w:adjustRightInd w:val="0"/>
-              <w:spacing w:after="0" w:line="240" w:lineRule="auto"/>
-              <w:rPr>
-                <w:rFonts w:ascii="Cascadia Mono" w:hAnsi="Cascadia Mono" w:cs="Cascadia Mono"/>
-                <w:color w:val="000000"/>
-                <w:sz w:val="19"/>
-                <w:szCs w:val="19"/>
-              </w:rPr>
-            </w:pPr>
-            <w:r>
-              <w:rPr>
-                <w:rFonts w:ascii="Cascadia Mono" w:hAnsi="Cascadia Mono" w:cs="Cascadia Mono"/>
-                <w:color w:val="000000"/>
-                <w:sz w:val="19"/>
-                <w:szCs w:val="19"/>
-              </w:rPr>
-              <w:t xml:space="preserve">        </w:t>
-            </w:r>
-            <w:r>
-              <w:rPr>
-                <w:rFonts w:ascii="Cascadia Mono" w:hAnsi="Cascadia Mono" w:cs="Cascadia Mono"/>
-                <w:color w:val="0000FF"/>
-                <w:sz w:val="19"/>
-                <w:szCs w:val="19"/>
-              </w:rPr>
-              <w:t>public</w:t>
-            </w:r>
-            <w:r>
-              <w:rPr>
-                <w:rFonts w:ascii="Cascadia Mono" w:hAnsi="Cascadia Mono" w:cs="Cascadia Mono"/>
-                <w:color w:val="000000"/>
-                <w:sz w:val="19"/>
-                <w:szCs w:val="19"/>
-              </w:rPr>
-              <w:t xml:space="preserve"> </w:t>
-            </w:r>
-            <w:r>
-              <w:rPr>
-                <w:rFonts w:ascii="Cascadia Mono" w:hAnsi="Cascadia Mono" w:cs="Cascadia Mono"/>
-                <w:color w:val="0000FF"/>
-                <w:sz w:val="19"/>
-                <w:szCs w:val="19"/>
-              </w:rPr>
-              <w:t>void</w:t>
-            </w:r>
-            <w:r>
-              <w:rPr>
-                <w:rFonts w:ascii="Cascadia Mono" w:hAnsi="Cascadia Mono" w:cs="Cascadia Mono"/>
-                <w:color w:val="000000"/>
-                <w:sz w:val="19"/>
-                <w:szCs w:val="19"/>
-              </w:rPr>
-              <w:t xml:space="preserve"> </w:t>
-            </w:r>
-            <w:proofErr w:type="spellStart"/>
-            <w:r>
-              <w:rPr>
-                <w:rFonts w:ascii="Cascadia Mono" w:hAnsi="Cascadia Mono" w:cs="Cascadia Mono"/>
-                <w:color w:val="000000"/>
-                <w:sz w:val="19"/>
-                <w:szCs w:val="19"/>
-              </w:rPr>
-              <w:t>SetStructure</w:t>
-            </w:r>
-            <w:proofErr w:type="spellEnd"/>
-            <w:r>
-              <w:rPr>
-                <w:rFonts w:ascii="Cascadia Mono" w:hAnsi="Cascadia Mono" w:cs="Cascadia Mono"/>
-                <w:color w:val="000000"/>
-                <w:sz w:val="19"/>
-                <w:szCs w:val="19"/>
-              </w:rPr>
-              <w:t>(</w:t>
-            </w:r>
-            <w:r>
-              <w:rPr>
-                <w:rFonts w:ascii="Cascadia Mono" w:hAnsi="Cascadia Mono" w:cs="Cascadia Mono"/>
-                <w:color w:val="0000FF"/>
-                <w:sz w:val="19"/>
-                <w:szCs w:val="19"/>
-              </w:rPr>
-              <w:t>string</w:t>
-            </w:r>
-            <w:r>
-              <w:rPr>
-                <w:rFonts w:ascii="Cascadia Mono" w:hAnsi="Cascadia Mono" w:cs="Cascadia Mono"/>
-                <w:color w:val="000000"/>
-                <w:sz w:val="19"/>
-                <w:szCs w:val="19"/>
-              </w:rPr>
-              <w:t xml:space="preserve"> </w:t>
-            </w:r>
-            <w:proofErr w:type="spellStart"/>
-            <w:r>
-              <w:rPr>
-                <w:rFonts w:ascii="Cascadia Mono" w:hAnsi="Cascadia Mono" w:cs="Cascadia Mono"/>
-                <w:color w:val="000000"/>
-                <w:sz w:val="19"/>
-                <w:szCs w:val="19"/>
-              </w:rPr>
-              <w:t>newStructure</w:t>
-            </w:r>
-            <w:proofErr w:type="spellEnd"/>
-            <w:r>
-              <w:rPr>
-                <w:rFonts w:ascii="Cascadia Mono" w:hAnsi="Cascadia Mono" w:cs="Cascadia Mono"/>
-                <w:color w:val="000000"/>
-                <w:sz w:val="19"/>
-                <w:szCs w:val="19"/>
-              </w:rPr>
-              <w:t>)</w:t>
-            </w:r>
-          </w:p>
-          <w:p>
-            <w:pPr>
-              <w:autoSpaceDE w:val="0"/>
-              <w:autoSpaceDN w:val="0"/>
-              <w:adjustRightInd w:val="0"/>
-              <w:spacing w:after="0" w:line="240" w:lineRule="auto"/>
-              <w:rPr>
-                <w:rFonts w:ascii="Cascadia Mono" w:hAnsi="Cascadia Mono" w:cs="Cascadia Mono"/>
-                <w:color w:val="000000"/>
-                <w:sz w:val="19"/>
-                <w:szCs w:val="19"/>
-              </w:rPr>
-            </w:pPr>
-            <w:r>
-              <w:rPr>
-                <w:rFonts w:ascii="Cascadia Mono" w:hAnsi="Cascadia Mono" w:cs="Cascadia Mono"/>
-                <w:color w:val="000000"/>
-                <w:sz w:val="19"/>
-                <w:szCs w:val="19"/>
-              </w:rPr>
-              <w:t xml:space="preserve">        {</w:t>
-            </w:r>
-          </w:p>
-          <w:p>
-            <w:pPr>
-              <w:autoSpaceDE w:val="0"/>
-              <w:autoSpaceDN w:val="0"/>
-              <w:adjustRightInd w:val="0"/>
-              <w:spacing w:after="0" w:line="240" w:lineRule="auto"/>
-              <w:rPr>
-                <w:rFonts w:ascii="Cascadia Mono" w:hAnsi="Cascadia Mono" w:cs="Cascadia Mono"/>
-                <w:color w:val="000000"/>
-                <w:sz w:val="19"/>
-                <w:szCs w:val="19"/>
-              </w:rPr>
-            </w:pPr>
-            <w:r>
-              <w:rPr>
-                <w:rFonts w:ascii="Cascadia Mono" w:hAnsi="Cascadia Mono" w:cs="Cascadia Mono"/>
-                <w:color w:val="000000"/>
-                <w:sz w:val="19"/>
-                <w:szCs w:val="19"/>
-              </w:rPr>
-              <w:t xml:space="preserve">            structure = </w:t>
-            </w:r>
-            <w:proofErr w:type="spellStart"/>
-            <w:r>
-              <w:rPr>
-                <w:rFonts w:ascii="Cascadia Mono" w:hAnsi="Cascadia Mono" w:cs="Cascadia Mono"/>
-                <w:color w:val="000000"/>
-                <w:sz w:val="19"/>
-                <w:szCs w:val="19"/>
-              </w:rPr>
-              <w:t>newStructure</w:t>
-            </w:r>
-            <w:proofErr w:type="spellEnd"/>
-            <w:r>
-              <w:rPr>
-                <w:rFonts w:ascii="Cascadia Mono" w:hAnsi="Cascadia Mono" w:cs="Cascadia Mono"/>
-                <w:color w:val="000000"/>
-                <w:sz w:val="19"/>
-                <w:szCs w:val="19"/>
-              </w:rPr>
-              <w:t>;</w:t>
-            </w:r>
-          </w:p>
-          <w:p>
-            <w:pPr>
-              <w:autoSpaceDE w:val="0"/>
-              <w:autoSpaceDN w:val="0"/>
-              <w:adjustRightInd w:val="0"/>
-              <w:spacing w:after="0" w:line="240" w:lineRule="auto"/>
-              <w:rPr>
-                <w:rFonts w:ascii="Cascadia Mono" w:hAnsi="Cascadia Mono" w:cs="Cascadia Mono"/>
-                <w:color w:val="000000"/>
-                <w:sz w:val="19"/>
-                <w:szCs w:val="19"/>
-              </w:rPr>
-            </w:pPr>
-            <w:r>
-              <w:rPr>
-                <w:rFonts w:ascii="Cascadia Mono" w:hAnsi="Cascadia Mono" w:cs="Cascadia Mono"/>
-                <w:color w:val="000000"/>
-                <w:sz w:val="19"/>
-                <w:szCs w:val="19"/>
-              </w:rPr>
-              <w:t xml:space="preserve">        }</w:t>
-            </w:r>
-          </w:p>
-          <w:p>
-            <w:pPr>
-              <w:autoSpaceDE w:val="0"/>
-              <w:autoSpaceDN w:val="0"/>
-              <w:adjustRightInd w:val="0"/>
-              <w:spacing w:after="0" w:line="240" w:lineRule="auto"/>
-              <w:rPr>
-                <w:rFonts w:ascii="Cascadia Mono" w:hAnsi="Cascadia Mono" w:cs="Cascadia Mono"/>
-                <w:color w:val="000000"/>
-                <w:sz w:val="19"/>
-                <w:szCs w:val="19"/>
-              </w:rPr>
-            </w:pPr>
-          </w:p>
-          <w:p>
-            <w:pPr>
-              <w:autoSpaceDE w:val="0"/>
-              <w:autoSpaceDN w:val="0"/>
-              <w:adjustRightInd w:val="0"/>
-              <w:spacing w:after="0" w:line="240" w:lineRule="auto"/>
-              <w:rPr>
-                <w:rFonts w:ascii="Cascadia Mono" w:hAnsi="Cascadia Mono" w:cs="Cascadia Mono"/>
-                <w:color w:val="000000"/>
-                <w:sz w:val="19"/>
-                <w:szCs w:val="19"/>
-              </w:rPr>
-            </w:pPr>
-            <w:r>
-              <w:rPr>
-                <w:rFonts w:ascii="Cascadia Mono" w:hAnsi="Cascadia Mono" w:cs="Cascadia Mono"/>
-                <w:color w:val="000000"/>
-                <w:sz w:val="19"/>
-                <w:szCs w:val="19"/>
-              </w:rPr>
-              <w:t xml:space="preserve">        </w:t>
-            </w:r>
-            <w:r>
-              <w:rPr>
-                <w:rFonts w:ascii="Cascadia Mono" w:hAnsi="Cascadia Mono" w:cs="Cascadia Mono"/>
-                <w:color w:val="0000FF"/>
-                <w:sz w:val="19"/>
-                <w:szCs w:val="19"/>
-              </w:rPr>
-              <w:t>public</w:t>
-            </w:r>
-            <w:r>
-              <w:rPr>
-                <w:rFonts w:ascii="Cascadia Mono" w:hAnsi="Cascadia Mono" w:cs="Cascadia Mono"/>
-                <w:color w:val="000000"/>
-                <w:sz w:val="19"/>
-                <w:szCs w:val="19"/>
-              </w:rPr>
-              <w:t xml:space="preserve"> </w:t>
-            </w:r>
-            <w:r>
-              <w:rPr>
-                <w:rFonts w:ascii="Cascadia Mono" w:hAnsi="Cascadia Mono" w:cs="Cascadia Mono"/>
-                <w:color w:val="0000FF"/>
-                <w:sz w:val="19"/>
-                <w:szCs w:val="19"/>
-              </w:rPr>
-              <w:t>string</w:t>
-            </w:r>
-            <w:r>
-              <w:rPr>
-                <w:rFonts w:ascii="Cascadia Mono" w:hAnsi="Cascadia Mono" w:cs="Cascadia Mono"/>
-                <w:color w:val="000000"/>
-                <w:sz w:val="19"/>
-                <w:szCs w:val="19"/>
-              </w:rPr>
-              <w:t xml:space="preserve"> </w:t>
-            </w:r>
-            <w:proofErr w:type="spellStart"/>
-            <w:r>
-              <w:rPr>
-                <w:rFonts w:ascii="Cascadia Mono" w:hAnsi="Cascadia Mono" w:cs="Cascadia Mono"/>
-                <w:color w:val="000000"/>
-                <w:sz w:val="19"/>
-                <w:szCs w:val="19"/>
-              </w:rPr>
-              <w:t>GetStructure</w:t>
-            </w:r>
-            <w:proofErr w:type="spellEnd"/>
-            <w:r>
-              <w:rPr>
-                <w:rFonts w:ascii="Cascadia Mono" w:hAnsi="Cascadia Mono" w:cs="Cascadia Mono"/>
-                <w:color w:val="000000"/>
-                <w:sz w:val="19"/>
-                <w:szCs w:val="19"/>
-              </w:rPr>
-              <w:t>()</w:t>
-            </w:r>
-          </w:p>
-          <w:p>
-            <w:pPr>
-              <w:autoSpaceDE w:val="0"/>
-              <w:autoSpaceDN w:val="0"/>
-              <w:adjustRightInd w:val="0"/>
-              <w:spacing w:after="0" w:line="240" w:lineRule="auto"/>
-              <w:rPr>
-                <w:rFonts w:ascii="Cascadia Mono" w:hAnsi="Cascadia Mono" w:cs="Cascadia Mono"/>
-                <w:color w:val="000000"/>
-                <w:sz w:val="19"/>
-                <w:szCs w:val="19"/>
-              </w:rPr>
-            </w:pPr>
-            <w:r>
-              <w:rPr>
-                <w:rFonts w:ascii="Cascadia Mono" w:hAnsi="Cascadia Mono" w:cs="Cascadia Mono"/>
-                <w:color w:val="000000"/>
-                <w:sz w:val="19"/>
-                <w:szCs w:val="19"/>
-              </w:rPr>
-              <w:t xml:space="preserve">        {</w:t>
-            </w:r>
-          </w:p>
-          <w:p>
-            <w:pPr>
-              <w:autoSpaceDE w:val="0"/>
-              <w:autoSpaceDN w:val="0"/>
-              <w:adjustRightInd w:val="0"/>
-              <w:spacing w:after="0" w:line="240" w:lineRule="auto"/>
-              <w:rPr>
-                <w:rFonts w:ascii="Cascadia Mono" w:hAnsi="Cascadia Mono" w:cs="Cascadia Mono"/>
-                <w:color w:val="000000"/>
-                <w:sz w:val="19"/>
-                <w:szCs w:val="19"/>
-              </w:rPr>
-            </w:pPr>
-            <w:r>
-              <w:rPr>
-                <w:rFonts w:ascii="Cascadia Mono" w:hAnsi="Cascadia Mono" w:cs="Cascadia Mono"/>
-                <w:color w:val="000000"/>
-                <w:sz w:val="19"/>
-                <w:szCs w:val="19"/>
-              </w:rPr>
-              <w:t xml:space="preserve">            </w:t>
-            </w:r>
-            <w:r>
-              <w:rPr>
-                <w:rFonts w:ascii="Cascadia Mono" w:hAnsi="Cascadia Mono" w:cs="Cascadia Mono"/>
-                <w:color w:val="0000FF"/>
-                <w:sz w:val="19"/>
-                <w:szCs w:val="19"/>
-              </w:rPr>
-              <w:t>return</w:t>
-            </w:r>
-            <w:r>
-              <w:rPr>
-                <w:rFonts w:ascii="Cascadia Mono" w:hAnsi="Cascadia Mono" w:cs="Cascadia Mono"/>
-                <w:color w:val="000000"/>
-                <w:sz w:val="19"/>
-                <w:szCs w:val="19"/>
-              </w:rPr>
-              <w:t xml:space="preserve"> structure;</w:t>
-            </w:r>
-          </w:p>
-          <w:p>
-            <w:pPr>
-              <w:autoSpaceDE w:val="0"/>
-              <w:autoSpaceDN w:val="0"/>
-              <w:adjustRightInd w:val="0"/>
-              <w:spacing w:after="0" w:line="240" w:lineRule="auto"/>
-              <w:rPr>
-                <w:rFonts w:ascii="Cascadia Mono" w:hAnsi="Cascadia Mono" w:cs="Cascadia Mono"/>
-                <w:color w:val="000000"/>
-                <w:sz w:val="19"/>
-                <w:szCs w:val="19"/>
-              </w:rPr>
-            </w:pPr>
-            <w:r>
-              <w:rPr>
-                <w:rFonts w:ascii="Cascadia Mono" w:hAnsi="Cascadia Mono" w:cs="Cascadia Mono"/>
-                <w:color w:val="000000"/>
-                <w:sz w:val="19"/>
-                <w:szCs w:val="19"/>
-              </w:rPr>
-              <w:t xml:space="preserve">        }</w:t>
-            </w:r>
-          </w:p>
-          <w:p>
-            <w:pPr>
-              <w:autoSpaceDE w:val="0"/>
-              <w:autoSpaceDN w:val="0"/>
-              <w:adjustRightInd w:val="0"/>
-              <w:spacing w:after="0" w:line="240" w:lineRule="auto"/>
-              <w:rPr>
-                <w:rFonts w:ascii="Cascadia Mono" w:hAnsi="Cascadia Mono" w:cs="Cascadia Mono"/>
-                <w:color w:val="000000"/>
-                <w:sz w:val="19"/>
-                <w:szCs w:val="19"/>
-              </w:rPr>
-            </w:pPr>
-          </w:p>
-          <w:p>
-            <w:pPr>
-              <w:autoSpaceDE w:val="0"/>
-              <w:autoSpaceDN w:val="0"/>
-              <w:adjustRightInd w:val="0"/>
-              <w:spacing w:after="0" w:line="240" w:lineRule="auto"/>
-              <w:rPr>
-                <w:rFonts w:ascii="Cascadia Mono" w:hAnsi="Cascadia Mono" w:cs="Cascadia Mono"/>
-                <w:color w:val="000000"/>
-                <w:sz w:val="19"/>
-                <w:szCs w:val="19"/>
-              </w:rPr>
-            </w:pPr>
-            <w:r>
-              <w:rPr>
-                <w:rFonts w:ascii="Cascadia Mono" w:hAnsi="Cascadia Mono" w:cs="Cascadia Mono"/>
-                <w:color w:val="000000"/>
-                <w:sz w:val="19"/>
-                <w:szCs w:val="19"/>
-              </w:rPr>
-              <w:t xml:space="preserve">        </w:t>
-            </w:r>
-            <w:r>
-              <w:rPr>
-                <w:rFonts w:ascii="Cascadia Mono" w:hAnsi="Cascadia Mono" w:cs="Cascadia Mono"/>
-                <w:color w:val="0000FF"/>
-                <w:sz w:val="19"/>
-                <w:szCs w:val="19"/>
-              </w:rPr>
-              <w:t>public</w:t>
-            </w:r>
-            <w:r>
-              <w:rPr>
-                <w:rFonts w:ascii="Cascadia Mono" w:hAnsi="Cascadia Mono" w:cs="Cascadia Mono"/>
-                <w:color w:val="000000"/>
-                <w:sz w:val="19"/>
-                <w:szCs w:val="19"/>
-              </w:rPr>
-              <w:t xml:space="preserve"> </w:t>
-            </w:r>
-            <w:r>
-              <w:rPr>
-                <w:rFonts w:ascii="Cascadia Mono" w:hAnsi="Cascadia Mono" w:cs="Cascadia Mono"/>
-                <w:color w:val="0000FF"/>
-                <w:sz w:val="19"/>
-                <w:szCs w:val="19"/>
-              </w:rPr>
-              <w:t>void</w:t>
-            </w:r>
-            <w:r>
-              <w:rPr>
-                <w:rFonts w:ascii="Cascadia Mono" w:hAnsi="Cascadia Mono" w:cs="Cascadia Mono"/>
-                <w:color w:val="000000"/>
-                <w:sz w:val="19"/>
-                <w:szCs w:val="19"/>
-              </w:rPr>
-              <w:t xml:space="preserve"> </w:t>
-            </w:r>
-            <w:proofErr w:type="spellStart"/>
-            <w:r>
-              <w:rPr>
-                <w:rFonts w:ascii="Cascadia Mono" w:hAnsi="Cascadia Mono" w:cs="Cascadia Mono"/>
-                <w:color w:val="000000"/>
-                <w:sz w:val="19"/>
-                <w:szCs w:val="19"/>
-              </w:rPr>
-              <w:t>SetDefinition</w:t>
-            </w:r>
-            <w:proofErr w:type="spellEnd"/>
-            <w:r>
-              <w:rPr>
-                <w:rFonts w:ascii="Cascadia Mono" w:hAnsi="Cascadia Mono" w:cs="Cascadia Mono"/>
-                <w:color w:val="000000"/>
-                <w:sz w:val="19"/>
-                <w:szCs w:val="19"/>
-              </w:rPr>
-              <w:t>(</w:t>
-            </w:r>
-            <w:r>
-              <w:rPr>
-                <w:rFonts w:ascii="Cascadia Mono" w:hAnsi="Cascadia Mono" w:cs="Cascadia Mono"/>
-                <w:color w:val="0000FF"/>
-                <w:sz w:val="19"/>
-                <w:szCs w:val="19"/>
-              </w:rPr>
-              <w:t>string</w:t>
-            </w:r>
-            <w:r>
-              <w:rPr>
-                <w:rFonts w:ascii="Cascadia Mono" w:hAnsi="Cascadia Mono" w:cs="Cascadia Mono"/>
-                <w:color w:val="000000"/>
-                <w:sz w:val="19"/>
-                <w:szCs w:val="19"/>
-              </w:rPr>
-              <w:t xml:space="preserve"> </w:t>
-            </w:r>
-            <w:proofErr w:type="spellStart"/>
-            <w:r>
-              <w:rPr>
-                <w:rFonts w:ascii="Cascadia Mono" w:hAnsi="Cascadia Mono" w:cs="Cascadia Mono"/>
-                <w:color w:val="000000"/>
-                <w:sz w:val="19"/>
-                <w:szCs w:val="19"/>
-              </w:rPr>
-              <w:t>newDefinition</w:t>
-            </w:r>
-            <w:proofErr w:type="spellEnd"/>
-            <w:r>
-              <w:rPr>
-                <w:rFonts w:ascii="Cascadia Mono" w:hAnsi="Cascadia Mono" w:cs="Cascadia Mono"/>
-                <w:color w:val="000000"/>
-                <w:sz w:val="19"/>
-                <w:szCs w:val="19"/>
-              </w:rPr>
-              <w:t>)</w:t>
-            </w:r>
-          </w:p>
-          <w:p>
-            <w:pPr>
-              <w:autoSpaceDE w:val="0"/>
-              <w:autoSpaceDN w:val="0"/>
-              <w:adjustRightInd w:val="0"/>
-              <w:spacing w:after="0" w:line="240" w:lineRule="auto"/>
-              <w:rPr>
-                <w:rFonts w:ascii="Cascadia Mono" w:hAnsi="Cascadia Mono" w:cs="Cascadia Mono"/>
-                <w:color w:val="000000"/>
-                <w:sz w:val="19"/>
-                <w:szCs w:val="19"/>
-              </w:rPr>
-            </w:pPr>
-            <w:r>
-              <w:rPr>
-                <w:rFonts w:ascii="Cascadia Mono" w:hAnsi="Cascadia Mono" w:cs="Cascadia Mono"/>
-                <w:color w:val="000000"/>
-                <w:sz w:val="19"/>
-                <w:szCs w:val="19"/>
-              </w:rPr>
-              <w:t xml:space="preserve">        {</w:t>
-            </w:r>
-          </w:p>
-          <w:p>
-            <w:pPr>
-              <w:autoSpaceDE w:val="0"/>
-              <w:autoSpaceDN w:val="0"/>
-              <w:adjustRightInd w:val="0"/>
-              <w:spacing w:after="0" w:line="240" w:lineRule="auto"/>
-              <w:rPr>
-                <w:rFonts w:ascii="Cascadia Mono" w:hAnsi="Cascadia Mono" w:cs="Cascadia Mono"/>
-                <w:color w:val="000000"/>
-                <w:sz w:val="19"/>
-                <w:szCs w:val="19"/>
-              </w:rPr>
-            </w:pPr>
-            <w:r>
-              <w:rPr>
-                <w:rFonts w:ascii="Cascadia Mono" w:hAnsi="Cascadia Mono" w:cs="Cascadia Mono"/>
-                <w:color w:val="000000"/>
-                <w:sz w:val="19"/>
-                <w:szCs w:val="19"/>
-              </w:rPr>
-              <w:t xml:space="preserve">            definition = </w:t>
-            </w:r>
-            <w:proofErr w:type="spellStart"/>
-            <w:r>
-              <w:rPr>
-                <w:rFonts w:ascii="Cascadia Mono" w:hAnsi="Cascadia Mono" w:cs="Cascadia Mono"/>
-                <w:color w:val="000000"/>
-                <w:sz w:val="19"/>
-                <w:szCs w:val="19"/>
-              </w:rPr>
-              <w:t>newDefinition</w:t>
-            </w:r>
-            <w:proofErr w:type="spellEnd"/>
-            <w:r>
-              <w:rPr>
-                <w:rFonts w:ascii="Cascadia Mono" w:hAnsi="Cascadia Mono" w:cs="Cascadia Mono"/>
-                <w:color w:val="000000"/>
-                <w:sz w:val="19"/>
-                <w:szCs w:val="19"/>
-              </w:rPr>
-              <w:t>;</w:t>
-            </w:r>
-          </w:p>
-          <w:p>
-            <w:pPr>
-              <w:autoSpaceDE w:val="0"/>
-              <w:autoSpaceDN w:val="0"/>
-              <w:adjustRightInd w:val="0"/>
-              <w:spacing w:after="0" w:line="240" w:lineRule="auto"/>
-              <w:rPr>
-                <w:rFonts w:ascii="Cascadia Mono" w:hAnsi="Cascadia Mono" w:cs="Cascadia Mono"/>
-                <w:color w:val="000000"/>
-                <w:sz w:val="19"/>
-                <w:szCs w:val="19"/>
-              </w:rPr>
-            </w:pPr>
-            <w:r>
-              <w:rPr>
-                <w:rFonts w:ascii="Cascadia Mono" w:hAnsi="Cascadia Mono" w:cs="Cascadia Mono"/>
-                <w:color w:val="000000"/>
-                <w:sz w:val="19"/>
-                <w:szCs w:val="19"/>
-              </w:rPr>
-              <w:t xml:space="preserve">        }</w:t>
-            </w:r>
-          </w:p>
-          <w:p>
-            <w:pPr>
-              <w:autoSpaceDE w:val="0"/>
-              <w:autoSpaceDN w:val="0"/>
-              <w:adjustRightInd w:val="0"/>
-              <w:spacing w:after="0" w:line="240" w:lineRule="auto"/>
-              <w:rPr>
-                <w:rFonts w:ascii="Cascadia Mono" w:hAnsi="Cascadia Mono" w:cs="Cascadia Mono"/>
-                <w:color w:val="000000"/>
-                <w:sz w:val="19"/>
-                <w:szCs w:val="19"/>
-              </w:rPr>
-            </w:pPr>
-          </w:p>
-          <w:p>
-            <w:pPr>
-              <w:autoSpaceDE w:val="0"/>
-              <w:autoSpaceDN w:val="0"/>
-              <w:adjustRightInd w:val="0"/>
-              <w:spacing w:after="0" w:line="240" w:lineRule="auto"/>
-              <w:rPr>
-                <w:rFonts w:ascii="Cascadia Mono" w:hAnsi="Cascadia Mono" w:cs="Cascadia Mono"/>
-                <w:color w:val="000000"/>
-                <w:sz w:val="19"/>
-                <w:szCs w:val="19"/>
-              </w:rPr>
-            </w:pPr>
-            <w:r>
-              <w:rPr>
-                <w:rFonts w:ascii="Cascadia Mono" w:hAnsi="Cascadia Mono" w:cs="Cascadia Mono"/>
-                <w:color w:val="000000"/>
-                <w:sz w:val="19"/>
-                <w:szCs w:val="19"/>
-              </w:rPr>
-              <w:t xml:space="preserve">        </w:t>
-            </w:r>
-            <w:r>
-              <w:rPr>
-                <w:rFonts w:ascii="Cascadia Mono" w:hAnsi="Cascadia Mono" w:cs="Cascadia Mono"/>
-                <w:color w:val="0000FF"/>
-                <w:sz w:val="19"/>
-                <w:szCs w:val="19"/>
-              </w:rPr>
-              <w:t>public</w:t>
-            </w:r>
-            <w:r>
-              <w:rPr>
-                <w:rFonts w:ascii="Cascadia Mono" w:hAnsi="Cascadia Mono" w:cs="Cascadia Mono"/>
-                <w:color w:val="000000"/>
-                <w:sz w:val="19"/>
-                <w:szCs w:val="19"/>
-              </w:rPr>
-              <w:t xml:space="preserve"> </w:t>
-            </w:r>
-            <w:r>
-              <w:rPr>
-                <w:rFonts w:ascii="Cascadia Mono" w:hAnsi="Cascadia Mono" w:cs="Cascadia Mono"/>
-                <w:color w:val="0000FF"/>
-                <w:sz w:val="19"/>
-                <w:szCs w:val="19"/>
-              </w:rPr>
-              <w:t>string</w:t>
-            </w:r>
-            <w:r>
-              <w:rPr>
-                <w:rFonts w:ascii="Cascadia Mono" w:hAnsi="Cascadia Mono" w:cs="Cascadia Mono"/>
-                <w:color w:val="000000"/>
-                <w:sz w:val="19"/>
-                <w:szCs w:val="19"/>
-              </w:rPr>
-              <w:t xml:space="preserve"> </w:t>
-            </w:r>
-            <w:proofErr w:type="spellStart"/>
-            <w:r>
-              <w:rPr>
-                <w:rFonts w:ascii="Cascadia Mono" w:hAnsi="Cascadia Mono" w:cs="Cascadia Mono"/>
-                <w:color w:val="000000"/>
-                <w:sz w:val="19"/>
-                <w:szCs w:val="19"/>
-              </w:rPr>
-              <w:t>GetDefinition</w:t>
-            </w:r>
-            <w:proofErr w:type="spellEnd"/>
-            <w:r>
-              <w:rPr>
-                <w:rFonts w:ascii="Cascadia Mono" w:hAnsi="Cascadia Mono" w:cs="Cascadia Mono"/>
-                <w:color w:val="000000"/>
-                <w:sz w:val="19"/>
-                <w:szCs w:val="19"/>
-              </w:rPr>
-              <w:t>()</w:t>
-            </w:r>
-          </w:p>
-          <w:p>
-            <w:pPr>
-              <w:autoSpaceDE w:val="0"/>
-              <w:autoSpaceDN w:val="0"/>
-              <w:adjustRightInd w:val="0"/>
-              <w:spacing w:after="0" w:line="240" w:lineRule="auto"/>
-              <w:rPr>
-                <w:rFonts w:ascii="Cascadia Mono" w:hAnsi="Cascadia Mono" w:cs="Cascadia Mono"/>
-                <w:color w:val="000000"/>
-                <w:sz w:val="19"/>
-                <w:szCs w:val="19"/>
-              </w:rPr>
-            </w:pPr>
-            <w:r>
-              <w:rPr>
-                <w:rFonts w:ascii="Cascadia Mono" w:hAnsi="Cascadia Mono" w:cs="Cascadia Mono"/>
-                <w:color w:val="000000"/>
-                <w:sz w:val="19"/>
-                <w:szCs w:val="19"/>
-              </w:rPr>
-              <w:t xml:space="preserve">        {</w:t>
-            </w:r>
-          </w:p>
-          <w:p>
-            <w:pPr>
-              <w:autoSpaceDE w:val="0"/>
-              <w:autoSpaceDN w:val="0"/>
-              <w:adjustRightInd w:val="0"/>
-              <w:spacing w:after="0" w:line="240" w:lineRule="auto"/>
-              <w:rPr>
-                <w:rFonts w:ascii="Cascadia Mono" w:hAnsi="Cascadia Mono" w:cs="Cascadia Mono"/>
-                <w:color w:val="000000"/>
-                <w:sz w:val="19"/>
-                <w:szCs w:val="19"/>
-              </w:rPr>
-            </w:pPr>
-            <w:r>
-              <w:rPr>
-                <w:rFonts w:ascii="Cascadia Mono" w:hAnsi="Cascadia Mono" w:cs="Cascadia Mono"/>
-                <w:color w:val="000000"/>
-                <w:sz w:val="19"/>
-                <w:szCs w:val="19"/>
-              </w:rPr>
-              <w:t xml:space="preserve">            </w:t>
-            </w:r>
-            <w:r>
-              <w:rPr>
-                <w:rFonts w:ascii="Cascadia Mono" w:hAnsi="Cascadia Mono" w:cs="Cascadia Mono"/>
-                <w:color w:val="0000FF"/>
-                <w:sz w:val="19"/>
-                <w:szCs w:val="19"/>
-              </w:rPr>
-              <w:t>return</w:t>
-            </w:r>
-            <w:r>
-              <w:rPr>
-                <w:rFonts w:ascii="Cascadia Mono" w:hAnsi="Cascadia Mono" w:cs="Cascadia Mono"/>
-                <w:color w:val="000000"/>
-                <w:sz w:val="19"/>
-                <w:szCs w:val="19"/>
-              </w:rPr>
-              <w:t xml:space="preserve"> definition;</w:t>
-            </w:r>
-          </w:p>
-          <w:p>
-            <w:pPr>
-              <w:autoSpaceDE w:val="0"/>
-              <w:autoSpaceDN w:val="0"/>
-              <w:adjustRightInd w:val="0"/>
-              <w:spacing w:after="0" w:line="240" w:lineRule="auto"/>
-              <w:rPr>
-                <w:rFonts w:ascii="Cascadia Mono" w:hAnsi="Cascadia Mono" w:cs="Cascadia Mono"/>
-                <w:color w:val="000000"/>
-                <w:sz w:val="19"/>
-                <w:szCs w:val="19"/>
-              </w:rPr>
-            </w:pPr>
-            <w:r>
-              <w:rPr>
-                <w:rFonts w:ascii="Cascadia Mono" w:hAnsi="Cascadia Mono" w:cs="Cascadia Mono"/>
-                <w:color w:val="000000"/>
-                <w:sz w:val="19"/>
-                <w:szCs w:val="19"/>
-              </w:rPr>
-              <w:t xml:space="preserve">        }</w:t>
-            </w:r>
-          </w:p>
-          <w:p>
-            <w:pPr>
-              <w:autoSpaceDE w:val="0"/>
-              <w:autoSpaceDN w:val="0"/>
-              <w:adjustRightInd w:val="0"/>
-              <w:spacing w:after="0" w:line="240" w:lineRule="auto"/>
-              <w:rPr>
-                <w:rFonts w:ascii="Cascadia Mono" w:hAnsi="Cascadia Mono" w:cs="Cascadia Mono"/>
-                <w:color w:val="000000"/>
-                <w:sz w:val="19"/>
-                <w:szCs w:val="19"/>
-              </w:rPr>
-            </w:pPr>
-            <w:r>
-              <w:rPr>
-                <w:rFonts w:ascii="Cascadia Mono" w:hAnsi="Cascadia Mono" w:cs="Cascadia Mono"/>
-                <w:color w:val="000000"/>
-                <w:sz w:val="19"/>
-                <w:szCs w:val="19"/>
-              </w:rPr>
-              <w:t xml:space="preserve">        </w:t>
-            </w:r>
-            <w:r>
-              <w:rPr>
-                <w:rFonts w:ascii="Cascadia Mono" w:hAnsi="Cascadia Mono" w:cs="Cascadia Mono"/>
-                <w:color w:val="808080"/>
-                <w:sz w:val="19"/>
-                <w:szCs w:val="19"/>
-              </w:rPr>
-              <w:t>#endregion</w:t>
-            </w:r>
-          </w:p>
-          <w:p>
-            <w:pPr>
-              <w:autoSpaceDE w:val="0"/>
-              <w:autoSpaceDN w:val="0"/>
-              <w:adjustRightInd w:val="0"/>
-              <w:spacing w:after="0" w:line="240" w:lineRule="auto"/>
-              <w:rPr>
-                <w:rFonts w:ascii="Cascadia Mono" w:hAnsi="Cascadia Mono" w:cs="Cascadia Mono"/>
-                <w:color w:val="000000"/>
-                <w:sz w:val="19"/>
-                <w:szCs w:val="19"/>
-              </w:rPr>
-            </w:pPr>
-          </w:p>
-          <w:p>
-            <w:pPr>
-              <w:autoSpaceDE w:val="0"/>
-              <w:autoSpaceDN w:val="0"/>
-              <w:adjustRightInd w:val="0"/>
-              <w:spacing w:after="0" w:line="240" w:lineRule="auto"/>
-              <w:rPr>
-                <w:rFonts w:ascii="Cascadia Mono" w:hAnsi="Cascadia Mono" w:cs="Cascadia Mono"/>
-                <w:color w:val="000000"/>
-                <w:sz w:val="19"/>
-                <w:szCs w:val="19"/>
-              </w:rPr>
-            </w:pPr>
-            <w:r>
-              <w:rPr>
-                <w:rFonts w:ascii="Cascadia Mono" w:hAnsi="Cascadia Mono" w:cs="Cascadia Mono"/>
-                <w:color w:val="000000"/>
-                <w:sz w:val="19"/>
-                <w:szCs w:val="19"/>
-              </w:rPr>
-              <w:t xml:space="preserve">        </w:t>
-            </w:r>
-            <w:r>
-              <w:rPr>
-                <w:rFonts w:ascii="Cascadia Mono" w:hAnsi="Cascadia Mono" w:cs="Cascadia Mono"/>
-                <w:color w:val="808080"/>
-                <w:sz w:val="19"/>
-                <w:szCs w:val="19"/>
-              </w:rPr>
-              <w:t>#region</w:t>
-            </w:r>
-            <w:r>
-              <w:rPr>
-                <w:rFonts w:ascii="Cascadia Mono" w:hAnsi="Cascadia Mono" w:cs="Cascadia Mono"/>
-                <w:color w:val="000000"/>
-                <w:sz w:val="19"/>
-                <w:szCs w:val="19"/>
-              </w:rPr>
-              <w:t xml:space="preserve"> Utilities</w:t>
-            </w:r>
-          </w:p>
-          <w:p>
-            <w:pPr>
-              <w:autoSpaceDE w:val="0"/>
-              <w:autoSpaceDN w:val="0"/>
-              <w:adjustRightInd w:val="0"/>
-              <w:spacing w:after="0" w:line="240" w:lineRule="auto"/>
-              <w:rPr>
-                <w:rFonts w:ascii="Cascadia Mono" w:hAnsi="Cascadia Mono" w:cs="Cascadia Mono"/>
-                <w:color w:val="000000"/>
-                <w:sz w:val="19"/>
-                <w:szCs w:val="19"/>
-              </w:rPr>
-            </w:pPr>
-            <w:r>
-              <w:rPr>
-                <w:rFonts w:ascii="Cascadia Mono" w:hAnsi="Cascadia Mono" w:cs="Cascadia Mono"/>
-                <w:color w:val="000000"/>
-                <w:sz w:val="19"/>
-                <w:szCs w:val="19"/>
-              </w:rPr>
-              <w:t xml:space="preserve">        </w:t>
-            </w:r>
-            <w:r>
-              <w:rPr>
-                <w:rFonts w:ascii="Cascadia Mono" w:hAnsi="Cascadia Mono" w:cs="Cascadia Mono"/>
-                <w:color w:val="0000FF"/>
-                <w:sz w:val="19"/>
-                <w:szCs w:val="19"/>
-              </w:rPr>
-              <w:t>public</w:t>
-            </w:r>
-            <w:r>
-              <w:rPr>
-                <w:rFonts w:ascii="Cascadia Mono" w:hAnsi="Cascadia Mono" w:cs="Cascadia Mono"/>
-                <w:color w:val="000000"/>
-                <w:sz w:val="19"/>
-                <w:szCs w:val="19"/>
-              </w:rPr>
-              <w:t xml:space="preserve"> </w:t>
-            </w:r>
-            <w:r>
-              <w:rPr>
-                <w:rFonts w:ascii="Cascadia Mono" w:hAnsi="Cascadia Mono" w:cs="Cascadia Mono"/>
-                <w:color w:val="0000FF"/>
-                <w:sz w:val="19"/>
-                <w:szCs w:val="19"/>
-              </w:rPr>
-              <w:t>int</w:t>
-            </w:r>
-            <w:r>
-              <w:rPr>
-                <w:rFonts w:ascii="Cascadia Mono" w:hAnsi="Cascadia Mono" w:cs="Cascadia Mono"/>
-                <w:color w:val="000000"/>
-                <w:sz w:val="19"/>
-                <w:szCs w:val="19"/>
-              </w:rPr>
-              <w:t xml:space="preserve"> </w:t>
-            </w:r>
-            <w:proofErr w:type="spellStart"/>
-            <w:r>
-              <w:rPr>
-                <w:rFonts w:ascii="Cascadia Mono" w:hAnsi="Cascadia Mono" w:cs="Cascadia Mono"/>
-                <w:color w:val="000000"/>
-                <w:sz w:val="19"/>
-                <w:szCs w:val="19"/>
-              </w:rPr>
-              <w:t>CompareTo</w:t>
-            </w:r>
-            <w:proofErr w:type="spellEnd"/>
-            <w:r>
-              <w:rPr>
-                <w:rFonts w:ascii="Cascadia Mono" w:hAnsi="Cascadia Mono" w:cs="Cascadia Mono"/>
-                <w:color w:val="000000"/>
-                <w:sz w:val="19"/>
-                <w:szCs w:val="19"/>
-              </w:rPr>
-              <w:t>(Information info)</w:t>
-            </w:r>
-          </w:p>
-          <w:p>
-            <w:pPr>
-              <w:autoSpaceDE w:val="0"/>
-              <w:autoSpaceDN w:val="0"/>
-              <w:adjustRightInd w:val="0"/>
-              <w:spacing w:after="0" w:line="240" w:lineRule="auto"/>
-              <w:rPr>
-                <w:rFonts w:ascii="Cascadia Mono" w:hAnsi="Cascadia Mono" w:cs="Cascadia Mono"/>
-                <w:color w:val="000000"/>
-                <w:sz w:val="19"/>
-                <w:szCs w:val="19"/>
-              </w:rPr>
-            </w:pPr>
-            <w:r>
-              <w:rPr>
-                <w:rFonts w:ascii="Cascadia Mono" w:hAnsi="Cascadia Mono" w:cs="Cascadia Mono"/>
-                <w:color w:val="000000"/>
-                <w:sz w:val="19"/>
-                <w:szCs w:val="19"/>
-              </w:rPr>
-              <w:t xml:space="preserve">        {</w:t>
-            </w:r>
-          </w:p>
-          <w:p>
-            <w:pPr>
-              <w:autoSpaceDE w:val="0"/>
-              <w:autoSpaceDN w:val="0"/>
-              <w:adjustRightInd w:val="0"/>
-              <w:spacing w:after="0" w:line="240" w:lineRule="auto"/>
-              <w:rPr>
-                <w:rFonts w:ascii="Cascadia Mono" w:hAnsi="Cascadia Mono" w:cs="Cascadia Mono"/>
-                <w:color w:val="000000"/>
-                <w:sz w:val="19"/>
-                <w:szCs w:val="19"/>
-              </w:rPr>
-            </w:pPr>
-            <w:r>
-              <w:rPr>
-                <w:rFonts w:ascii="Cascadia Mono" w:hAnsi="Cascadia Mono" w:cs="Cascadia Mono"/>
-                <w:color w:val="000000"/>
-                <w:sz w:val="19"/>
-                <w:szCs w:val="19"/>
-              </w:rPr>
-              <w:t xml:space="preserve">            </w:t>
-            </w:r>
-            <w:r>
-              <w:rPr>
-                <w:rFonts w:ascii="Cascadia Mono" w:hAnsi="Cascadia Mono" w:cs="Cascadia Mono"/>
-                <w:color w:val="0000FF"/>
-                <w:sz w:val="19"/>
-                <w:szCs w:val="19"/>
-              </w:rPr>
-              <w:t>return</w:t>
-            </w:r>
-            <w:r>
-              <w:rPr>
-                <w:rFonts w:ascii="Cascadia Mono" w:hAnsi="Cascadia Mono" w:cs="Cascadia Mono"/>
-                <w:color w:val="000000"/>
-                <w:sz w:val="19"/>
-                <w:szCs w:val="19"/>
-              </w:rPr>
-              <w:t xml:space="preserve"> </w:t>
-            </w:r>
-            <w:proofErr w:type="spellStart"/>
-            <w:r>
-              <w:rPr>
-                <w:rFonts w:ascii="Cascadia Mono" w:hAnsi="Cascadia Mono" w:cs="Cascadia Mono"/>
-                <w:color w:val="000000"/>
-                <w:sz w:val="19"/>
-                <w:szCs w:val="19"/>
-              </w:rPr>
-              <w:t>name.CompareTo</w:t>
-            </w:r>
-            <w:proofErr w:type="spellEnd"/>
-            <w:r>
-              <w:rPr>
-                <w:rFonts w:ascii="Cascadia Mono" w:hAnsi="Cascadia Mono" w:cs="Cascadia Mono"/>
-                <w:color w:val="000000"/>
-                <w:sz w:val="19"/>
-                <w:szCs w:val="19"/>
-              </w:rPr>
-              <w:t>(info.name);</w:t>
+              <w:t xml:space="preserve"> name.CompareTo(info.name);</w:t>
             </w:r>
           </w:p>
           <w:p>
@@ -8018,11 +7524,9 @@
             <w:pPr>
               <w:spacing w:after="60"/>
             </w:pPr>
-            <w:proofErr w:type="spellStart"/>
             <w:r>
               <w:t>WikiApplication</w:t>
             </w:r>
-            <w:proofErr w:type="spellEnd"/>
           </w:p>
         </w:tc>
       </w:tr>
@@ -9105,13 +8609,8 @@
       <w:r>
         <w:t xml:space="preserve">Question 8, </w:t>
       </w:r>
-      <w:proofErr w:type="spellStart"/>
-      <w:r>
-        <w:t>ie</w:t>
-      </w:r>
-      <w:proofErr w:type="spellEnd"/>
-      <w:r>
-        <w:t xml:space="preserve"> start, working, final). Your code must adhere to the CITEMS software development</w:t>
+      <w:r>
+        <w:t>ie start, working, final). Your code must adhere to the CITEMS software development</w:t>
       </w:r>
       <w:r>
         <w:t xml:space="preserve"> </w:t>
@@ -9216,15 +8715,7 @@
         </w:numPr>
       </w:pPr>
       <w:r>
-        <w:t xml:space="preserve">The input for Category must be a </w:t>
-      </w:r>
-      <w:proofErr w:type="spellStart"/>
-      <w:r>
-        <w:t>ComboBox</w:t>
-      </w:r>
-      <w:proofErr w:type="spellEnd"/>
-      <w:r>
-        <w:t xml:space="preserve"> with six choices, (refer Data Structure Matrix at end of document).</w:t>
+        <w:t>The input for Category must be a ComboBox with six choices, (refer Data Structure Matrix at end of document).</w:t>
       </w:r>
     </w:p>
     <w:p>
@@ -9238,7 +8729,6 @@
       <w:r>
         <w:t xml:space="preserve">The input for the Structure must be two radio buttons inside a </w:t>
       </w:r>
-      <w:proofErr w:type="spellStart"/>
       <w:r>
         <w:t>G</w:t>
       </w:r>
@@ -9249,11 +8739,7 @@
         <w:t>B</w:t>
       </w:r>
       <w:r>
-        <w:t>ox</w:t>
-      </w:r>
-      <w:proofErr w:type="spellEnd"/>
-      <w:r>
-        <w:t>.</w:t>
+        <w:t>ox.</w:t>
       </w:r>
     </w:p>
     <w:p>
@@ -9277,23 +8763,7 @@
         </w:numPr>
       </w:pPr>
       <w:r>
-        <w:t xml:space="preserve">The main list of Data Structures must be a </w:t>
-      </w:r>
-      <w:proofErr w:type="spellStart"/>
-      <w:r>
-        <w:t>ListView</w:t>
-      </w:r>
-      <w:proofErr w:type="spellEnd"/>
-      <w:r>
-        <w:t xml:space="preserve"> which displays the Name and Category (You are not permitted to use a </w:t>
-      </w:r>
-      <w:proofErr w:type="spellStart"/>
-      <w:r>
-        <w:t>ListBox</w:t>
-      </w:r>
-      <w:proofErr w:type="spellEnd"/>
-      <w:r>
-        <w:t>).</w:t>
+        <w:t>The main list of Data Structures must be a ListView which displays the Name and Category (You are not permitted to use a ListBox).</w:t>
       </w:r>
     </w:p>
     <w:p>
@@ -9353,11 +8823,9 @@
       <w:r>
         <w:t xml:space="preserve">add an appropriate </w:t>
       </w:r>
-      <w:proofErr w:type="spellStart"/>
       <w:r>
         <w:t>IComparable</w:t>
       </w:r>
-      <w:proofErr w:type="spellEnd"/>
       <w:r>
         <w:t xml:space="preserve"> for the Name attribute. </w:t>
       </w:r>
@@ -9367,11 +8835,9 @@
       <w:r>
         <w:t>“</w:t>
       </w:r>
-      <w:proofErr w:type="spellStart"/>
       <w:r>
         <w:t>Information.cs</w:t>
       </w:r>
-      <w:proofErr w:type="spellEnd"/>
       <w:r>
         <w:t>”</w:t>
       </w:r>
@@ -9395,31 +8861,7 @@
         <w:spacing w:before="120" w:after="0"/>
       </w:pPr>
       <w:r>
-        <w:t xml:space="preserve">6.3 Create a button method to ADD a new item to the list. Use a </w:t>
-      </w:r>
-      <w:proofErr w:type="spellStart"/>
-      <w:r>
-        <w:t>TextBox</w:t>
-      </w:r>
-      <w:proofErr w:type="spellEnd"/>
-      <w:r>
-        <w:t xml:space="preserve"> for the Name input, </w:t>
-      </w:r>
-      <w:proofErr w:type="spellStart"/>
-      <w:r>
-        <w:t>ComboBox</w:t>
-      </w:r>
-      <w:proofErr w:type="spellEnd"/>
-      <w:r>
-        <w:t xml:space="preserve"> for the Category, Radio group for the Structure and Multiline </w:t>
-      </w:r>
-      <w:proofErr w:type="spellStart"/>
-      <w:r>
-        <w:t>TextBox</w:t>
-      </w:r>
-      <w:proofErr w:type="spellEnd"/>
-      <w:r>
-        <w:t xml:space="preserve"> for the Definition.</w:t>
+        <w:t>6.3 Create a button method to ADD a new item to the list. Use a TextBox for the Name input, ComboBox for the Category, Radio group for the Structure and Multiline TextBox for the Definition.</w:t>
       </w:r>
     </w:p>
     <w:p>
@@ -9439,13 +8881,8 @@
         <w:t xml:space="preserve">to </w:t>
       </w:r>
       <w:r>
-        <w:t xml:space="preserve">populate the </w:t>
-      </w:r>
-      <w:proofErr w:type="spellStart"/>
-      <w:r>
-        <w:t>ComboBox</w:t>
-      </w:r>
-      <w:proofErr w:type="spellEnd"/>
+        <w:t>populate the ComboBox</w:t>
+      </w:r>
       <w:r>
         <w:t xml:space="preserve"> when the Form Load method is called.</w:t>
       </w:r>
@@ -9459,15 +8896,7 @@
       </w:pPr>
       <w:r>
         <w:lastRenderedPageBreak/>
-        <w:t xml:space="preserve">6.5 Create a custom </w:t>
-      </w:r>
-      <w:proofErr w:type="spellStart"/>
-      <w:r>
-        <w:t>ValidName</w:t>
-      </w:r>
-      <w:proofErr w:type="spellEnd"/>
-      <w:r>
-        <w:t xml:space="preserve"> method which </w:t>
+        <w:t xml:space="preserve">6.5 Create a custom ValidName method which </w:t>
       </w:r>
       <w:r>
         <w:t xml:space="preserve">will </w:t>
@@ -9510,7 +8939,6 @@
       <w:r>
         <w:t xml:space="preserve">adio button </w:t>
       </w:r>
-      <w:proofErr w:type="spellStart"/>
       <w:r>
         <w:t>G</w:t>
       </w:r>
@@ -9521,11 +8949,7 @@
         <w:t>B</w:t>
       </w:r>
       <w:r>
-        <w:t>ox</w:t>
-      </w:r>
-      <w:proofErr w:type="spellEnd"/>
-      <w:r>
-        <w:t>. The first method must return a string value from the selected radio button (Linear or Non-Linear). The second method must send an integer index which will highlight an appropriate radio button.</w:t>
+        <w:t>ox. The first method must return a string value from the selected radio button (Linear or Non-Linear). The second method must send an integer index which will highlight an appropriate radio button.</w:t>
       </w:r>
     </w:p>
     <w:p>
@@ -9533,15 +8957,7 @@
         <w:spacing w:before="120" w:after="0"/>
       </w:pPr>
       <w:r>
-        <w:t xml:space="preserve">6.7 Create a button method that will delete the currently selected record in the </w:t>
-      </w:r>
-      <w:proofErr w:type="spellStart"/>
-      <w:r>
-        <w:t>ListView</w:t>
-      </w:r>
-      <w:proofErr w:type="spellEnd"/>
-      <w:r>
-        <w:t>. Ensure the</w:t>
+        <w:t>6.7 Create a button method that will delete the currently selected record in the ListView. Ensure the</w:t>
       </w:r>
       <w:r>
         <w:t xml:space="preserve"> user has the option to backout of this action by using a dialog box. Display an updated version of the sorted list at the end of this process.</w:t>
@@ -9552,15 +8968,7 @@
         <w:spacing w:before="120" w:after="0"/>
       </w:pPr>
       <w:r>
-        <w:t xml:space="preserve">6.8 Create a button method that will save the edited record of the currently selected item in the </w:t>
-      </w:r>
-      <w:proofErr w:type="spellStart"/>
-      <w:r>
-        <w:t>ListView</w:t>
-      </w:r>
-      <w:proofErr w:type="spellEnd"/>
-      <w:r>
-        <w:t>. All the changes in the input controls will be written back to the list.</w:t>
+        <w:t>6.8 Create a button method that will save the edited record of the currently selected item in the ListView. All the changes in the input controls will be written back to the list.</w:t>
       </w:r>
       <w:r>
         <w:t xml:space="preserve"> </w:t>
@@ -9588,28 +8996,14 @@
         <w:t xml:space="preserve">6.10 </w:t>
       </w:r>
       <w:r>
-        <w:t xml:space="preserve">Create a button method that will use the </w:t>
-      </w:r>
-      <w:proofErr w:type="spellStart"/>
-      <w:r>
-        <w:t>builtin</w:t>
-      </w:r>
-      <w:proofErr w:type="spellEnd"/>
-      <w:r>
-        <w:t xml:space="preserve"> binary search to find a Data Structure name. If the record is found the associated details will populate the appropriate input controls</w:t>
-      </w:r>
-      <w:r>
-        <w:t xml:space="preserve"> and highlight the name in the </w:t>
-      </w:r>
-      <w:proofErr w:type="spellStart"/>
-      <w:r>
-        <w:t>ListView</w:t>
-      </w:r>
-      <w:proofErr w:type="spellEnd"/>
+        <w:t>Create a button method that will use the builtin binary search to find a Data Structure name. If the record is found the associated details will populate the appropriate input controls</w:t>
+      </w:r>
+      <w:r>
+        <w:t xml:space="preserve"> and highlight the name in the ListView</w:t>
+      </w:r>
       <w:r>
         <w:t xml:space="preserve">. At the end of the search process the search input </w:t>
       </w:r>
-      <w:proofErr w:type="spellStart"/>
       <w:r>
         <w:t>T</w:t>
       </w:r>
@@ -9620,11 +9014,7 @@
         <w:t>B</w:t>
       </w:r>
       <w:r>
-        <w:t>ox</w:t>
-      </w:r>
-      <w:proofErr w:type="spellEnd"/>
-      <w:r>
-        <w:t xml:space="preserve"> must be cleared.</w:t>
+        <w:t>ox must be cleared.</w:t>
       </w:r>
     </w:p>
     <w:p>
@@ -9632,15 +9022,7 @@
         <w:spacing w:before="120" w:after="0" w:line="269" w:lineRule="auto"/>
       </w:pPr>
       <w:r>
-        <w:t xml:space="preserve">6.11 Create a </w:t>
-      </w:r>
-      <w:proofErr w:type="spellStart"/>
-      <w:r>
-        <w:t>ListView</w:t>
-      </w:r>
-      <w:proofErr w:type="spellEnd"/>
-      <w:r>
-        <w:t xml:space="preserve"> event so a user can select a Data Structure Name from the list of Names and the associated information will be displayed in the related text boxes combo</w:t>
+        <w:t>6.11 Create a ListView event so a user can select a Data Structure Name from the list of Names and the associated information will be displayed in the related text boxes combo</w:t>
       </w:r>
       <w:r>
         <w:t xml:space="preserve"> </w:t>
@@ -9654,23 +9036,7 @@
         <w:spacing w:before="120" w:after="0" w:line="269" w:lineRule="auto"/>
       </w:pPr>
       <w:r>
-        <w:t xml:space="preserve">6.12 Create a custom method that will clear and reset the </w:t>
-      </w:r>
-      <w:proofErr w:type="spellStart"/>
-      <w:r>
-        <w:t>TextBoxes</w:t>
-      </w:r>
-      <w:proofErr w:type="spellEnd"/>
-      <w:r>
-        <w:t xml:space="preserve">, </w:t>
-      </w:r>
-      <w:proofErr w:type="spellStart"/>
-      <w:r>
-        <w:t>ComboBox</w:t>
-      </w:r>
-      <w:proofErr w:type="spellEnd"/>
-      <w:r>
-        <w:t xml:space="preserve"> and Radio button</w:t>
+        <w:t>6.12 Create a custom method that will clear and reset the TextBoxes, ComboBox and Radio button</w:t>
       </w:r>
     </w:p>
     <w:p>
@@ -9678,31 +9044,7 @@
         <w:spacing w:before="120" w:after="0" w:line="269" w:lineRule="auto"/>
       </w:pPr>
       <w:r>
-        <w:t xml:space="preserve">6.13 Create a double click event on the Name </w:t>
-      </w:r>
-      <w:proofErr w:type="spellStart"/>
-      <w:r>
-        <w:t>TextBox</w:t>
-      </w:r>
-      <w:proofErr w:type="spellEnd"/>
-      <w:r>
-        <w:t xml:space="preserve"> to clear the </w:t>
-      </w:r>
-      <w:proofErr w:type="spellStart"/>
-      <w:r>
-        <w:t>TextBboxes</w:t>
-      </w:r>
-      <w:proofErr w:type="spellEnd"/>
-      <w:r>
-        <w:t xml:space="preserve">, </w:t>
-      </w:r>
-      <w:proofErr w:type="spellStart"/>
-      <w:r>
-        <w:t>ComboBox</w:t>
-      </w:r>
-      <w:proofErr w:type="spellEnd"/>
-      <w:r>
-        <w:t xml:space="preserve"> and Radio button.</w:t>
+        <w:t>6.13 Create a double click event on the Name TextBox to clear the TextBboxes, ComboBox and Radio button.</w:t>
       </w:r>
     </w:p>
     <w:p>
@@ -10506,23 +9848,7 @@
                 <w:sz w:val="16"/>
                 <w:szCs w:val="16"/>
               </w:rPr>
-              <w:t>Name “</w:t>
-            </w:r>
-            <w:proofErr w:type="spellStart"/>
-            <w:r>
-              <w:rPr>
-                <w:sz w:val="16"/>
-                <w:szCs w:val="16"/>
-              </w:rPr>
-              <w:t>ArrayList</w:t>
-            </w:r>
-            <w:proofErr w:type="spellEnd"/>
-            <w:r>
-              <w:rPr>
-                <w:sz w:val="16"/>
-                <w:szCs w:val="16"/>
-              </w:rPr>
-              <w:t>” category “Array”, structure “Linear” and definition “Test”.</w:t>
+              <w:t>Name “ArrayList” category “Array”, structure “Linear” and definition “Test”.</w:t>
             </w:r>
           </w:p>
         </w:tc>
@@ -10544,23 +9870,7 @@
                 <w:sz w:val="16"/>
                 <w:szCs w:val="16"/>
               </w:rPr>
-              <w:t>“</w:t>
-            </w:r>
-            <w:proofErr w:type="spellStart"/>
-            <w:r>
-              <w:rPr>
-                <w:sz w:val="16"/>
-                <w:szCs w:val="16"/>
-              </w:rPr>
-              <w:t>ArrayList</w:t>
-            </w:r>
-            <w:proofErr w:type="spellEnd"/>
-            <w:r>
-              <w:rPr>
-                <w:sz w:val="16"/>
-                <w:szCs w:val="16"/>
-              </w:rPr>
-              <w:t>” is added to the Wiki</w:t>
+              <w:t>“ArrayList” is added to the Wiki</w:t>
             </w:r>
           </w:p>
         </w:tc>
@@ -10848,23 +10158,7 @@
                 <w:sz w:val="16"/>
                 <w:szCs w:val="16"/>
               </w:rPr>
-              <w:t xml:space="preserve">A </w:t>
-            </w:r>
-            <w:proofErr w:type="spellStart"/>
-            <w:r>
-              <w:rPr>
-                <w:sz w:val="16"/>
-                <w:szCs w:val="16"/>
-              </w:rPr>
-              <w:t>statusStrip</w:t>
-            </w:r>
-            <w:proofErr w:type="spellEnd"/>
-            <w:r>
-              <w:rPr>
-                <w:sz w:val="16"/>
-                <w:szCs w:val="16"/>
-              </w:rPr>
-              <w:t xml:space="preserve"> message is output to the user</w:t>
+              <w:t>A statusStrip message is output to the user</w:t>
             </w:r>
           </w:p>
         </w:tc>
@@ -11001,23 +10295,7 @@
                 <w:sz w:val="16"/>
                 <w:szCs w:val="16"/>
               </w:rPr>
-              <w:t xml:space="preserve">A </w:t>
-            </w:r>
-            <w:proofErr w:type="spellStart"/>
-            <w:r>
-              <w:rPr>
-                <w:sz w:val="16"/>
-                <w:szCs w:val="16"/>
-              </w:rPr>
-              <w:t>MessageBox</w:t>
-            </w:r>
-            <w:proofErr w:type="spellEnd"/>
-            <w:r>
-              <w:rPr>
-                <w:sz w:val="16"/>
-                <w:szCs w:val="16"/>
-              </w:rPr>
-              <w:t xml:space="preserve"> will be displayed to the user, then after cancelling, no records are deleted</w:t>
+              <w:t>A MessageBox will be displayed to the user, then after cancelling, no records are deleted</w:t>
             </w:r>
           </w:p>
         </w:tc>
@@ -11154,23 +10432,7 @@
                 <w:sz w:val="16"/>
                 <w:szCs w:val="16"/>
               </w:rPr>
-              <w:t xml:space="preserve">A </w:t>
-            </w:r>
-            <w:proofErr w:type="spellStart"/>
-            <w:r>
-              <w:rPr>
-                <w:sz w:val="16"/>
-                <w:szCs w:val="16"/>
-              </w:rPr>
-              <w:t>MessageBox</w:t>
-            </w:r>
-            <w:proofErr w:type="spellEnd"/>
-            <w:r>
-              <w:rPr>
-                <w:sz w:val="16"/>
-                <w:szCs w:val="16"/>
-              </w:rPr>
-              <w:t xml:space="preserve"> will be displayed to the user, then after accepting, only the “Queue” record is deleted</w:t>
+              <w:t>A MessageBox will be displayed to the user, then after accepting, only the “Queue” record is deleted</w:t>
             </w:r>
           </w:p>
         </w:tc>
@@ -11307,39 +10569,7 @@
                 <w:sz w:val="16"/>
                 <w:szCs w:val="16"/>
               </w:rPr>
-              <w:t xml:space="preserve">The </w:t>
-            </w:r>
-            <w:proofErr w:type="spellStart"/>
-            <w:r>
-              <w:rPr>
-                <w:sz w:val="16"/>
-                <w:szCs w:val="16"/>
-              </w:rPr>
-              <w:t>ArgumentOutOfRange</w:t>
-            </w:r>
-            <w:proofErr w:type="spellEnd"/>
-            <w:r>
-              <w:rPr>
-                <w:sz w:val="16"/>
-                <w:szCs w:val="16"/>
-              </w:rPr>
-              <w:t xml:space="preserve"> exception is handled, and a </w:t>
-            </w:r>
-            <w:proofErr w:type="spellStart"/>
-            <w:r>
-              <w:rPr>
-                <w:sz w:val="16"/>
-                <w:szCs w:val="16"/>
-              </w:rPr>
-              <w:t>statusStrip</w:t>
-            </w:r>
-            <w:proofErr w:type="spellEnd"/>
-            <w:r>
-              <w:rPr>
-                <w:sz w:val="16"/>
-                <w:szCs w:val="16"/>
-              </w:rPr>
-              <w:t xml:space="preserve"> message is output</w:t>
+              <w:t>The ArgumentOutOfRange exception is handled, and a statusStrip message is output</w:t>
             </w:r>
           </w:p>
         </w:tc>
@@ -11476,15 +10706,7 @@
                 <w:sz w:val="16"/>
                 <w:szCs w:val="16"/>
               </w:rPr>
-              <w:t xml:space="preserve">The </w:t>
-            </w:r>
-            <w:proofErr w:type="spellStart"/>
-            <w:r>
-              <w:rPr>
-                <w:sz w:val="16"/>
-                <w:szCs w:val="16"/>
-              </w:rPr>
-              <w:t>ArgumentOutOfRan</w:t>
+              <w:t>The ArgumentOutOfRan</w:t>
             </w:r>
             <w:r>
               <w:rPr>
@@ -11492,31 +10714,7 @@
                 <w:szCs w:val="16"/>
               </w:rPr>
               <w:lastRenderedPageBreak/>
-              <w:t>ge</w:t>
-            </w:r>
-            <w:proofErr w:type="spellEnd"/>
-            <w:r>
-              <w:rPr>
-                <w:sz w:val="16"/>
-                <w:szCs w:val="16"/>
-              </w:rPr>
-              <w:t xml:space="preserve"> exception is handled, and a </w:t>
-            </w:r>
-            <w:proofErr w:type="spellStart"/>
-            <w:r>
-              <w:rPr>
-                <w:sz w:val="16"/>
-                <w:szCs w:val="16"/>
-              </w:rPr>
-              <w:t>statusStrip</w:t>
-            </w:r>
-            <w:proofErr w:type="spellEnd"/>
-            <w:r>
-              <w:rPr>
-                <w:sz w:val="16"/>
-                <w:szCs w:val="16"/>
-              </w:rPr>
-              <w:t xml:space="preserve"> message is output</w:t>
+              <w:t>ge exception is handled, and a statusStrip message is output</w:t>
             </w:r>
           </w:p>
         </w:tc>
@@ -11603,6 +10801,13 @@
               </w:rPr>
               <w:t xml:space="preserve"> name</w:t>
             </w:r>
+            <w:r>
+              <w:rPr>
+                <w:sz w:val="16"/>
+                <w:szCs w:val="16"/>
+              </w:rPr>
+              <w:t xml:space="preserve"> (with an integer character)</w:t>
+            </w:r>
           </w:p>
         </w:tc>
         <w:tc>
@@ -11675,46 +10880,14 @@
                 <w:sz w:val="16"/>
                 <w:szCs w:val="16"/>
               </w:rPr>
-              <w:t xml:space="preserve">, the </w:t>
-            </w:r>
-            <w:proofErr w:type="spellStart"/>
-            <w:r>
-              <w:rPr>
-                <w:sz w:val="16"/>
-                <w:szCs w:val="16"/>
-              </w:rPr>
-              <w:t>listView</w:t>
-            </w:r>
-            <w:proofErr w:type="spellEnd"/>
-            <w:r>
-              <w:rPr>
-                <w:sz w:val="16"/>
-                <w:szCs w:val="16"/>
-              </w:rPr>
-              <w:t xml:space="preserve"> is sorted </w:t>
-            </w:r>
-            <w:r>
-              <w:rPr>
-                <w:sz w:val="16"/>
-                <w:szCs w:val="16"/>
-              </w:rPr>
-              <w:t xml:space="preserve">and a </w:t>
-            </w:r>
-            <w:proofErr w:type="spellStart"/>
-            <w:r>
-              <w:rPr>
-                <w:sz w:val="16"/>
-                <w:szCs w:val="16"/>
-              </w:rPr>
-              <w:t>statusStrip</w:t>
-            </w:r>
-            <w:proofErr w:type="spellEnd"/>
-            <w:r>
-              <w:rPr>
-                <w:sz w:val="16"/>
-                <w:szCs w:val="16"/>
-              </w:rPr>
-              <w:t xml:space="preserve"> message is output to the user</w:t>
+              <w:t xml:space="preserve">, the listView is sorted </w:t>
+            </w:r>
+            <w:r>
+              <w:rPr>
+                <w:sz w:val="16"/>
+                <w:szCs w:val="16"/>
+              </w:rPr>
+              <w:t>and a statusStrip message is output to the user</w:t>
             </w:r>
           </w:p>
         </w:tc>
@@ -11777,21 +10950,35 @@
                 <w:sz w:val="16"/>
                 <w:szCs w:val="16"/>
               </w:rPr>
-              <w:t xml:space="preserve">Editing selected record in Wiki with known </w:t>
-            </w:r>
-            <w:r>
-              <w:rPr>
-                <w:sz w:val="16"/>
-                <w:szCs w:val="16"/>
-              </w:rPr>
-              <w:t>non-</w:t>
-            </w:r>
-            <w:r>
-              <w:rPr>
-                <w:sz w:val="16"/>
-                <w:szCs w:val="16"/>
-              </w:rPr>
-              <w:t>filterable name</w:t>
+              <w:t>Editing selected record in Wiki with known non-filterable name</w:t>
+            </w:r>
+            <w:r>
+              <w:rPr>
+                <w:sz w:val="16"/>
+                <w:szCs w:val="16"/>
+              </w:rPr>
+              <w:t xml:space="preserve"> </w:t>
+            </w:r>
+            <w:r>
+              <w:rPr>
+                <w:sz w:val="16"/>
+                <w:szCs w:val="16"/>
+              </w:rPr>
+              <w:t>(with</w:t>
+            </w:r>
+            <w:r>
+              <w:rPr>
+                <w:sz w:val="16"/>
+                <w:szCs w:val="16"/>
+              </w:rPr>
+              <w:t>out</w:t>
+            </w:r>
+            <w:r>
+              <w:rPr>
+                <w:sz w:val="16"/>
+                <w:szCs w:val="16"/>
+              </w:rPr>
+              <w:t xml:space="preserve"> an integer character)</w:t>
             </w:r>
           </w:p>
         </w:tc>
@@ -11836,63 +11023,7 @@
                 <w:sz w:val="16"/>
                 <w:szCs w:val="16"/>
               </w:rPr>
-              <w:t>Edit record “</w:t>
-            </w:r>
-            <w:r>
-              <w:rPr>
-                <w:sz w:val="16"/>
-                <w:szCs w:val="16"/>
-              </w:rPr>
-              <w:t>Binary Search Tree</w:t>
-            </w:r>
-            <w:r>
-              <w:rPr>
-                <w:sz w:val="16"/>
-                <w:szCs w:val="16"/>
-              </w:rPr>
-              <w:t>” and rename to “</w:t>
-            </w:r>
-            <w:r>
-              <w:rPr>
-                <w:sz w:val="16"/>
-                <w:szCs w:val="16"/>
-              </w:rPr>
-              <w:t>Binary Tree</w:t>
-            </w:r>
-            <w:r>
-              <w:rPr>
-                <w:sz w:val="16"/>
-                <w:szCs w:val="16"/>
-              </w:rPr>
-              <w:t>”. Set Category to “</w:t>
-            </w:r>
-            <w:r>
-              <w:rPr>
-                <w:sz w:val="16"/>
-                <w:szCs w:val="16"/>
-              </w:rPr>
-              <w:t>Hash</w:t>
-            </w:r>
-            <w:r>
-              <w:rPr>
-                <w:sz w:val="16"/>
-                <w:szCs w:val="16"/>
-              </w:rPr>
-              <w:t>”, Structure to “Non-Linear” and Definition to “Test</w:t>
-            </w:r>
-            <w:r>
-              <w:rPr>
-                <w:sz w:val="16"/>
-                <w:szCs w:val="16"/>
-              </w:rPr>
-              <w:t>9</w:t>
-            </w:r>
-            <w:r>
-              <w:rPr>
-                <w:sz w:val="16"/>
-                <w:szCs w:val="16"/>
-              </w:rPr>
-              <w:t>”</w:t>
+              <w:t>Edit record “Binary Search Tree” and rename to “Binary Tree”. Set Category to “Hash”, Structure to “Non-Linear” and Definition to “Test9”</w:t>
             </w:r>
           </w:p>
         </w:tc>
@@ -11914,39 +11045,7 @@
                 <w:sz w:val="16"/>
                 <w:szCs w:val="16"/>
               </w:rPr>
-              <w:t xml:space="preserve">Record is edited, the </w:t>
-            </w:r>
-            <w:proofErr w:type="spellStart"/>
-            <w:r>
-              <w:rPr>
-                <w:sz w:val="16"/>
-                <w:szCs w:val="16"/>
-              </w:rPr>
-              <w:t>listView</w:t>
-            </w:r>
-            <w:proofErr w:type="spellEnd"/>
-            <w:r>
-              <w:rPr>
-                <w:sz w:val="16"/>
-                <w:szCs w:val="16"/>
-              </w:rPr>
-              <w:t xml:space="preserve"> is sorted and a </w:t>
-            </w:r>
-            <w:proofErr w:type="spellStart"/>
-            <w:r>
-              <w:rPr>
-                <w:sz w:val="16"/>
-                <w:szCs w:val="16"/>
-              </w:rPr>
-              <w:t>statusStrip</w:t>
-            </w:r>
-            <w:proofErr w:type="spellEnd"/>
-            <w:r>
-              <w:rPr>
-                <w:sz w:val="16"/>
-                <w:szCs w:val="16"/>
-              </w:rPr>
-              <w:t xml:space="preserve"> message is output to the user</w:t>
+              <w:t>Record is edited, the listView is sorted and a statusStrip message is output to the user</w:t>
             </w:r>
           </w:p>
         </w:tc>
@@ -12076,23 +11175,7 @@
                 <w:sz w:val="16"/>
                 <w:szCs w:val="16"/>
               </w:rPr>
-              <w:t xml:space="preserve">Record is edited and a </w:t>
-            </w:r>
-            <w:proofErr w:type="spellStart"/>
-            <w:r>
-              <w:rPr>
-                <w:sz w:val="16"/>
-                <w:szCs w:val="16"/>
-              </w:rPr>
-              <w:t>statusStrip</w:t>
-            </w:r>
-            <w:proofErr w:type="spellEnd"/>
-            <w:r>
-              <w:rPr>
-                <w:sz w:val="16"/>
-                <w:szCs w:val="16"/>
-              </w:rPr>
-              <w:t xml:space="preserve"> message is output to the user</w:t>
+              <w:t>Record is edited and a statusStrip message is output to the user</w:t>
             </w:r>
           </w:p>
         </w:tc>
@@ -12553,15 +11636,7 @@
           </w:p>
           <w:p>
             <w:r>
-              <w:t xml:space="preserve">The main disruptions were displaying Information class properties in the </w:t>
-            </w:r>
-            <w:proofErr w:type="spellStart"/>
-            <w:r>
-              <w:t>ListView</w:t>
-            </w:r>
-            <w:proofErr w:type="spellEnd"/>
-            <w:r>
-              <w:t>.</w:t>
+              <w:t>The main disruptions were displaying Information class properties in the ListView.</w:t>
             </w:r>
           </w:p>
         </w:tc>
@@ -14916,25 +13991,7 @@
                 <w:sz w:val="16"/>
                 <w:szCs w:val="16"/>
               </w:rPr>
-              <w:t xml:space="preserve">Q6.4 </w:t>
-            </w:r>
-            <w:proofErr w:type="spellStart"/>
-            <w:r>
-              <w:rPr>
-                <w:rFonts w:cstheme="minorHAnsi"/>
-                <w:sz w:val="16"/>
-                <w:szCs w:val="16"/>
-              </w:rPr>
-              <w:t>ComboBox</w:t>
-            </w:r>
-            <w:proofErr w:type="spellEnd"/>
-            <w:r>
-              <w:rPr>
-                <w:rFonts w:cstheme="minorHAnsi"/>
-                <w:sz w:val="16"/>
-                <w:szCs w:val="16"/>
-              </w:rPr>
-              <w:t xml:space="preserve"> array</w:t>
+              <w:t>Q6.4 ComboBox array</w:t>
             </w:r>
           </w:p>
         </w:tc>
@@ -15116,25 +14173,7 @@
                 <w:sz w:val="16"/>
                 <w:szCs w:val="16"/>
               </w:rPr>
-              <w:t xml:space="preserve">Q6.5 </w:t>
-            </w:r>
-            <w:proofErr w:type="spellStart"/>
-            <w:r>
-              <w:rPr>
-                <w:rFonts w:cstheme="minorHAnsi"/>
-                <w:sz w:val="16"/>
-                <w:szCs w:val="16"/>
-              </w:rPr>
-              <w:t>ValidName</w:t>
-            </w:r>
-            <w:proofErr w:type="spellEnd"/>
-            <w:r>
-              <w:rPr>
-                <w:rFonts w:cstheme="minorHAnsi"/>
-                <w:sz w:val="16"/>
-                <w:szCs w:val="16"/>
-              </w:rPr>
-              <w:t xml:space="preserve"> method</w:t>
+              <w:t>Q6.5 ValidName method</w:t>
             </w:r>
           </w:p>
         </w:tc>
@@ -15878,18 +14917,8 @@
                 <w:sz w:val="16"/>
                 <w:szCs w:val="16"/>
               </w:rPr>
-              <w:t xml:space="preserve">Q6.9 Display method for </w:t>
-            </w:r>
-            <w:proofErr w:type="spellStart"/>
-            <w:r>
-              <w:rPr>
-                <w:rFonts w:cstheme="minorHAnsi"/>
-                <w:sz w:val="16"/>
-                <w:szCs w:val="16"/>
-              </w:rPr>
-              <w:t>ListView</w:t>
-            </w:r>
-            <w:proofErr w:type="spellEnd"/>
+              <w:t>Q6.9 Display method for ListView</w:t>
+            </w:r>
           </w:p>
         </w:tc>
         <w:sdt>
@@ -16070,18 +15099,8 @@
                 <w:sz w:val="16"/>
                 <w:szCs w:val="16"/>
               </w:rPr>
-              <w:t xml:space="preserve">Q6.10 Binary search using built in sort and </w:t>
-            </w:r>
-            <w:proofErr w:type="spellStart"/>
-            <w:r>
-              <w:rPr>
-                <w:rFonts w:cstheme="minorHAnsi"/>
-                <w:sz w:val="16"/>
-                <w:szCs w:val="16"/>
-              </w:rPr>
-              <w:t>Icomparable</w:t>
-            </w:r>
-            <w:proofErr w:type="spellEnd"/>
+              <w:t>Q6.10 Binary search using built in sort and Icomparable</w:t>
+            </w:r>
           </w:p>
         </w:tc>
         <w:sdt>
@@ -16262,25 +15281,7 @@
                 <w:sz w:val="16"/>
                 <w:szCs w:val="16"/>
               </w:rPr>
-              <w:t xml:space="preserve">Q6.11 </w:t>
-            </w:r>
-            <w:proofErr w:type="spellStart"/>
-            <w:r>
-              <w:rPr>
-                <w:rFonts w:cstheme="minorHAnsi"/>
-                <w:sz w:val="16"/>
-                <w:szCs w:val="16"/>
-              </w:rPr>
-              <w:t>ListView</w:t>
-            </w:r>
-            <w:proofErr w:type="spellEnd"/>
-            <w:r>
-              <w:rPr>
-                <w:rFonts w:cstheme="minorHAnsi"/>
-                <w:sz w:val="16"/>
-                <w:szCs w:val="16"/>
-              </w:rPr>
-              <w:t xml:space="preserve"> select method</w:t>
+              <w:t>Q6.11 ListView select method</w:t>
             </w:r>
           </w:p>
         </w:tc>
@@ -23165,25 +22166,16 @@
 </file>
 
 <file path=customXml/item1.xml><?xml version="1.0" encoding="utf-8"?>
+<b:Sources xmlns:b="http://schemas.openxmlformats.org/officeDocument/2006/bibliography" xmlns="http://schemas.openxmlformats.org/officeDocument/2006/bibliography" SelectedStyle="\APASixthEditionOfficeOnline.xsl" StyleName="APA" Version="6"/>
+</file>
+
+<file path=customXml/item2.xml><?xml version="1.0" encoding="utf-8"?>
 <p:properties xmlns:p="http://schemas.microsoft.com/office/2006/metadata/properties" xmlns:xsi="http://www.w3.org/2001/XMLSchema-instance" xmlns:pc="http://schemas.microsoft.com/office/infopath/2007/PartnerControls">
   <documentManagement/>
 </p:properties>
 </file>
 
-<file path=customXml/item2.xml><?xml version="1.0" encoding="utf-8"?>
-<b:Sources xmlns:b="http://schemas.openxmlformats.org/officeDocument/2006/bibliography" xmlns="http://schemas.openxmlformats.org/officeDocument/2006/bibliography" SelectedStyle="\APASixthEditionOfficeOnline.xsl" StyleName="APA" Version="6"/>
-</file>
-
 <file path=customXml/item3.xml><?xml version="1.0" encoding="utf-8"?>
-<?mso-contentType ?>
-<FormTemplates xmlns="http://schemas.microsoft.com/sharepoint/v3/contenttype/forms">
-  <Display>DocumentLibraryForm</Display>
-  <Edit>DocumentLibraryForm</Edit>
-  <New>DocumentLibraryForm</New>
-</FormTemplates>
-</file>
-
-<file path=customXml/item4.xml><?xml version="1.0" encoding="utf-8"?>
 <ct:contentTypeSchema xmlns:ct="http://schemas.microsoft.com/office/2006/metadata/contentType" xmlns:ma="http://schemas.microsoft.com/office/2006/metadata/properties/metaAttributes" ct:_="" ma:_="" ma:contentTypeName="Document" ma:contentTypeID="0x01010033E45C82FA6F1242BE0F0E8FD3AC3E42" ma:contentTypeVersion="12" ma:contentTypeDescription="Create a new document." ma:contentTypeScope="" ma:versionID="30540801b1b603089ef3c0001f4252d4">
   <xsd:schema xmlns:xsd="http://www.w3.org/2001/XMLSchema" xmlns:xs="http://www.w3.org/2001/XMLSchema" xmlns:p="http://schemas.microsoft.com/office/2006/metadata/properties" xmlns:ns3="8b07bbcc-12da-4100-93f1-9d8cf55f2d91" xmlns:ns4="63d80fdd-e085-4d40-a7ed-b240d1aa1699" targetNamespace="http://schemas.microsoft.com/office/2006/metadata/properties" ma:root="true" ma:fieldsID="669878f326e6a82dab07128741202fe0" ns3:_="" ns4:_="">
     <xsd:import namespace="8b07bbcc-12da-4100-93f1-9d8cf55f2d91"/>
@@ -23400,7 +22392,24 @@
 </ct:contentTypeSchema>
 </file>
 
+<file path=customXml/item4.xml><?xml version="1.0" encoding="utf-8"?>
+<?mso-contentType ?>
+<FormTemplates xmlns="http://schemas.microsoft.com/sharepoint/v3/contenttype/forms">
+  <Display>DocumentLibraryForm</Display>
+  <Edit>DocumentLibraryForm</Edit>
+  <New>DocumentLibraryForm</New>
+</FormTemplates>
+</file>
+
 <file path=customXml/itemProps1.xml><?xml version="1.0" encoding="utf-8"?>
+<ds:datastoreItem xmlns:ds="http://schemas.openxmlformats.org/officeDocument/2006/customXml" ds:itemID="{869F35AA-8042-49C0-B7FC-4462D7549BD6}">
+  <ds:schemaRefs>
+    <ds:schemaRef ds:uri="http://schemas.openxmlformats.org/officeDocument/2006/bibliography"/>
+  </ds:schemaRefs>
+</ds:datastoreItem>
+</file>
+
+<file path=customXml/itemProps2.xml><?xml version="1.0" encoding="utf-8"?>
 <ds:datastoreItem xmlns:ds="http://schemas.openxmlformats.org/officeDocument/2006/customXml" ds:itemID="{DE34826B-69CA-4F73-92F8-D6287CBB69AF}">
   <ds:schemaRefs>
     <ds:schemaRef ds:uri="http://schemas.microsoft.com/office/2006/metadata/properties"/>
@@ -23409,23 +22418,7 @@
 </ds:datastoreItem>
 </file>
 
-<file path=customXml/itemProps2.xml><?xml version="1.0" encoding="utf-8"?>
-<ds:datastoreItem xmlns:ds="http://schemas.openxmlformats.org/officeDocument/2006/customXml" ds:itemID="{869F35AA-8042-49C0-B7FC-4462D7549BD6}">
-  <ds:schemaRefs>
-    <ds:schemaRef ds:uri="http://schemas.openxmlformats.org/officeDocument/2006/bibliography"/>
-  </ds:schemaRefs>
-</ds:datastoreItem>
-</file>
-
 <file path=customXml/itemProps3.xml><?xml version="1.0" encoding="utf-8"?>
-<ds:datastoreItem xmlns:ds="http://schemas.openxmlformats.org/officeDocument/2006/customXml" ds:itemID="{A80EEEA6-436B-49D9-8C20-9336E244E8CE}">
-  <ds:schemaRefs>
-    <ds:schemaRef ds:uri="http://schemas.microsoft.com/sharepoint/v3/contenttype/forms"/>
-  </ds:schemaRefs>
-</ds:datastoreItem>
-</file>
-
-<file path=customXml/itemProps4.xml><?xml version="1.0" encoding="utf-8"?>
 <ds:datastoreItem xmlns:ds="http://schemas.openxmlformats.org/officeDocument/2006/customXml" ds:itemID="{7994E223-60DA-4A99-B37F-8BB056EE0767}">
   <ds:schemaRefs>
     <ds:schemaRef ds:uri="http://schemas.microsoft.com/office/2006/metadata/contentType"/>
@@ -23442,4 +22435,12 @@
     <ds:schemaRef ds:uri="http://schemas.microsoft.com/internal/obd"/>
   </ds:schemaRefs>
 </ds:datastoreItem>
+</file>
+
+<file path=customXml/itemProps4.xml><?xml version="1.0" encoding="utf-8"?>
+<ds:datastoreItem xmlns:ds="http://schemas.openxmlformats.org/officeDocument/2006/customXml" ds:itemID="{A80EEEA6-436B-49D9-8C20-9336E244E8CE}">
+  <ds:schemaRefs>
+    <ds:schemaRef ds:uri="http://schemas.microsoft.com/sharepoint/v3/contenttype/forms"/>
+  </ds:schemaRefs>
+</ds:datastoreItem>
 </file>
</xml_diff>